<commit_message>
Updated response with stronger language about non-significant genes
</commit_message>
<xml_diff>
--- a/manuscript/Cushing-Manuscript/Response/JME Response.docx
+++ b/manuscript/Cushing-Manuscript/Response/JME Response.docx
@@ -170,28 +170,158 @@
           <w:sz w:val="22"/>
           <w:szCs w:val="22"/>
         </w:rPr>
-        <w:t xml:space="preserve">As now described on the methods and materials section our definition of significance </w:t>
-      </w:r>
-      <w:r>
-        <w:rPr>
-          <w:rFonts w:ascii="Times New Roman" w:hAnsi="Times New Roman" w:cs="Times New Roman"/>
-          <w:b/>
-          <w:sz w:val="22"/>
-          <w:szCs w:val="22"/>
-        </w:rPr>
-        <w:t xml:space="preserve">for </w:t>
-      </w:r>
-      <w:proofErr w:type="spellStart"/>
-      <w:r>
-        <w:rPr>
-          <w:rFonts w:ascii="Times New Roman" w:hAnsi="Times New Roman" w:cs="Times New Roman"/>
-          <w:b/>
-          <w:sz w:val="22"/>
-          <w:szCs w:val="22"/>
-        </w:rPr>
-        <w:t>qPCR</w:t>
-      </w:r>
-      <w:proofErr w:type="spellEnd"/>
+        <w:t xml:space="preserve">The reviewer is correct in that throughout the manuscript we mention genes who does not quite reach statistical significance.  We chose to do this, in general, for two reasons.  In one set of cases, we want to mention similar </w:t>
+      </w:r>
+      <w:r>
+        <w:rPr>
+          <w:rFonts w:ascii="Times New Roman" w:hAnsi="Times New Roman" w:cs="Times New Roman"/>
+          <w:b/>
+          <w:sz w:val="22"/>
+          <w:szCs w:val="22"/>
+        </w:rPr>
+        <w:t>genes</w:t>
+      </w:r>
+      <w:r>
+        <w:rPr>
+          <w:rFonts w:ascii="Times New Roman" w:hAnsi="Times New Roman" w:cs="Times New Roman"/>
+          <w:b/>
+          <w:sz w:val="22"/>
+          <w:szCs w:val="22"/>
+        </w:rPr>
+        <w:t xml:space="preserve"> (for example </w:t>
+      </w:r>
+      <w:r>
+        <w:rPr>
+          <w:rFonts w:ascii="Times New Roman" w:hAnsi="Times New Roman" w:cs="Times New Roman"/>
+          <w:b/>
+          <w:i/>
+          <w:sz w:val="22"/>
+          <w:szCs w:val="22"/>
+        </w:rPr>
+        <w:t>DGAT1</w:t>
+      </w:r>
+      <w:r>
+        <w:rPr>
+          <w:rFonts w:ascii="Times New Roman" w:hAnsi="Times New Roman" w:cs="Times New Roman"/>
+          <w:b/>
+          <w:sz w:val="22"/>
+          <w:szCs w:val="22"/>
+        </w:rPr>
+        <w:t xml:space="preserve"> and </w:t>
+      </w:r>
+      <w:r>
+        <w:rPr>
+          <w:rFonts w:ascii="Times New Roman" w:hAnsi="Times New Roman" w:cs="Times New Roman"/>
+          <w:b/>
+          <w:i/>
+          <w:sz w:val="22"/>
+          <w:szCs w:val="22"/>
+        </w:rPr>
+        <w:t>DGAT2</w:t>
+      </w:r>
+      <w:r>
+        <w:rPr>
+          <w:rFonts w:ascii="Times New Roman" w:hAnsi="Times New Roman" w:cs="Times New Roman"/>
+          <w:b/>
+          <w:sz w:val="22"/>
+          <w:szCs w:val="22"/>
+        </w:rPr>
+        <w:t xml:space="preserve">) and how they may be similarly affected by glucocorticoid exposure.  In other cases, we wanted to mention in the results/discussion sections some key genes that may be of interest.  For example, we mention </w:t>
+      </w:r>
+      <w:r>
+        <w:rPr>
+          <w:rFonts w:ascii="Times New Roman" w:hAnsi="Times New Roman" w:cs="Times New Roman"/>
+          <w:b/>
+          <w:i/>
+          <w:sz w:val="22"/>
+          <w:szCs w:val="22"/>
+        </w:rPr>
+        <w:t>AGPAT2</w:t>
+      </w:r>
+      <w:r>
+        <w:rPr>
+          <w:rFonts w:ascii="Times New Roman" w:hAnsi="Times New Roman" w:cs="Times New Roman"/>
+          <w:b/>
+          <w:i/>
+          <w:sz w:val="22"/>
+          <w:szCs w:val="22"/>
+        </w:rPr>
+        <w:t xml:space="preserve">, </w:t>
+      </w:r>
+      <w:r>
+        <w:rPr>
+          <w:rFonts w:ascii="Times New Roman" w:hAnsi="Times New Roman" w:cs="Times New Roman"/>
+          <w:b/>
+          <w:sz w:val="22"/>
+          <w:szCs w:val="22"/>
+        </w:rPr>
+        <w:t>a gene</w:t>
+      </w:r>
+      <w:r>
+        <w:rPr>
+          <w:rFonts w:ascii="Times New Roman" w:hAnsi="Times New Roman" w:cs="Times New Roman"/>
+          <w:b/>
+          <w:sz w:val="22"/>
+          <w:szCs w:val="22"/>
+        </w:rPr>
+        <w:t xml:space="preserve"> which was elevated, but did not quite reach significance.  As we were limited by our sample size, we realize that some genes</w:t>
+      </w:r>
+      <w:r>
+        <w:rPr>
+          <w:rFonts w:ascii="Times New Roman" w:hAnsi="Times New Roman" w:cs="Times New Roman"/>
+          <w:b/>
+          <w:sz w:val="22"/>
+          <w:szCs w:val="22"/>
+        </w:rPr>
+        <w:t xml:space="preserve"> that may be relevant drivers of the phenotype would n</w:t>
+      </w:r>
+      <w:r>
+        <w:rPr>
+          <w:rFonts w:ascii="Times New Roman" w:hAnsi="Times New Roman" w:cs="Times New Roman"/>
+          <w:b/>
+          <w:sz w:val="22"/>
+          <w:szCs w:val="22"/>
+        </w:rPr>
+        <w:t>ot be statistically sign</w:t>
+      </w:r>
+      <w:r>
+        <w:rPr>
+          <w:rFonts w:ascii="Times New Roman" w:hAnsi="Times New Roman" w:cs="Times New Roman"/>
+          <w:b/>
+          <w:sz w:val="22"/>
+          <w:szCs w:val="22"/>
+        </w:rPr>
+        <w:t>ificant.  Based on our design,</w:t>
+      </w:r>
+      <w:r>
+        <w:rPr>
+          <w:rFonts w:ascii="Times New Roman" w:hAnsi="Times New Roman" w:cs="Times New Roman"/>
+          <w:b/>
+          <w:sz w:val="22"/>
+          <w:szCs w:val="22"/>
+        </w:rPr>
+        <w:t xml:space="preserve"> we would have been expected to only identify </w:t>
+      </w:r>
+      <w:r>
+        <w:rPr>
+          <w:rFonts w:ascii="Times New Roman" w:hAnsi="Times New Roman" w:cs="Times New Roman"/>
+          <w:b/>
+          <w:sz w:val="22"/>
+          <w:szCs w:val="22"/>
+        </w:rPr>
+        <w:t xml:space="preserve">a gene that is changed by 50% to be statistically significant </w:t>
+      </w:r>
+      <w:r>
+        <w:rPr>
+          <w:rFonts w:ascii="Times New Roman" w:hAnsi="Times New Roman" w:cs="Times New Roman"/>
+          <w:b/>
+          <w:sz w:val="22"/>
+          <w:szCs w:val="22"/>
+        </w:rPr>
+        <w:t>only</w:t>
+      </w:r>
+      <w:bookmarkStart w:id="0" w:name="_GoBack"/>
+      <w:bookmarkEnd w:id="0"/>
       <w:r>
         <w:rPr>
           <w:rFonts w:ascii="Times New Roman" w:hAnsi="Times New Roman" w:cs="Times New Roman"/>
@@ -201,107 +331,85 @@
         </w:rPr>
         <w:t xml:space="preserve"> </w:t>
       </w:r>
-      <w:r>
-        <w:rPr>
-          <w:rFonts w:ascii="Times New Roman" w:hAnsi="Times New Roman" w:cs="Times New Roman"/>
-          <w:b/>
-          <w:sz w:val="22"/>
-          <w:szCs w:val="22"/>
-        </w:rPr>
-        <w:t>was:</w:t>
-      </w:r>
-    </w:p>
-    <w:p>
-      <w:pPr>
-        <w:pStyle w:val="ListParagraph"/>
-        <w:spacing w:before="100" w:beforeAutospacing="1" w:after="100" w:afterAutospacing="1"/>
-        <w:ind w:left="0"/>
-        <w:rPr>
-          <w:rFonts w:ascii="Times New Roman" w:hAnsi="Times New Roman" w:cs="Times New Roman"/>
-          <w:b/>
-          <w:sz w:val="22"/>
-          <w:szCs w:val="22"/>
-        </w:rPr>
-      </w:pPr>
-    </w:p>
-    <w:p>
-      <w:pPr>
-        <w:pStyle w:val="ListParagraph"/>
-        <w:spacing w:before="100" w:beforeAutospacing="1" w:after="100" w:afterAutospacing="1"/>
-        <w:rPr>
-          <w:rFonts w:ascii="Times New Roman" w:hAnsi="Times New Roman" w:cs="Times New Roman"/>
-          <w:b/>
-          <w:color w:val="FF0000"/>
-          <w:sz w:val="22"/>
-          <w:szCs w:val="22"/>
-        </w:rPr>
-      </w:pPr>
-      <w:r>
-        <w:rPr>
-          <w:rFonts w:ascii="Times New Roman" w:hAnsi="Times New Roman" w:cs="Times New Roman"/>
-          <w:b/>
-          <w:color w:val="FF0000"/>
-          <w:sz w:val="22"/>
-          <w:szCs w:val="22"/>
-        </w:rPr>
-        <w:t>Statistical tests were performed as described below based on tests of normality and </w:t>
-      </w:r>
-      <w:r>
-        <w:rPr>
-          <w:rFonts w:ascii="Times New Roman" w:hAnsi="Times New Roman" w:cs="Times New Roman"/>
-          <w:b/>
-          <w:iCs/>
-          <w:color w:val="FF0000"/>
-          <w:sz w:val="22"/>
-          <w:szCs w:val="22"/>
-        </w:rPr>
-        <w:t>homoscedasticity, then p-values were adjusted for multiple corrections based on the number of genes tested for each tissue</w:t>
-      </w:r>
-      <w:r>
-        <w:rPr>
-          <w:rFonts w:ascii="Times New Roman" w:hAnsi="Times New Roman" w:cs="Times New Roman"/>
-          <w:b/>
-          <w:iCs/>
-          <w:color w:val="FF0000"/>
-          <w:sz w:val="22"/>
-          <w:szCs w:val="22"/>
-        </w:rPr>
-        <w:t xml:space="preserve"> </w:t>
-      </w:r>
-      <w:proofErr w:type="spellStart"/>
-      <w:r>
-        <w:rPr>
-          <w:rFonts w:ascii="Times New Roman" w:hAnsi="Times New Roman" w:cs="Times New Roman"/>
-          <w:b/>
-          <w:iCs/>
-          <w:color w:val="FF0000"/>
-          <w:sz w:val="22"/>
-          <w:szCs w:val="22"/>
-        </w:rPr>
-        <w:t>accross</w:t>
-      </w:r>
-      <w:proofErr w:type="spellEnd"/>
-      <w:r>
-        <w:rPr>
-          <w:rFonts w:ascii="Times New Roman" w:hAnsi="Times New Roman" w:cs="Times New Roman"/>
-          <w:b/>
-          <w:iCs/>
-          <w:color w:val="FF0000"/>
-          <w:sz w:val="22"/>
-          <w:szCs w:val="22"/>
-        </w:rPr>
-        <w:t xml:space="preserve"> this manuscript</w:t>
-      </w:r>
-      <w:r>
-        <w:rPr>
-          <w:rFonts w:ascii="Times New Roman" w:hAnsi="Times New Roman" w:cs="Times New Roman"/>
-          <w:b/>
-          <w:iCs/>
-          <w:color w:val="FF0000"/>
-          <w:sz w:val="22"/>
-          <w:szCs w:val="22"/>
-        </w:rPr>
-        <w:t>.</w:t>
+      <w:commentRangeStart w:id="1"/>
+      <w:r>
+        <w:rPr>
+          <w:rFonts w:ascii="Times New Roman" w:hAnsi="Times New Roman" w:cs="Times New Roman"/>
+          <w:b/>
+          <w:sz w:val="22"/>
+          <w:szCs w:val="22"/>
+        </w:rPr>
+        <w:t xml:space="preserve">3% </w:t>
+      </w:r>
+      <w:commentRangeEnd w:id="1"/>
+      <w:r>
+        <w:rPr>
+          <w:rStyle w:val="CommentReference"/>
+        </w:rPr>
+        <w:commentReference w:id="1"/>
+      </w:r>
+      <w:r>
+        <w:rPr>
+          <w:rFonts w:ascii="Times New Roman" w:hAnsi="Times New Roman" w:cs="Times New Roman"/>
+          <w:b/>
+          <w:sz w:val="22"/>
+          <w:szCs w:val="22"/>
+        </w:rPr>
+        <w:t>of the time.  W</w:t>
+      </w:r>
+      <w:r>
+        <w:rPr>
+          <w:rFonts w:ascii="Times New Roman" w:hAnsi="Times New Roman" w:cs="Times New Roman"/>
+          <w:b/>
+          <w:sz w:val="22"/>
+          <w:szCs w:val="22"/>
+        </w:rPr>
+        <w:t xml:space="preserve">e </w:t>
+      </w:r>
+      <w:r>
+        <w:rPr>
+          <w:rFonts w:ascii="Times New Roman" w:hAnsi="Times New Roman" w:cs="Times New Roman"/>
+          <w:b/>
+          <w:sz w:val="22"/>
+          <w:szCs w:val="22"/>
+        </w:rPr>
+        <w:t xml:space="preserve">therefore </w:t>
+      </w:r>
+      <w:r>
+        <w:rPr>
+          <w:rFonts w:ascii="Times New Roman" w:hAnsi="Times New Roman" w:cs="Times New Roman"/>
+          <w:b/>
+          <w:sz w:val="22"/>
+          <w:szCs w:val="22"/>
+        </w:rPr>
+        <w:t xml:space="preserve">believe it </w:t>
+      </w:r>
+      <w:r>
+        <w:rPr>
+          <w:rFonts w:ascii="Times New Roman" w:hAnsi="Times New Roman" w:cs="Times New Roman"/>
+          <w:b/>
+          <w:sz w:val="22"/>
+          <w:szCs w:val="22"/>
+        </w:rPr>
+        <w:t>is</w:t>
+      </w:r>
+      <w:r>
+        <w:rPr>
+          <w:rFonts w:ascii="Times New Roman" w:hAnsi="Times New Roman" w:cs="Times New Roman"/>
+          <w:b/>
+          <w:sz w:val="22"/>
+          <w:szCs w:val="22"/>
+        </w:rPr>
+        <w:t xml:space="preserve"> important to mention these and notate them appropriately rather than only discuss genes that were statistically significant</w:t>
+      </w:r>
+      <w:r>
+        <w:rPr>
+          <w:rFonts w:ascii="Times New Roman" w:hAnsi="Times New Roman" w:cs="Times New Roman"/>
+          <w:b/>
+          <w:sz w:val="22"/>
+          <w:szCs w:val="22"/>
+        </w:rPr>
+        <w:t xml:space="preserve">.  </w:t>
       </w:r>
     </w:p>
     <w:p>
@@ -336,61 +444,34 @@
           <w:sz w:val="22"/>
           <w:szCs w:val="22"/>
         </w:rPr>
-        <w:t>Asterisks indicate significance (after adjusting for multiple hypotheses).</w:t>
-      </w:r>
-      <w:r>
-        <w:rPr>
-          <w:rFonts w:ascii="Times New Roman" w:hAnsi="Times New Roman" w:cs="Times New Roman"/>
-          <w:b/>
-          <w:sz w:val="22"/>
-          <w:szCs w:val="22"/>
-        </w:rPr>
-        <w:t xml:space="preserve">  We thank the reviewer for his </w:t>
-      </w:r>
-      <w:r>
-        <w:rPr>
-          <w:rFonts w:ascii="Times New Roman" w:hAnsi="Times New Roman" w:cs="Times New Roman"/>
-          <w:b/>
-          <w:sz w:val="22"/>
-          <w:szCs w:val="22"/>
-        </w:rPr>
-        <w:t xml:space="preserve">attention to detail in this matter.   Where genes are increased but are not denoted with an asterisk, they are not statistically significant.  This could be due </w:t>
-      </w:r>
-      <w:r>
-        <w:rPr>
-          <w:rFonts w:ascii="Times New Roman" w:hAnsi="Times New Roman" w:cs="Times New Roman"/>
-          <w:b/>
-          <w:sz w:val="22"/>
-          <w:szCs w:val="22"/>
-        </w:rPr>
-        <w:t xml:space="preserve">1) </w:t>
-      </w:r>
-      <w:r>
-        <w:rPr>
-          <w:rFonts w:ascii="Times New Roman" w:hAnsi="Times New Roman" w:cs="Times New Roman"/>
-          <w:b/>
-          <w:sz w:val="22"/>
-          <w:szCs w:val="22"/>
-        </w:rPr>
-        <w:t xml:space="preserve">to our conservative adjustments for multiple </w:t>
-      </w:r>
-      <w:r>
-        <w:rPr>
-          <w:rFonts w:ascii="Times New Roman" w:hAnsi="Times New Roman" w:cs="Times New Roman"/>
-          <w:b/>
-          <w:sz w:val="22"/>
-          <w:szCs w:val="22"/>
-        </w:rPr>
-        <w:t>observations (see above) or 2) the DEseq2 algorithms exclusion of genes with wide variance from final calculations (see previous response for more details).  In these instances, the genes are “increased” but we do not claim that they are increased beyond our level of statistical significance.</w:t>
-      </w:r>
-      <w:r>
-        <w:rPr>
-          <w:rFonts w:ascii="Times New Roman" w:hAnsi="Times New Roman" w:cs="Times New Roman"/>
-          <w:b/>
-          <w:sz w:val="22"/>
-          <w:szCs w:val="22"/>
-        </w:rPr>
-        <w:t xml:space="preserve">  Gene expression statistics are listed in Supplementary Table 1.</w:t>
+        <w:t xml:space="preserve">Furthermore, we set what we believe to be a very high standard for statistical significance.  </w:t>
+      </w:r>
+      <w:r>
+        <w:rPr>
+          <w:rFonts w:ascii="Times New Roman" w:hAnsi="Times New Roman" w:cs="Times New Roman"/>
+          <w:b/>
+          <w:sz w:val="22"/>
+          <w:szCs w:val="22"/>
+        </w:rPr>
+        <w:t xml:space="preserve">As now described on the methods and materials section our definition of significance </w:t>
+      </w:r>
+      <w:r>
+        <w:rPr>
+          <w:rFonts w:ascii="Times New Roman" w:hAnsi="Times New Roman" w:cs="Times New Roman"/>
+          <w:b/>
+          <w:sz w:val="22"/>
+          <w:szCs w:val="22"/>
+        </w:rPr>
+        <w:t xml:space="preserve">for qPCR </w:t>
+      </w:r>
+      <w:r>
+        <w:rPr>
+          <w:rFonts w:ascii="Times New Roman" w:hAnsi="Times New Roman" w:cs="Times New Roman"/>
+          <w:b/>
+          <w:sz w:val="22"/>
+          <w:szCs w:val="22"/>
+        </w:rPr>
+        <w:t>was:</w:t>
       </w:r>
     </w:p>
     <w:p>
@@ -400,6 +481,251 @@
         <w:ind w:left="0"/>
         <w:rPr>
           <w:rFonts w:ascii="Times New Roman" w:hAnsi="Times New Roman" w:cs="Times New Roman"/>
+          <w:b/>
+          <w:sz w:val="22"/>
+          <w:szCs w:val="22"/>
+        </w:rPr>
+      </w:pPr>
+    </w:p>
+    <w:p>
+      <w:pPr>
+        <w:pStyle w:val="ListParagraph"/>
+        <w:spacing w:before="100" w:beforeAutospacing="1" w:after="100" w:afterAutospacing="1"/>
+        <w:rPr>
+          <w:rFonts w:ascii="Times New Roman" w:hAnsi="Times New Roman" w:cs="Times New Roman"/>
+          <w:b/>
+          <w:color w:val="FF0000"/>
+          <w:sz w:val="22"/>
+          <w:szCs w:val="22"/>
+        </w:rPr>
+      </w:pPr>
+      <w:r>
+        <w:rPr>
+          <w:rFonts w:ascii="Times New Roman" w:hAnsi="Times New Roman" w:cs="Times New Roman"/>
+          <w:b/>
+          <w:color w:val="FF0000"/>
+          <w:sz w:val="22"/>
+          <w:szCs w:val="22"/>
+        </w:rPr>
+        <w:t>Statistical tests were performed as described below based on tests of normality and </w:t>
+      </w:r>
+      <w:r>
+        <w:rPr>
+          <w:rFonts w:ascii="Times New Roman" w:hAnsi="Times New Roman" w:cs="Times New Roman"/>
+          <w:b/>
+          <w:iCs/>
+          <w:color w:val="FF0000"/>
+          <w:sz w:val="22"/>
+          <w:szCs w:val="22"/>
+        </w:rPr>
+        <w:t>homoscedasticity, then p-values were adjusted for multiple corrections based on the number of genes tested for each tissue</w:t>
+      </w:r>
+      <w:r>
+        <w:rPr>
+          <w:rFonts w:ascii="Times New Roman" w:hAnsi="Times New Roman" w:cs="Times New Roman"/>
+          <w:b/>
+          <w:iCs/>
+          <w:color w:val="FF0000"/>
+          <w:sz w:val="22"/>
+          <w:szCs w:val="22"/>
+        </w:rPr>
+        <w:t xml:space="preserve"> </w:t>
+      </w:r>
+      <w:r>
+        <w:rPr>
+          <w:rFonts w:ascii="Times New Roman" w:hAnsi="Times New Roman" w:cs="Times New Roman"/>
+          <w:b/>
+          <w:iCs/>
+          <w:color w:val="FF0000"/>
+          <w:sz w:val="22"/>
+          <w:szCs w:val="22"/>
+        </w:rPr>
+        <w:t>a</w:t>
+      </w:r>
+      <w:r>
+        <w:rPr>
+          <w:rFonts w:ascii="Times New Roman" w:hAnsi="Times New Roman" w:cs="Times New Roman"/>
+          <w:b/>
+          <w:iCs/>
+          <w:color w:val="FF0000"/>
+          <w:sz w:val="22"/>
+          <w:szCs w:val="22"/>
+        </w:rPr>
+        <w:t>cross</w:t>
+      </w:r>
+      <w:r>
+        <w:rPr>
+          <w:rFonts w:ascii="Times New Roman" w:hAnsi="Times New Roman" w:cs="Times New Roman"/>
+          <w:b/>
+          <w:iCs/>
+          <w:color w:val="FF0000"/>
+          <w:sz w:val="22"/>
+          <w:szCs w:val="22"/>
+        </w:rPr>
+        <w:t xml:space="preserve"> this manuscript</w:t>
+      </w:r>
+      <w:r>
+        <w:rPr>
+          <w:rFonts w:ascii="Times New Roman" w:hAnsi="Times New Roman" w:cs="Times New Roman"/>
+          <w:b/>
+          <w:iCs/>
+          <w:color w:val="FF0000"/>
+          <w:sz w:val="22"/>
+          <w:szCs w:val="22"/>
+        </w:rPr>
+        <w:t>.</w:t>
+      </w:r>
+    </w:p>
+    <w:p>
+      <w:pPr>
+        <w:pStyle w:val="ListParagraph"/>
+        <w:spacing w:before="100" w:beforeAutospacing="1" w:after="100" w:afterAutospacing="1"/>
+        <w:ind w:left="0"/>
+        <w:rPr>
+          <w:rFonts w:ascii="Times New Roman" w:hAnsi="Times New Roman" w:cs="Times New Roman"/>
+          <w:b/>
+          <w:sz w:val="22"/>
+          <w:szCs w:val="22"/>
+        </w:rPr>
+      </w:pPr>
+    </w:p>
+    <w:p>
+      <w:pPr>
+        <w:pStyle w:val="ListParagraph"/>
+        <w:spacing w:before="100" w:beforeAutospacing="1" w:after="100" w:afterAutospacing="1"/>
+        <w:ind w:left="0"/>
+        <w:rPr>
+          <w:rFonts w:ascii="Times New Roman" w:hAnsi="Times New Roman" w:cs="Times New Roman"/>
+          <w:b/>
+          <w:sz w:val="22"/>
+          <w:szCs w:val="22"/>
+        </w:rPr>
+      </w:pPr>
+      <w:r>
+        <w:rPr>
+          <w:rFonts w:ascii="Times New Roman" w:hAnsi="Times New Roman" w:cs="Times New Roman"/>
+          <w:b/>
+          <w:sz w:val="22"/>
+          <w:szCs w:val="22"/>
+        </w:rPr>
+        <w:t xml:space="preserve">This means that we are not using the nominal p-values anywhere throughout the manuscript, and we are correcting for multiple observations not only within a figure panel, but across the entire manuscript.  </w:t>
+      </w:r>
+    </w:p>
+    <w:p>
+      <w:pPr>
+        <w:pStyle w:val="ListParagraph"/>
+        <w:spacing w:before="100" w:beforeAutospacing="1" w:after="100" w:afterAutospacing="1"/>
+        <w:ind w:left="0"/>
+        <w:rPr>
+          <w:rFonts w:ascii="Times New Roman" w:hAnsi="Times New Roman" w:cs="Times New Roman"/>
+          <w:b/>
+          <w:sz w:val="22"/>
+          <w:szCs w:val="22"/>
+        </w:rPr>
+      </w:pPr>
+    </w:p>
+    <w:p>
+      <w:pPr>
+        <w:pStyle w:val="ListParagraph"/>
+        <w:spacing w:before="100" w:beforeAutospacing="1" w:after="100" w:afterAutospacing="1"/>
+        <w:ind w:left="0"/>
+        <w:rPr>
+          <w:rFonts w:ascii="Times New Roman" w:hAnsi="Times New Roman" w:cs="Times New Roman"/>
+          <w:b/>
+          <w:sz w:val="22"/>
+          <w:szCs w:val="22"/>
+        </w:rPr>
+      </w:pPr>
+      <w:r>
+        <w:rPr>
+          <w:rFonts w:ascii="Times New Roman" w:hAnsi="Times New Roman" w:cs="Times New Roman"/>
+          <w:b/>
+          <w:sz w:val="22"/>
+          <w:szCs w:val="22"/>
+        </w:rPr>
+        <w:t>Throughout the paper, a</w:t>
+      </w:r>
+      <w:r>
+        <w:rPr>
+          <w:rFonts w:ascii="Times New Roman" w:hAnsi="Times New Roman" w:cs="Times New Roman"/>
+          <w:b/>
+          <w:sz w:val="22"/>
+          <w:szCs w:val="22"/>
+        </w:rPr>
+        <w:t>sterisks indicate significance (after adjusting for multiple hypotheses).</w:t>
+      </w:r>
+      <w:r>
+        <w:rPr>
+          <w:rFonts w:ascii="Times New Roman" w:hAnsi="Times New Roman" w:cs="Times New Roman"/>
+          <w:b/>
+          <w:sz w:val="22"/>
+          <w:szCs w:val="22"/>
+        </w:rPr>
+        <w:t xml:space="preserve"> </w:t>
+      </w:r>
+      <w:r>
+        <w:rPr>
+          <w:rFonts w:ascii="Times New Roman" w:hAnsi="Times New Roman" w:cs="Times New Roman"/>
+          <w:b/>
+          <w:sz w:val="22"/>
+          <w:szCs w:val="22"/>
+        </w:rPr>
+        <w:t xml:space="preserve">Where genes are increased but are not denoted with an asterisk, they are not statistically significant.  This could be due </w:t>
+      </w:r>
+      <w:r>
+        <w:rPr>
+          <w:rFonts w:ascii="Times New Roman" w:hAnsi="Times New Roman" w:cs="Times New Roman"/>
+          <w:b/>
+          <w:sz w:val="22"/>
+          <w:szCs w:val="22"/>
+        </w:rPr>
+        <w:t xml:space="preserve">1) </w:t>
+      </w:r>
+      <w:r>
+        <w:rPr>
+          <w:rFonts w:ascii="Times New Roman" w:hAnsi="Times New Roman" w:cs="Times New Roman"/>
+          <w:b/>
+          <w:sz w:val="22"/>
+          <w:szCs w:val="22"/>
+        </w:rPr>
+        <w:t xml:space="preserve">to our conservative adjustments for multiple </w:t>
+      </w:r>
+      <w:r>
+        <w:rPr>
+          <w:rFonts w:ascii="Times New Roman" w:hAnsi="Times New Roman" w:cs="Times New Roman"/>
+          <w:b/>
+          <w:sz w:val="22"/>
+          <w:szCs w:val="22"/>
+        </w:rPr>
+        <w:lastRenderedPageBreak/>
+        <w:t>observations (see above) or 2) the DEseq2 algorithms exclusion of genes with wide variance from final calculations (see previous response for more details).  In these instances, the genes are “increased” but we do not claim that they are increased beyond our level of statistical significance.</w:t>
+      </w:r>
+      <w:r>
+        <w:rPr>
+          <w:rFonts w:ascii="Times New Roman" w:hAnsi="Times New Roman" w:cs="Times New Roman"/>
+          <w:b/>
+          <w:sz w:val="22"/>
+          <w:szCs w:val="22"/>
+        </w:rPr>
+        <w:t xml:space="preserve">  Full g</w:t>
+      </w:r>
+      <w:r>
+        <w:rPr>
+          <w:rFonts w:ascii="Times New Roman" w:hAnsi="Times New Roman" w:cs="Times New Roman"/>
+          <w:b/>
+          <w:sz w:val="22"/>
+          <w:szCs w:val="22"/>
+        </w:rPr>
+        <w:t>ene expression statistics are listed in Supplementary Table 1.</w:t>
+      </w:r>
+    </w:p>
+    <w:p>
+      <w:pPr>
+        <w:pStyle w:val="ListParagraph"/>
+        <w:spacing w:before="100" w:beforeAutospacing="1" w:after="100" w:afterAutospacing="1"/>
+        <w:ind w:left="0"/>
+        <w:rPr>
+          <w:rFonts w:ascii="Times New Roman" w:hAnsi="Times New Roman" w:cs="Times New Roman"/>
           <w:color w:val="212121"/>
           <w:sz w:val="22"/>
           <w:szCs w:val="22"/>
@@ -429,9 +755,8 @@
           <w:sz w:val="22"/>
           <w:szCs w:val="22"/>
         </w:rPr>
-        <w:t xml:space="preserve">They don’t look to be increased.  If so, please indicate on graph with an asterisk and perhaps change the scale for these data points so the reader can see the </w:t>
-      </w:r>
-      <w:proofErr w:type="gramStart"/>
+        <w:t>They don’t look to be increased.  If so, please indicate on graph with an asterisk and perhaps change the scale for these data points so the reader can see the values</w:t>
+      </w:r>
       <w:r>
         <w:rPr>
           <w:rFonts w:ascii="Times New Roman" w:hAnsi="Times New Roman" w:cs="Times New Roman"/>
@@ -439,7 +764,7 @@
           <w:sz w:val="22"/>
           <w:szCs w:val="22"/>
         </w:rPr>
-        <w:t>values</w:t>
+        <w:t> </w:t>
       </w:r>
       <w:r>
         <w:rPr>
@@ -448,26 +773,7 @@
           <w:sz w:val="22"/>
           <w:szCs w:val="22"/>
         </w:rPr>
-        <w:t> </w:t>
-      </w:r>
-      <w:r>
-        <w:rPr>
-          <w:rFonts w:ascii="Times New Roman" w:hAnsi="Times New Roman" w:cs="Times New Roman"/>
-          <w:color w:val="212121"/>
-          <w:sz w:val="22"/>
-          <w:szCs w:val="22"/>
-        </w:rPr>
-        <w:t xml:space="preserve"> If</w:t>
-      </w:r>
-      <w:proofErr w:type="gramEnd"/>
-      <w:r>
-        <w:rPr>
-          <w:rFonts w:ascii="Times New Roman" w:hAnsi="Times New Roman" w:cs="Times New Roman"/>
-          <w:color w:val="212121"/>
-          <w:sz w:val="22"/>
-          <w:szCs w:val="22"/>
-        </w:rPr>
-        <w:t xml:space="preserve"> not, please reword the text accordingly. Also, ACSL5 is mentioned in the text but not shown on the graph. Correct by adding to graph or using “data not shown”.</w:t>
+        <w:t xml:space="preserve"> If not, please reword the text accordingly. Also, ACSL5 is mentioned in the text but not shown on the graph. Correct by adding to graph or using “data not shown”.</w:t>
       </w:r>
     </w:p>
     <w:p>
@@ -572,27 +878,7 @@
           <w:sz w:val="22"/>
           <w:szCs w:val="22"/>
         </w:rPr>
-        <w:t xml:space="preserve"> and 6 are increased but were not tested via the </w:t>
-      </w:r>
-      <w:proofErr w:type="spellStart"/>
-      <w:r>
-        <w:rPr>
-          <w:rFonts w:ascii="Times New Roman" w:hAnsi="Times New Roman" w:cs="Times New Roman"/>
-          <w:b/>
-          <w:sz w:val="22"/>
-          <w:szCs w:val="22"/>
-        </w:rPr>
-        <w:t>DESeq</w:t>
-      </w:r>
-      <w:proofErr w:type="spellEnd"/>
-      <w:r>
-        <w:rPr>
-          <w:rFonts w:ascii="Times New Roman" w:hAnsi="Times New Roman" w:cs="Times New Roman"/>
-          <w:b/>
-          <w:sz w:val="22"/>
-          <w:szCs w:val="22"/>
-        </w:rPr>
-        <w:t xml:space="preserve"> algorithm (see previous response for details).</w:t>
+        <w:t xml:space="preserve"> and 6 are increased but were not tested via the DESeq algorithm (see previous response for details).</w:t>
       </w:r>
     </w:p>
     <w:p>
@@ -606,6 +892,61 @@
           <w:szCs w:val="22"/>
         </w:rPr>
       </w:pPr>
+      <w:r>
+        <w:rPr>
+          <w:rFonts w:ascii="Times New Roman" w:hAnsi="Times New Roman" w:cs="Times New Roman"/>
+          <w:color w:val="212121"/>
+          <w:sz w:val="22"/>
+          <w:szCs w:val="22"/>
+        </w:rPr>
+        <w:br/>
+        <w:t xml:space="preserve">b.      Lines 284-87 and figure 4B, please adjust as described above in comment 3a. If FADS1, </w:t>
+      </w:r>
+      <w:r>
+        <w:rPr>
+          <w:rFonts w:ascii="Times New Roman" w:hAnsi="Times New Roman" w:cs="Times New Roman"/>
+          <w:color w:val="212121"/>
+          <w:sz w:val="22"/>
+          <w:szCs w:val="22"/>
+        </w:rPr>
+        <w:t xml:space="preserve">b. </w:t>
+      </w:r>
+      <w:r>
+        <w:rPr>
+          <w:rFonts w:ascii="Times New Roman" w:hAnsi="Times New Roman" w:cs="Times New Roman"/>
+          <w:color w:val="212121"/>
+          <w:sz w:val="22"/>
+          <w:szCs w:val="22"/>
+        </w:rPr>
+        <w:t>FADS2, HSD17B are significantly increased please show and asterisk. If not please correct the text. </w:t>
+      </w:r>
+      <w:r>
+        <w:rPr>
+          <w:rFonts w:ascii="Times New Roman" w:hAnsi="Times New Roman" w:cs="Times New Roman"/>
+          <w:color w:val="212121"/>
+          <w:sz w:val="22"/>
+          <w:szCs w:val="22"/>
+        </w:rPr>
+        <w:t> </w:t>
+      </w:r>
+      <w:r>
+        <w:rPr>
+          <w:rFonts w:ascii="Times New Roman" w:hAnsi="Times New Roman" w:cs="Times New Roman"/>
+          <w:color w:val="212121"/>
+          <w:sz w:val="22"/>
+          <w:szCs w:val="22"/>
+        </w:rPr>
+        <w:t xml:space="preserve"> </w:t>
+      </w:r>
+      <w:r>
+        <w:rPr>
+          <w:rFonts w:ascii="Times New Roman" w:hAnsi="Times New Roman" w:cs="Times New Roman"/>
+          <w:color w:val="212121"/>
+          <w:sz w:val="22"/>
+          <w:szCs w:val="22"/>
+        </w:rPr>
+        <w:t>If close to significant give the p value and explain.</w:t>
+      </w:r>
     </w:p>
     <w:p>
       <w:pPr>
@@ -614,103 +955,11 @@
         <w:rPr>
           <w:rFonts w:ascii="Times New Roman" w:hAnsi="Times New Roman" w:cs="Times New Roman"/>
           <w:b/>
+          <w:color w:val="212121"/>
           <w:sz w:val="22"/>
           <w:szCs w:val="22"/>
         </w:rPr>
       </w:pPr>
-    </w:p>
-    <w:p>
-      <w:pPr>
-        <w:shd w:val="clear" w:color="auto" w:fill="FFFFFF"/>
-        <w:spacing w:before="100" w:beforeAutospacing="1" w:after="100" w:afterAutospacing="1" w:line="270" w:lineRule="atLeast"/>
-        <w:rPr>
-          <w:rFonts w:ascii="Times New Roman" w:hAnsi="Times New Roman" w:cs="Times New Roman"/>
-          <w:b/>
-          <w:sz w:val="22"/>
-          <w:szCs w:val="22"/>
-        </w:rPr>
-      </w:pPr>
-    </w:p>
-    <w:p>
-      <w:pPr>
-        <w:shd w:val="clear" w:color="auto" w:fill="FFFFFF"/>
-        <w:spacing w:before="100" w:beforeAutospacing="1" w:after="100" w:afterAutospacing="1" w:line="270" w:lineRule="atLeast"/>
-        <w:rPr>
-          <w:rFonts w:ascii="Times New Roman" w:hAnsi="Times New Roman" w:cs="Times New Roman"/>
-          <w:color w:val="212121"/>
-          <w:sz w:val="22"/>
-          <w:szCs w:val="22"/>
-        </w:rPr>
-      </w:pPr>
-      <w:r>
-        <w:rPr>
-          <w:rFonts w:ascii="Times New Roman" w:hAnsi="Times New Roman" w:cs="Times New Roman"/>
-          <w:color w:val="212121"/>
-          <w:sz w:val="22"/>
-          <w:szCs w:val="22"/>
-        </w:rPr>
-        <w:br/>
-        <w:t xml:space="preserve">b.      Lines 284-87 and figure 4B, please adjust as described above in comment 3a. If FADS1, </w:t>
-      </w:r>
-      <w:r>
-        <w:rPr>
-          <w:rFonts w:ascii="Times New Roman" w:hAnsi="Times New Roman" w:cs="Times New Roman"/>
-          <w:color w:val="212121"/>
-          <w:sz w:val="22"/>
-          <w:szCs w:val="22"/>
-        </w:rPr>
-        <w:t xml:space="preserve">b. </w:t>
-      </w:r>
-      <w:r>
-        <w:rPr>
-          <w:rFonts w:ascii="Times New Roman" w:hAnsi="Times New Roman" w:cs="Times New Roman"/>
-          <w:color w:val="212121"/>
-          <w:sz w:val="22"/>
-          <w:szCs w:val="22"/>
-        </w:rPr>
-        <w:t>FADS2, HSD17B are significantly increased please show and asterisk. If not please correct the text. </w:t>
-      </w:r>
-      <w:r>
-        <w:rPr>
-          <w:rFonts w:ascii="Times New Roman" w:hAnsi="Times New Roman" w:cs="Times New Roman"/>
-          <w:color w:val="212121"/>
-          <w:sz w:val="22"/>
-          <w:szCs w:val="22"/>
-        </w:rPr>
-        <w:t> </w:t>
-      </w:r>
-      <w:r>
-        <w:rPr>
-          <w:rFonts w:ascii="Times New Roman" w:hAnsi="Times New Roman" w:cs="Times New Roman"/>
-          <w:color w:val="212121"/>
-          <w:sz w:val="22"/>
-          <w:szCs w:val="22"/>
-        </w:rPr>
-        <w:t xml:space="preserve"> </w:t>
-      </w:r>
-      <w:r>
-        <w:rPr>
-          <w:rFonts w:ascii="Times New Roman" w:hAnsi="Times New Roman" w:cs="Times New Roman"/>
-          <w:color w:val="212121"/>
-          <w:sz w:val="22"/>
-          <w:szCs w:val="22"/>
-        </w:rPr>
-        <w:t>If close to significant give the p value and explain.</w:t>
-      </w:r>
-    </w:p>
-    <w:p>
-      <w:pPr>
-        <w:shd w:val="clear" w:color="auto" w:fill="FFFFFF"/>
-        <w:spacing w:before="100" w:beforeAutospacing="1" w:after="100" w:afterAutospacing="1" w:line="270" w:lineRule="atLeast"/>
-        <w:rPr>
-          <w:rFonts w:ascii="Times New Roman" w:hAnsi="Times New Roman" w:cs="Times New Roman"/>
-          <w:b/>
-          <w:color w:val="212121"/>
-          <w:sz w:val="22"/>
-          <w:szCs w:val="22"/>
-        </w:rPr>
-      </w:pPr>
-      <w:proofErr w:type="gramStart"/>
       <w:r>
         <w:rPr>
           <w:rFonts w:ascii="Times New Roman" w:hAnsi="Times New Roman" w:cs="Times New Roman"/>
@@ -751,40 +1000,7 @@
           <w:sz w:val="22"/>
           <w:szCs w:val="22"/>
         </w:rPr>
-        <w:t xml:space="preserve"> were not evaluated by the </w:t>
-      </w:r>
-      <w:proofErr w:type="spellStart"/>
-      <w:r>
-        <w:rPr>
-          <w:rFonts w:ascii="Times New Roman" w:hAnsi="Times New Roman" w:cs="Times New Roman"/>
-          <w:b/>
-          <w:color w:val="212121"/>
-          <w:sz w:val="22"/>
-          <w:szCs w:val="22"/>
-        </w:rPr>
-        <w:t>DESeq</w:t>
-      </w:r>
-      <w:proofErr w:type="spellEnd"/>
-      <w:r>
-        <w:rPr>
-          <w:rFonts w:ascii="Times New Roman" w:hAnsi="Times New Roman" w:cs="Times New Roman"/>
-          <w:b/>
-          <w:color w:val="212121"/>
-          <w:sz w:val="22"/>
-          <w:szCs w:val="22"/>
-        </w:rPr>
-        <w:t xml:space="preserve"> algorithm</w:t>
-      </w:r>
-      <w:proofErr w:type="gramEnd"/>
-      <w:r>
-        <w:rPr>
-          <w:rFonts w:ascii="Times New Roman" w:hAnsi="Times New Roman" w:cs="Times New Roman"/>
-          <w:b/>
-          <w:color w:val="212121"/>
-          <w:sz w:val="22"/>
-          <w:szCs w:val="22"/>
-        </w:rPr>
-        <w:t xml:space="preserve"> and therefore no statistical tests were provided, and no p-values are reported.  This is described in the methods section:</w:t>
+        <w:t xml:space="preserve"> were not evaluated by the DESeq algorithm and therefore no statistical tests were provided, and no p-values are reported.  This is described in the methods section:</w:t>
       </w:r>
     </w:p>
     <w:p>
@@ -926,9 +1142,8 @@
           <w:sz w:val="22"/>
           <w:szCs w:val="22"/>
         </w:rPr>
-        <w:t>was elevated by 43% (q=0.07</w:t>
-      </w:r>
-      <w:proofErr w:type="gramStart"/>
+        <w:t xml:space="preserve">was elevated by 43% (q=0.07) </w:t>
+      </w:r>
       <w:r>
         <w:rPr>
           <w:rFonts w:ascii="Times New Roman" w:hAnsi="Times New Roman" w:cs="Times New Roman"/>
@@ -937,28 +1152,7 @@
           <w:sz w:val="22"/>
           <w:szCs w:val="22"/>
         </w:rPr>
-        <w:t xml:space="preserve">) </w:t>
-      </w:r>
-      <w:r>
-        <w:rPr>
-          <w:rFonts w:ascii="Times New Roman" w:hAnsi="Times New Roman" w:cs="Times New Roman"/>
-          <w:b/>
-          <w:color w:val="212121"/>
-          <w:sz w:val="22"/>
-          <w:szCs w:val="22"/>
-        </w:rPr>
-        <w:t xml:space="preserve"> and</w:t>
-      </w:r>
-      <w:proofErr w:type="gramEnd"/>
-      <w:r>
-        <w:rPr>
-          <w:rFonts w:ascii="Times New Roman" w:hAnsi="Times New Roman" w:cs="Times New Roman"/>
-          <w:b/>
-          <w:color w:val="212121"/>
-          <w:sz w:val="22"/>
-          <w:szCs w:val="22"/>
-        </w:rPr>
-        <w:t xml:space="preserve"> therefore</w:t>
+        <w:t xml:space="preserve"> and therefore</w:t>
       </w:r>
       <w:r>
         <w:rPr>
@@ -1001,7 +1195,6 @@
         </w:rPr>
         <w:t xml:space="preserve"> </w:t>
       </w:r>
-      <w:proofErr w:type="gramStart"/>
       <w:r>
         <w:rPr>
           <w:rFonts w:ascii="Times New Roman" w:hAnsi="Times New Roman" w:cs="Times New Roman"/>
@@ -1009,17 +1202,7 @@
           <w:sz w:val="22"/>
           <w:szCs w:val="22"/>
         </w:rPr>
-        <w:t>GPD1</w:t>
-      </w:r>
-      <w:proofErr w:type="gramEnd"/>
-      <w:r>
-        <w:rPr>
-          <w:rFonts w:ascii="Times New Roman" w:hAnsi="Times New Roman" w:cs="Times New Roman"/>
-          <w:color w:val="212121"/>
-          <w:sz w:val="22"/>
-          <w:szCs w:val="22"/>
-        </w:rPr>
-        <w:t xml:space="preserve"> and AGPAT2 don’t look to be significantly increased. Where is LPIN1?</w:t>
+        <w:t>GPD1 and AGPAT2 don’t look to be significantly increased. Where is LPIN1?</w:t>
       </w:r>
     </w:p>
     <w:p>
@@ -1134,9 +1317,8 @@
           <w:sz w:val="22"/>
           <w:szCs w:val="22"/>
         </w:rPr>
-        <w:t>0.01</w:t>
-      </w:r>
-      <w:proofErr w:type="gramStart"/>
+        <w:t xml:space="preserve">0.01) </w:t>
+      </w:r>
       <w:r>
         <w:rPr>
           <w:rFonts w:ascii="Times New Roman" w:hAnsi="Times New Roman" w:cs="Times New Roman"/>
@@ -1145,7 +1327,7 @@
           <w:sz w:val="22"/>
           <w:szCs w:val="22"/>
         </w:rPr>
-        <w:t xml:space="preserve">) </w:t>
+        <w:t xml:space="preserve"> </w:t>
       </w:r>
       <w:r>
         <w:rPr>
@@ -1155,30 +1337,7 @@
           <w:sz w:val="22"/>
           <w:szCs w:val="22"/>
         </w:rPr>
-        <w:t xml:space="preserve"> </w:t>
-      </w:r>
-      <w:proofErr w:type="spellStart"/>
-      <w:r>
-        <w:rPr>
-          <w:rFonts w:ascii="Times New Roman" w:hAnsi="Times New Roman" w:cs="Times New Roman"/>
-          <w:b/>
-          <w:color w:val="212121"/>
-          <w:sz w:val="22"/>
-          <w:szCs w:val="22"/>
-        </w:rPr>
-        <w:t>wer</w:t>
-      </w:r>
-      <w:proofErr w:type="spellEnd"/>
-      <w:proofErr w:type="gramEnd"/>
-      <w:r>
-        <w:rPr>
-          <w:rFonts w:ascii="Times New Roman" w:hAnsi="Times New Roman" w:cs="Times New Roman"/>
-          <w:b/>
-          <w:color w:val="212121"/>
-          <w:sz w:val="22"/>
-          <w:szCs w:val="22"/>
-        </w:rPr>
-        <w:t xml:space="preserve"> both increased. </w:t>
+        <w:t xml:space="preserve">wer both increased. </w:t>
       </w:r>
       <w:r>
         <w:rPr>
@@ -1414,27 +1573,7 @@
           <w:szCs w:val="22"/>
         </w:rPr>
         <w:br/>
-        <w:t xml:space="preserve">d.      Line 302, please indicate that </w:t>
-      </w:r>
-      <w:proofErr w:type="spellStart"/>
-      <w:r>
-        <w:rPr>
-          <w:rFonts w:ascii="Times New Roman" w:hAnsi="Times New Roman" w:cs="Times New Roman"/>
-          <w:color w:val="212121"/>
-          <w:sz w:val="22"/>
-          <w:szCs w:val="22"/>
-        </w:rPr>
-        <w:t>perilipin</w:t>
-      </w:r>
-      <w:proofErr w:type="spellEnd"/>
-      <w:r>
-        <w:rPr>
-          <w:rFonts w:ascii="Times New Roman" w:hAnsi="Times New Roman" w:cs="Times New Roman"/>
-          <w:color w:val="212121"/>
-          <w:sz w:val="22"/>
-          <w:szCs w:val="22"/>
-        </w:rPr>
-        <w:t xml:space="preserve"> expression data are not shown </w:t>
+        <w:t xml:space="preserve">d.      Line 302, please indicate that perilipin expression data are not shown </w:t>
       </w:r>
     </w:p>
     <w:p>
@@ -1449,7 +1588,6 @@
           <w:szCs w:val="22"/>
         </w:rPr>
       </w:pPr>
-      <w:proofErr w:type="gramStart"/>
       <w:r>
         <w:rPr>
           <w:rFonts w:ascii="Times New Roman" w:hAnsi="Times New Roman" w:cs="Times New Roman"/>
@@ -1480,7 +1618,6 @@
         </w:rPr>
         <w:t xml:space="preserve"> that this data is not shown.</w:t>
       </w:r>
-      <w:proofErr w:type="gramEnd"/>
     </w:p>
     <w:p>
       <w:pPr>
@@ -1500,27 +1637,7 @@
           <w:sz w:val="22"/>
           <w:szCs w:val="22"/>
         </w:rPr>
-        <w:t xml:space="preserve">e.      Lines 305-309 and Figure 4E, SRD5A1 and SRD5A3 do not look elevated. It may be a scale issue, but doesn’t look to be the case. </w:t>
-      </w:r>
-      <w:proofErr w:type="gramStart"/>
-      <w:r>
-        <w:rPr>
-          <w:rFonts w:ascii="Times New Roman" w:hAnsi="Times New Roman" w:cs="Times New Roman"/>
-          <w:color w:val="212121"/>
-          <w:sz w:val="22"/>
-          <w:szCs w:val="22"/>
-        </w:rPr>
-        <w:t>Same for NSDHL.</w:t>
-      </w:r>
-      <w:proofErr w:type="gramEnd"/>
-      <w:r>
-        <w:rPr>
-          <w:rFonts w:ascii="Times New Roman" w:hAnsi="Times New Roman" w:cs="Times New Roman"/>
-          <w:color w:val="212121"/>
-          <w:sz w:val="22"/>
-          <w:szCs w:val="22"/>
-        </w:rPr>
-        <w:t xml:space="preserve"> If scale is the issue, please modify the chart with an inset or scale change to clearly show the data. Or change to a table. This is confusing to the reader. STS is not shown on the graph, please explain as “not shown” or add.</w:t>
+        <w:t>e.      Lines 305-309 and Figure 4E, SRD5A1 and SRD5A3 do not look elevated. It may be a scale issue, but doesn’t look to be the case. Same for NSDHL. If scale is the issue, please modify the chart with an inset or scale change to clearly show the data. Or change to a table. This is confusing to the reader. STS is not shown on the graph, please explain as “not shown” or add.</w:t>
       </w:r>
       <w:r>
         <w:rPr>
@@ -1664,10 +1781,8 @@
           <w:sz w:val="22"/>
           <w:szCs w:val="22"/>
         </w:rPr>
-        <w:t xml:space="preserve"> (2</w:t>
-      </w:r>
-      <w:bookmarkStart w:id="0" w:name="_GoBack"/>
-      <w:bookmarkEnd w:id="0"/>
+        <w:t xml:space="preserve"> (23% increase, q=0.47) was removed from the discussion and is not presented on the graph.</w:t>
+      </w:r>
       <w:r>
         <w:rPr>
           <w:rFonts w:ascii="Times New Roman" w:hAnsi="Times New Roman" w:cs="Times New Roman"/>
@@ -1676,8 +1791,9 @@
           <w:sz w:val="22"/>
           <w:szCs w:val="22"/>
         </w:rPr>
-        <w:t>3% increase, q=0.47) was removed from the discussion and is not presented on the graph.</w:t>
-      </w:r>
+        <w:t xml:space="preserve">  We have also </w:t>
+      </w:r>
+      <w:commentRangeStart w:id="2"/>
       <w:r>
         <w:rPr>
           <w:rFonts w:ascii="Times New Roman" w:hAnsi="Times New Roman" w:cs="Times New Roman"/>
@@ -1686,9 +1802,8 @@
           <w:sz w:val="22"/>
           <w:szCs w:val="22"/>
         </w:rPr>
-        <w:t xml:space="preserve">  We have also </w:t>
-      </w:r>
-      <w:commentRangeStart w:id="1"/>
+        <w:t>re</w:t>
+      </w:r>
       <w:r>
         <w:rPr>
           <w:rFonts w:ascii="Times New Roman" w:hAnsi="Times New Roman" w:cs="Times New Roman"/>
@@ -1697,7 +1812,7 @@
           <w:sz w:val="22"/>
           <w:szCs w:val="22"/>
         </w:rPr>
-        <w:t>re</w:t>
+        <w:t>-</w:t>
       </w:r>
       <w:r>
         <w:rPr>
@@ -1707,24 +1822,14 @@
           <w:sz w:val="22"/>
           <w:szCs w:val="22"/>
         </w:rPr>
-        <w:t>-</w:t>
-      </w:r>
-      <w:r>
-        <w:rPr>
-          <w:rFonts w:ascii="Times New Roman" w:hAnsi="Times New Roman" w:cs="Times New Roman"/>
-          <w:b/>
-          <w:color w:val="212121"/>
-          <w:sz w:val="22"/>
-          <w:szCs w:val="22"/>
-        </w:rPr>
         <w:t xml:space="preserve">graphed </w:t>
       </w:r>
-      <w:commentRangeEnd w:id="1"/>
+      <w:commentRangeEnd w:id="2"/>
       <w:r>
         <w:rPr>
           <w:rStyle w:val="CommentReference"/>
         </w:rPr>
-        <w:commentReference w:id="1"/>
+        <w:commentReference w:id="2"/>
       </w:r>
       <w:r>
         <w:rPr>
@@ -1756,47 +1861,7 @@
           <w:szCs w:val="22"/>
         </w:rPr>
         <w:br/>
-        <w:t xml:space="preserve">f.      Lines 312-14, and Figure 4F. Same as above: </w:t>
-      </w:r>
-      <w:proofErr w:type="spellStart"/>
-      <w:r>
-        <w:rPr>
-          <w:rFonts w:ascii="Times New Roman" w:hAnsi="Times New Roman" w:cs="Times New Roman"/>
-          <w:color w:val="212121"/>
-          <w:sz w:val="22"/>
-          <w:szCs w:val="22"/>
-        </w:rPr>
-        <w:t>Fasn</w:t>
-      </w:r>
-      <w:proofErr w:type="spellEnd"/>
-      <w:r>
-        <w:rPr>
-          <w:rFonts w:ascii="Times New Roman" w:hAnsi="Times New Roman" w:cs="Times New Roman"/>
-          <w:color w:val="212121"/>
-          <w:sz w:val="22"/>
-          <w:szCs w:val="22"/>
-        </w:rPr>
-        <w:t xml:space="preserve">, Acss2, Acs1, </w:t>
-      </w:r>
-      <w:proofErr w:type="spellStart"/>
-      <w:r>
-        <w:rPr>
-          <w:rFonts w:ascii="Times New Roman" w:hAnsi="Times New Roman" w:cs="Times New Roman"/>
-          <w:color w:val="212121"/>
-          <w:sz w:val="22"/>
-          <w:szCs w:val="22"/>
-        </w:rPr>
-        <w:t>Dgat</w:t>
-      </w:r>
-      <w:proofErr w:type="spellEnd"/>
-      <w:r>
-        <w:rPr>
-          <w:rFonts w:ascii="Times New Roman" w:hAnsi="Times New Roman" w:cs="Times New Roman"/>
-          <w:color w:val="212121"/>
-          <w:sz w:val="22"/>
-          <w:szCs w:val="22"/>
-        </w:rPr>
-        <w:t>, Agpat2, Acaca1 don’t appear to be increased (by definition of statistical significance or other in some cases). Please clarify this textually and visually.</w:t>
+        <w:t>f.      Lines 312-14, and Figure 4F. Same as above: Fasn, Acss2, Acs1, Dgat, Agpat2, Acaca1 don’t appear to be increased (by definition of statistical significance or other in some cases). Please clarify this textually and visually.</w:t>
       </w:r>
       <w:r>
         <w:rPr>
@@ -1844,67 +1909,7 @@
           <w:sz w:val="22"/>
           <w:szCs w:val="22"/>
         </w:rPr>
-        <w:t xml:space="preserve">adipose tissue </w:t>
-      </w:r>
-      <w:proofErr w:type="spellStart"/>
-      <w:r>
-        <w:rPr>
-          <w:rFonts w:ascii="Times New Roman" w:hAnsi="Times New Roman" w:cs="Times New Roman"/>
-          <w:b/>
-          <w:sz w:val="22"/>
-          <w:szCs w:val="22"/>
-        </w:rPr>
-        <w:t>qPCR</w:t>
-      </w:r>
-      <w:proofErr w:type="spellEnd"/>
-      <w:r>
-        <w:rPr>
-          <w:rFonts w:ascii="Times New Roman" w:hAnsi="Times New Roman" w:cs="Times New Roman"/>
-          <w:b/>
-          <w:sz w:val="22"/>
-          <w:szCs w:val="22"/>
-        </w:rPr>
-        <w:t xml:space="preserve"> are shown in the table below.  As you can see, several of these are </w:t>
-      </w:r>
-      <w:proofErr w:type="spellStart"/>
-      <w:r>
-        <w:rPr>
-          <w:rFonts w:ascii="Times New Roman" w:hAnsi="Times New Roman" w:cs="Times New Roman"/>
-          <w:b/>
-          <w:sz w:val="22"/>
-          <w:szCs w:val="22"/>
-        </w:rPr>
-        <w:t>nomimally</w:t>
-      </w:r>
-      <w:proofErr w:type="spellEnd"/>
-      <w:r>
-        <w:rPr>
-          <w:rFonts w:ascii="Times New Roman" w:hAnsi="Times New Roman" w:cs="Times New Roman"/>
-          <w:b/>
-          <w:sz w:val="22"/>
-          <w:szCs w:val="22"/>
-        </w:rPr>
-        <w:t xml:space="preserve"> statistically significant, but after adjusting for the number of genes tested by </w:t>
-      </w:r>
-      <w:proofErr w:type="spellStart"/>
-      <w:r>
-        <w:rPr>
-          <w:rFonts w:ascii="Times New Roman" w:hAnsi="Times New Roman" w:cs="Times New Roman"/>
-          <w:b/>
-          <w:sz w:val="22"/>
-          <w:szCs w:val="22"/>
-        </w:rPr>
-        <w:t>qPCR</w:t>
-      </w:r>
-      <w:proofErr w:type="spellEnd"/>
-      <w:r>
-        <w:rPr>
-          <w:rFonts w:ascii="Times New Roman" w:hAnsi="Times New Roman" w:cs="Times New Roman"/>
-          <w:b/>
-          <w:sz w:val="22"/>
-          <w:szCs w:val="22"/>
-        </w:rPr>
-        <w:t xml:space="preserve"> in these samples, and these multiple hypotheses, statistical significance was not achieved</w:t>
+        <w:t>adipose tissue qPCR are shown in the table below.  As you can see, several of these are nomimally statistically significant, but after adjusting for the number of genes tested by qPCR in these samples, and these multiple hypotheses, statistical significance was not achieved</w:t>
       </w:r>
       <w:r>
         <w:rPr>
@@ -1960,19 +1965,17 @@
           <w:sz w:val="22"/>
           <w:szCs w:val="22"/>
         </w:rPr>
-        <w:t xml:space="preserve">Table 1: Pairwise tests for </w:t>
-      </w:r>
-      <w:proofErr w:type="spellStart"/>
-      <w:r>
-        <w:rPr>
-          <w:rFonts w:ascii="Times New Roman" w:hAnsi="Times New Roman" w:cs="Times New Roman"/>
-          <w:b/>
-          <w:sz w:val="22"/>
-          <w:szCs w:val="22"/>
-        </w:rPr>
-        <w:t>qPCR</w:t>
-      </w:r>
-      <w:proofErr w:type="spellEnd"/>
+        <w:t xml:space="preserve">Table 1: Pairwise tests for qPCR </w:t>
+      </w:r>
+      <w:r>
+        <w:rPr>
+          <w:rFonts w:ascii="Times New Roman" w:hAnsi="Times New Roman" w:cs="Times New Roman"/>
+          <w:b/>
+          <w:sz w:val="22"/>
+          <w:szCs w:val="22"/>
+        </w:rPr>
+        <w:t>analysis</w:t>
+      </w:r>
       <w:r>
         <w:rPr>
           <w:rFonts w:ascii="Times New Roman" w:hAnsi="Times New Roman" w:cs="Times New Roman"/>
@@ -1989,24 +1992,6 @@
           <w:sz w:val="22"/>
           <w:szCs w:val="22"/>
         </w:rPr>
-        <w:t>analysis</w:t>
-      </w:r>
-      <w:r>
-        <w:rPr>
-          <w:rFonts w:ascii="Times New Roman" w:hAnsi="Times New Roman" w:cs="Times New Roman"/>
-          <w:b/>
-          <w:sz w:val="22"/>
-          <w:szCs w:val="22"/>
-        </w:rPr>
-        <w:t xml:space="preserve"> </w:t>
-      </w:r>
-      <w:r>
-        <w:rPr>
-          <w:rFonts w:ascii="Times New Roman" w:hAnsi="Times New Roman" w:cs="Times New Roman"/>
-          <w:b/>
-          <w:sz w:val="22"/>
-          <w:szCs w:val="22"/>
-        </w:rPr>
         <w:t>of</w:t>
       </w:r>
       <w:r>
@@ -2056,25 +2041,7 @@
           <w:sz w:val="22"/>
           <w:szCs w:val="22"/>
         </w:rPr>
-        <w:t xml:space="preserve">, adjusted by the method of </w:t>
-      </w:r>
-      <w:proofErr w:type="spellStart"/>
-      <w:r>
-        <w:rPr>
-          <w:rFonts w:ascii="Times New Roman" w:hAnsi="Times New Roman" w:cs="Times New Roman"/>
-          <w:sz w:val="22"/>
-          <w:szCs w:val="22"/>
-        </w:rPr>
-        <w:t>Benjamini</w:t>
-      </w:r>
-      <w:proofErr w:type="spellEnd"/>
-      <w:r>
-        <w:rPr>
-          <w:rFonts w:ascii="Times New Roman" w:hAnsi="Times New Roman" w:cs="Times New Roman"/>
-          <w:sz w:val="22"/>
-          <w:szCs w:val="22"/>
-        </w:rPr>
-        <w:t xml:space="preserve"> and Hochberg for all the genes tested</w:t>
+        <w:t>, adjusted by the method of Benjamini and Hochberg for all the genes tested</w:t>
       </w:r>
       <w:r>
         <w:rPr>
@@ -2098,81 +2065,7 @@
           <w:sz w:val="22"/>
           <w:szCs w:val="22"/>
         </w:rPr>
-        <w:t xml:space="preserve">  The columns marked </w:t>
-      </w:r>
-      <w:proofErr w:type="spellStart"/>
-      <w:proofErr w:type="gramStart"/>
-      <w:r>
-        <w:rPr>
-          <w:rFonts w:ascii="Times New Roman" w:hAnsi="Times New Roman" w:cs="Times New Roman"/>
-          <w:sz w:val="22"/>
-          <w:szCs w:val="22"/>
-        </w:rPr>
-        <w:t>shapiro</w:t>
-      </w:r>
-      <w:proofErr w:type="spellEnd"/>
-      <w:proofErr w:type="gramEnd"/>
-      <w:r>
-        <w:rPr>
-          <w:rFonts w:ascii="Times New Roman" w:hAnsi="Times New Roman" w:cs="Times New Roman"/>
-          <w:sz w:val="22"/>
-          <w:szCs w:val="22"/>
-        </w:rPr>
-        <w:t xml:space="preserve"> are the p-values from the Shapiro-</w:t>
-      </w:r>
-      <w:proofErr w:type="spellStart"/>
-      <w:r>
-        <w:rPr>
-          <w:rFonts w:ascii="Times New Roman" w:hAnsi="Times New Roman" w:cs="Times New Roman"/>
-          <w:sz w:val="22"/>
-          <w:szCs w:val="22"/>
-        </w:rPr>
-        <w:t>Wilk</w:t>
-      </w:r>
-      <w:proofErr w:type="spellEnd"/>
-      <w:r>
-        <w:rPr>
-          <w:rFonts w:ascii="Times New Roman" w:hAnsi="Times New Roman" w:cs="Times New Roman"/>
-          <w:sz w:val="22"/>
-          <w:szCs w:val="22"/>
-        </w:rPr>
-        <w:t xml:space="preserve"> tests, which evaluate normality and the column marked </w:t>
-      </w:r>
-      <w:proofErr w:type="spellStart"/>
-      <w:r>
-        <w:rPr>
-          <w:rFonts w:ascii="Times New Roman" w:hAnsi="Times New Roman" w:cs="Times New Roman"/>
-          <w:sz w:val="22"/>
-          <w:szCs w:val="22"/>
-        </w:rPr>
-        <w:t>levene</w:t>
-      </w:r>
-      <w:proofErr w:type="spellEnd"/>
-      <w:r>
-        <w:rPr>
-          <w:rFonts w:ascii="Times New Roman" w:hAnsi="Times New Roman" w:cs="Times New Roman"/>
-          <w:sz w:val="22"/>
-          <w:szCs w:val="22"/>
-        </w:rPr>
-        <w:t xml:space="preserve"> indicates the p-value from </w:t>
-      </w:r>
-      <w:proofErr w:type="spellStart"/>
-      <w:r>
-        <w:rPr>
-          <w:rFonts w:ascii="Times New Roman" w:hAnsi="Times New Roman" w:cs="Times New Roman"/>
-          <w:sz w:val="22"/>
-          <w:szCs w:val="22"/>
-        </w:rPr>
-        <w:t>Levene’s</w:t>
-      </w:r>
-      <w:proofErr w:type="spellEnd"/>
-      <w:r>
-        <w:rPr>
-          <w:rFonts w:ascii="Times New Roman" w:hAnsi="Times New Roman" w:cs="Times New Roman"/>
-          <w:sz w:val="22"/>
-          <w:szCs w:val="22"/>
-        </w:rPr>
-        <w:t xml:space="preserve"> test</w:t>
+        <w:t xml:space="preserve">  The columns marked shapiro are the p-values from the Shapiro-Wilk tests, which evaluate normality and the column marked levene indicates the p-value from Levene’s test</w:t>
       </w:r>
     </w:p>
     <w:tbl>
@@ -2283,8 +2176,6 @@
                 <w:szCs w:val="21"/>
               </w:rPr>
             </w:pPr>
-            <w:proofErr w:type="spellStart"/>
-            <w:proofErr w:type="gramStart"/>
             <w:r>
               <w:rPr>
                 <w:rFonts w:ascii="Helvetica Neue" w:eastAsia="Times New Roman" w:hAnsi="Helvetica Neue" w:cs="Times New Roman"/>
@@ -2294,11 +2185,33 @@
                 <w:sz w:val="21"/>
                 <w:szCs w:val="21"/>
               </w:rPr>
-              <w:t>shapiro</w:t>
-            </w:r>
-            <w:proofErr w:type="spellEnd"/>
-            <w:proofErr w:type="gramEnd"/>
-            <w:r>
+              <w:t>shapiro-water</w:t>
+            </w:r>
+          </w:p>
+        </w:tc>
+        <w:tc>
+          <w:tcPr>
+            <w:tcW w:w="1333" w:type="dxa"/>
+            <w:tcBorders>
+              <w:top w:val="outset" w:sz="6" w:space="0" w:color="auto"/>
+              <w:left w:val="outset" w:sz="6" w:space="0" w:color="auto"/>
+              <w:bottom w:val="outset" w:sz="6" w:space="0" w:color="auto"/>
+              <w:right w:val="outset" w:sz="6" w:space="0" w:color="auto"/>
+            </w:tcBorders>
+            <w:shd w:val="clear" w:color="auto" w:fill="FFFFFF"/>
+            <w:tcMar>
+              <w:top w:w="0" w:type="dxa"/>
+              <w:left w:w="0" w:type="dxa"/>
+              <w:bottom w:w="0" w:type="dxa"/>
+              <w:right w:w="0" w:type="dxa"/>
+            </w:tcMar>
+            <w:vAlign w:val="center"/>
+            <w:hideMark/>
+          </w:tcPr>
+          <w:p>
+            <w:pPr>
+              <w:spacing w:line="300" w:lineRule="atLeast"/>
+              <w:jc w:val="center"/>
               <w:rPr>
                 <w:rFonts w:ascii="Helvetica Neue" w:eastAsia="Times New Roman" w:hAnsi="Helvetica Neue" w:cs="Times New Roman"/>
                 <w:b/>
@@ -2307,33 +2220,8 @@
                 <w:sz w:val="21"/>
                 <w:szCs w:val="21"/>
               </w:rPr>
-              <w:t>-water</w:t>
-            </w:r>
-          </w:p>
-        </w:tc>
-        <w:tc>
-          <w:tcPr>
-            <w:tcW w:w="1333" w:type="dxa"/>
-            <w:tcBorders>
-              <w:top w:val="outset" w:sz="6" w:space="0" w:color="auto"/>
-              <w:left w:val="outset" w:sz="6" w:space="0" w:color="auto"/>
-              <w:bottom w:val="outset" w:sz="6" w:space="0" w:color="auto"/>
-              <w:right w:val="outset" w:sz="6" w:space="0" w:color="auto"/>
-            </w:tcBorders>
-            <w:shd w:val="clear" w:color="auto" w:fill="FFFFFF"/>
-            <w:tcMar>
-              <w:top w:w="0" w:type="dxa"/>
-              <w:left w:w="0" w:type="dxa"/>
-              <w:bottom w:w="0" w:type="dxa"/>
-              <w:right w:w="0" w:type="dxa"/>
-            </w:tcMar>
-            <w:vAlign w:val="center"/>
-            <w:hideMark/>
-          </w:tcPr>
-          <w:p>
-            <w:pPr>
-              <w:spacing w:line="300" w:lineRule="atLeast"/>
-              <w:jc w:val="center"/>
+            </w:pPr>
+            <w:r>
               <w:rPr>
                 <w:rFonts w:ascii="Helvetica Neue" w:eastAsia="Times New Roman" w:hAnsi="Helvetica Neue" w:cs="Times New Roman"/>
                 <w:b/>
@@ -2342,10 +2230,33 @@
                 <w:sz w:val="21"/>
                 <w:szCs w:val="21"/>
               </w:rPr>
-            </w:pPr>
-            <w:proofErr w:type="spellStart"/>
-            <w:proofErr w:type="gramStart"/>
-            <w:r>
+              <w:t>shapiro-dex</w:t>
+            </w:r>
+          </w:p>
+        </w:tc>
+        <w:tc>
+          <w:tcPr>
+            <w:tcW w:w="785" w:type="dxa"/>
+            <w:tcBorders>
+              <w:top w:val="outset" w:sz="6" w:space="0" w:color="auto"/>
+              <w:left w:val="outset" w:sz="6" w:space="0" w:color="auto"/>
+              <w:bottom w:val="outset" w:sz="6" w:space="0" w:color="auto"/>
+              <w:right w:val="outset" w:sz="6" w:space="0" w:color="auto"/>
+            </w:tcBorders>
+            <w:shd w:val="clear" w:color="auto" w:fill="FFFFFF"/>
+            <w:tcMar>
+              <w:top w:w="0" w:type="dxa"/>
+              <w:left w:w="0" w:type="dxa"/>
+              <w:bottom w:w="0" w:type="dxa"/>
+              <w:right w:w="0" w:type="dxa"/>
+            </w:tcMar>
+            <w:vAlign w:val="center"/>
+            <w:hideMark/>
+          </w:tcPr>
+          <w:p>
+            <w:pPr>
+              <w:spacing w:line="300" w:lineRule="atLeast"/>
+              <w:jc w:val="center"/>
               <w:rPr>
                 <w:rFonts w:ascii="Helvetica Neue" w:eastAsia="Times New Roman" w:hAnsi="Helvetica Neue" w:cs="Times New Roman"/>
                 <w:b/>
@@ -2354,9 +2265,7 @@
                 <w:sz w:val="21"/>
                 <w:szCs w:val="21"/>
               </w:rPr>
-              <w:t>shapiro</w:t>
-            </w:r>
-            <w:proofErr w:type="gramEnd"/>
+            </w:pPr>
             <w:r>
               <w:rPr>
                 <w:rFonts w:ascii="Helvetica Neue" w:eastAsia="Times New Roman" w:hAnsi="Helvetica Neue" w:cs="Times New Roman"/>
@@ -2366,14 +2275,13 @@
                 <w:sz w:val="21"/>
                 <w:szCs w:val="21"/>
               </w:rPr>
-              <w:t>-dex</w:t>
-            </w:r>
-            <w:proofErr w:type="spellEnd"/>
-          </w:p>
-        </w:tc>
-        <w:tc>
-          <w:tcPr>
-            <w:tcW w:w="785" w:type="dxa"/>
+              <w:t>levene</w:t>
+            </w:r>
+          </w:p>
+        </w:tc>
+        <w:tc>
+          <w:tcPr>
+            <w:tcW w:w="1003" w:type="dxa"/>
             <w:tcBorders>
               <w:top w:val="outset" w:sz="6" w:space="0" w:color="auto"/>
               <w:left w:val="outset" w:sz="6" w:space="0" w:color="auto"/>
@@ -2403,8 +2311,6 @@
                 <w:szCs w:val="21"/>
               </w:rPr>
             </w:pPr>
-            <w:proofErr w:type="spellStart"/>
-            <w:proofErr w:type="gramStart"/>
             <w:r>
               <w:rPr>
                 <w:rFonts w:ascii="Helvetica Neue" w:eastAsia="Times New Roman" w:hAnsi="Helvetica Neue" w:cs="Times New Roman"/>
@@ -2414,15 +2320,13 @@
                 <w:sz w:val="21"/>
                 <w:szCs w:val="21"/>
               </w:rPr>
-              <w:t>levene</w:t>
-            </w:r>
-            <w:proofErr w:type="spellEnd"/>
-            <w:proofErr w:type="gramEnd"/>
-          </w:p>
-        </w:tc>
-        <w:tc>
-          <w:tcPr>
-            <w:tcW w:w="1003" w:type="dxa"/>
+              <w:t>Test</w:t>
+            </w:r>
+          </w:p>
+        </w:tc>
+        <w:tc>
+          <w:tcPr>
+            <w:tcW w:w="878" w:type="dxa"/>
             <w:tcBorders>
               <w:top w:val="outset" w:sz="6" w:space="0" w:color="auto"/>
               <w:left w:val="outset" w:sz="6" w:space="0" w:color="auto"/>
@@ -2461,33 +2365,9 @@
                 <w:sz w:val="21"/>
                 <w:szCs w:val="21"/>
               </w:rPr>
-              <w:t>Test</w:t>
-            </w:r>
-          </w:p>
-        </w:tc>
-        <w:tc>
-          <w:tcPr>
-            <w:tcW w:w="878" w:type="dxa"/>
-            <w:tcBorders>
-              <w:top w:val="outset" w:sz="6" w:space="0" w:color="auto"/>
-              <w:left w:val="outset" w:sz="6" w:space="0" w:color="auto"/>
-              <w:bottom w:val="outset" w:sz="6" w:space="0" w:color="auto"/>
-              <w:right w:val="outset" w:sz="6" w:space="0" w:color="auto"/>
-            </w:tcBorders>
-            <w:shd w:val="clear" w:color="auto" w:fill="FFFFFF"/>
-            <w:tcMar>
-              <w:top w:w="0" w:type="dxa"/>
-              <w:left w:w="0" w:type="dxa"/>
-              <w:bottom w:w="0" w:type="dxa"/>
-              <w:right w:w="0" w:type="dxa"/>
-            </w:tcMar>
-            <w:vAlign w:val="center"/>
-            <w:hideMark/>
-          </w:tcPr>
-          <w:p>
-            <w:pPr>
-              <w:spacing w:line="300" w:lineRule="atLeast"/>
-              <w:jc w:val="center"/>
+              <w:t>p</w:t>
+            </w:r>
+            <w:r>
               <w:rPr>
                 <w:rFonts w:ascii="Helvetica Neue" w:eastAsia="Times New Roman" w:hAnsi="Helvetica Neue" w:cs="Times New Roman"/>
                 <w:b/>
@@ -2496,8 +2376,8 @@
                 <w:sz w:val="21"/>
                 <w:szCs w:val="21"/>
               </w:rPr>
-            </w:pPr>
-            <w:proofErr w:type="gramStart"/>
+              <w:t>-</w:t>
+            </w:r>
             <w:r>
               <w:rPr>
                 <w:rFonts w:ascii="Helvetica Neue" w:eastAsia="Times New Roman" w:hAnsi="Helvetica Neue" w:cs="Times New Roman"/>
@@ -2507,9 +2387,8 @@
                 <w:sz w:val="21"/>
                 <w:szCs w:val="21"/>
               </w:rPr>
-              <w:t>p</w:t>
-            </w:r>
-            <w:proofErr w:type="gramEnd"/>
+              <w:t>val</w:t>
+            </w:r>
             <w:r>
               <w:rPr>
                 <w:rFonts w:ascii="Helvetica Neue" w:eastAsia="Times New Roman" w:hAnsi="Helvetica Neue" w:cs="Times New Roman"/>
@@ -2519,9 +2398,33 @@
                 <w:sz w:val="21"/>
                 <w:szCs w:val="21"/>
               </w:rPr>
-              <w:t>-</w:t>
-            </w:r>
-            <w:r>
+              <w:t>ue</w:t>
+            </w:r>
+          </w:p>
+        </w:tc>
+        <w:tc>
+          <w:tcPr>
+            <w:tcW w:w="878" w:type="dxa"/>
+            <w:tcBorders>
+              <w:top w:val="outset" w:sz="6" w:space="0" w:color="auto"/>
+              <w:left w:val="outset" w:sz="6" w:space="0" w:color="auto"/>
+              <w:bottom w:val="outset" w:sz="6" w:space="0" w:color="auto"/>
+              <w:right w:val="outset" w:sz="6" w:space="0" w:color="auto"/>
+            </w:tcBorders>
+            <w:shd w:val="clear" w:color="auto" w:fill="FFFFFF"/>
+            <w:tcMar>
+              <w:top w:w="0" w:type="dxa"/>
+              <w:left w:w="0" w:type="dxa"/>
+              <w:bottom w:w="0" w:type="dxa"/>
+              <w:right w:w="0" w:type="dxa"/>
+            </w:tcMar>
+            <w:vAlign w:val="center"/>
+            <w:hideMark/>
+          </w:tcPr>
+          <w:p>
+            <w:pPr>
+              <w:spacing w:line="300" w:lineRule="atLeast"/>
+              <w:jc w:val="center"/>
               <w:rPr>
                 <w:rFonts w:ascii="Helvetica Neue" w:eastAsia="Times New Roman" w:hAnsi="Helvetica Neue" w:cs="Times New Roman"/>
                 <w:b/>
@@ -2530,8 +2433,7 @@
                 <w:sz w:val="21"/>
                 <w:szCs w:val="21"/>
               </w:rPr>
-              <w:t>val</w:t>
-            </w:r>
+            </w:pPr>
             <w:r>
               <w:rPr>
                 <w:rFonts w:ascii="Helvetica Neue" w:eastAsia="Times New Roman" w:hAnsi="Helvetica Neue" w:cs="Times New Roman"/>
@@ -2541,65 +2443,7 @@
                 <w:sz w:val="21"/>
                 <w:szCs w:val="21"/>
               </w:rPr>
-              <w:t>ue</w:t>
-            </w:r>
-          </w:p>
-        </w:tc>
-        <w:tc>
-          <w:tcPr>
-            <w:tcW w:w="878" w:type="dxa"/>
-            <w:tcBorders>
-              <w:top w:val="outset" w:sz="6" w:space="0" w:color="auto"/>
-              <w:left w:val="outset" w:sz="6" w:space="0" w:color="auto"/>
-              <w:bottom w:val="outset" w:sz="6" w:space="0" w:color="auto"/>
-              <w:right w:val="outset" w:sz="6" w:space="0" w:color="auto"/>
-            </w:tcBorders>
-            <w:shd w:val="clear" w:color="auto" w:fill="FFFFFF"/>
-            <w:tcMar>
-              <w:top w:w="0" w:type="dxa"/>
-              <w:left w:w="0" w:type="dxa"/>
-              <w:bottom w:w="0" w:type="dxa"/>
-              <w:right w:w="0" w:type="dxa"/>
-            </w:tcMar>
-            <w:vAlign w:val="center"/>
-            <w:hideMark/>
-          </w:tcPr>
-          <w:p>
-            <w:pPr>
-              <w:spacing w:line="300" w:lineRule="atLeast"/>
-              <w:jc w:val="center"/>
-              <w:rPr>
-                <w:rFonts w:ascii="Helvetica Neue" w:eastAsia="Times New Roman" w:hAnsi="Helvetica Neue" w:cs="Times New Roman"/>
-                <w:b/>
-                <w:bCs/>
-                <w:color w:val="333333"/>
-                <w:sz w:val="21"/>
-                <w:szCs w:val="21"/>
-              </w:rPr>
-            </w:pPr>
-            <w:proofErr w:type="gramStart"/>
-            <w:r>
-              <w:rPr>
-                <w:rFonts w:ascii="Helvetica Neue" w:eastAsia="Times New Roman" w:hAnsi="Helvetica Neue" w:cs="Times New Roman"/>
-                <w:b/>
-                <w:bCs/>
-                <w:color w:val="333333"/>
-                <w:sz w:val="21"/>
-                <w:szCs w:val="21"/>
-              </w:rPr>
-              <w:t>q</w:t>
-            </w:r>
-            <w:proofErr w:type="gramEnd"/>
-            <w:r>
-              <w:rPr>
-                <w:rFonts w:ascii="Helvetica Neue" w:eastAsia="Times New Roman" w:hAnsi="Helvetica Neue" w:cs="Times New Roman"/>
-                <w:b/>
-                <w:bCs/>
-                <w:color w:val="333333"/>
-                <w:sz w:val="21"/>
-                <w:szCs w:val="21"/>
-              </w:rPr>
-              <w:t>-value</w:t>
+              <w:t>q-value</w:t>
             </w:r>
           </w:p>
         </w:tc>
@@ -2638,7 +2482,6 @@
                 <w:szCs w:val="21"/>
               </w:rPr>
             </w:pPr>
-            <w:proofErr w:type="spellStart"/>
             <w:r>
               <w:rPr>
                 <w:rFonts w:ascii="Helvetica Neue" w:eastAsia="Times New Roman" w:hAnsi="Helvetica Neue" w:cs="Times New Roman"/>
@@ -2649,7 +2492,6 @@
               </w:rPr>
               <w:t>Acaca</w:t>
             </w:r>
-            <w:proofErr w:type="spellEnd"/>
           </w:p>
         </w:tc>
         <w:tc>
@@ -5002,7 +4844,6 @@
                 <w:szCs w:val="21"/>
               </w:rPr>
             </w:pPr>
-            <w:proofErr w:type="spellStart"/>
             <w:r>
               <w:rPr>
                 <w:rFonts w:ascii="Helvetica Neue" w:eastAsia="Times New Roman" w:hAnsi="Helvetica Neue" w:cs="Times New Roman"/>
@@ -5013,7 +4854,6 @@
               </w:rPr>
               <w:t>Fasn</w:t>
             </w:r>
-            <w:proofErr w:type="spellEnd"/>
           </w:p>
         </w:tc>
         <w:tc>
@@ -5297,7 +5137,6 @@
                 <w:szCs w:val="21"/>
               </w:rPr>
             </w:pPr>
-            <w:proofErr w:type="spellStart"/>
             <w:r>
               <w:rPr>
                 <w:rFonts w:ascii="Helvetica Neue" w:eastAsia="Times New Roman" w:hAnsi="Helvetica Neue" w:cs="Times New Roman"/>
@@ -5308,7 +5147,6 @@
               </w:rPr>
               <w:t>Gpam</w:t>
             </w:r>
-            <w:proofErr w:type="spellEnd"/>
           </w:p>
         </w:tc>
         <w:tc>
@@ -6196,7 +6034,6 @@
                 <w:szCs w:val="21"/>
               </w:rPr>
             </w:pPr>
-            <w:proofErr w:type="spellStart"/>
             <w:r>
               <w:rPr>
                 <w:rFonts w:ascii="Helvetica Neue" w:eastAsia="Times New Roman" w:hAnsi="Helvetica Neue" w:cs="Times New Roman"/>
@@ -6207,7 +6044,6 @@
               </w:rPr>
               <w:t>Ldhb</w:t>
             </w:r>
-            <w:proofErr w:type="spellEnd"/>
           </w:p>
         </w:tc>
         <w:tc>
@@ -9712,9 +9548,8 @@
           <w:szCs w:val="22"/>
         </w:rPr>
         <w:br/>
-        <w:t>4.      Line 323, should this read “Figure 5C” instead of “5B</w:t>
-      </w:r>
-      <w:proofErr w:type="gramStart"/>
+        <w:t>4.      Line 323, should this read “Figure 5C” instead of “5B”</w:t>
+      </w:r>
       <w:r>
         <w:rPr>
           <w:rFonts w:ascii="Times New Roman" w:hAnsi="Times New Roman" w:cs="Times New Roman"/>
@@ -9722,7 +9557,7 @@
           <w:sz w:val="22"/>
           <w:szCs w:val="22"/>
         </w:rPr>
-        <w:t>”</w:t>
+        <w:t> </w:t>
       </w:r>
       <w:r>
         <w:rPr>
@@ -9731,26 +9566,7 @@
           <w:sz w:val="22"/>
           <w:szCs w:val="22"/>
         </w:rPr>
-        <w:t> </w:t>
-      </w:r>
-      <w:r>
-        <w:rPr>
-          <w:rFonts w:ascii="Times New Roman" w:hAnsi="Times New Roman" w:cs="Times New Roman"/>
-          <w:color w:val="212121"/>
-          <w:sz w:val="22"/>
-          <w:szCs w:val="22"/>
-        </w:rPr>
-        <w:t>?</w:t>
-      </w:r>
-      <w:proofErr w:type="gramEnd"/>
-      <w:r>
-        <w:rPr>
-          <w:rFonts w:ascii="Times New Roman" w:hAnsi="Times New Roman" w:cs="Times New Roman"/>
-          <w:color w:val="212121"/>
-          <w:sz w:val="22"/>
-          <w:szCs w:val="22"/>
-        </w:rPr>
-        <w:t xml:space="preserve"> For Figure 5C, the increases look significant, but no asterisks. Please clarify this to the reader by stating the p values or adding asterisks.</w:t>
+        <w:t>? For Figure 5C, the increases look significant, but no asterisks. Please clarify this to the reader by stating the p values or adding asterisks.</w:t>
       </w:r>
       <w:r>
         <w:rPr>
@@ -9780,47 +9596,7 @@
           <w:sz w:val="22"/>
           <w:szCs w:val="22"/>
         </w:rPr>
-        <w:t xml:space="preserve">The reference should have been to </w:t>
-      </w:r>
-      <w:proofErr w:type="gramStart"/>
-      <w:r>
-        <w:rPr>
-          <w:rFonts w:ascii="Times New Roman" w:hAnsi="Times New Roman" w:cs="Times New Roman"/>
-          <w:b/>
-          <w:sz w:val="22"/>
-          <w:szCs w:val="22"/>
-        </w:rPr>
-        <w:t>5C,</w:t>
-      </w:r>
-      <w:proofErr w:type="gramEnd"/>
-      <w:r>
-        <w:rPr>
-          <w:rFonts w:ascii="Times New Roman" w:hAnsi="Times New Roman" w:cs="Times New Roman"/>
-          <w:b/>
-          <w:sz w:val="22"/>
-          <w:szCs w:val="22"/>
-        </w:rPr>
-        <w:t xml:space="preserve"> we thank the reviewer for noting this.  See the previous point regarding gene expression changes in WAT by </w:t>
-      </w:r>
-      <w:proofErr w:type="spellStart"/>
-      <w:r>
-        <w:rPr>
-          <w:rFonts w:ascii="Times New Roman" w:hAnsi="Times New Roman" w:cs="Times New Roman"/>
-          <w:b/>
-          <w:sz w:val="22"/>
-          <w:szCs w:val="22"/>
-        </w:rPr>
-        <w:t>qPCR</w:t>
-      </w:r>
-      <w:proofErr w:type="spellEnd"/>
-      <w:r>
-        <w:rPr>
-          <w:rFonts w:ascii="Times New Roman" w:hAnsi="Times New Roman" w:cs="Times New Roman"/>
-          <w:b/>
-          <w:sz w:val="22"/>
-          <w:szCs w:val="22"/>
-        </w:rPr>
-        <w:t>.</w:t>
+        <w:t>The reference should have been to 5C, we thank the reviewer for noting this.  See the previous point regarding gene expression changes in WAT by qPCR.</w:t>
       </w:r>
     </w:p>
     <w:p>
@@ -9962,29 +9738,7 @@
           <w:sz w:val="22"/>
           <w:szCs w:val="22"/>
         </w:rPr>
-        <w:t xml:space="preserve">These were indeed not </w:t>
-      </w:r>
-      <w:proofErr w:type="spellStart"/>
-      <w:r>
-        <w:rPr>
-          <w:rFonts w:ascii="Times New Roman" w:eastAsia="Times New Roman" w:hAnsi="Times New Roman" w:cs="Times New Roman"/>
-          <w:bCs w:val="0"/>
-          <w:color w:val="333333"/>
-          <w:sz w:val="22"/>
-          <w:szCs w:val="22"/>
-        </w:rPr>
-        <w:t>signicant</w:t>
-      </w:r>
-      <w:proofErr w:type="spellEnd"/>
-      <w:r>
-        <w:rPr>
-          <w:rFonts w:ascii="Times New Roman" w:eastAsia="Times New Roman" w:hAnsi="Times New Roman" w:cs="Times New Roman"/>
-          <w:bCs w:val="0"/>
-          <w:color w:val="333333"/>
-          <w:sz w:val="22"/>
-          <w:szCs w:val="22"/>
-        </w:rPr>
-        <w:t xml:space="preserve"> (see Table 2 of this response)</w:t>
+        <w:t>These were indeed not signicant (see Table 2 of this response)</w:t>
       </w:r>
       <w:r>
         <w:rPr>
@@ -10029,29 +9783,7 @@
           <w:sz w:val="22"/>
           <w:szCs w:val="22"/>
         </w:rPr>
-        <w:t xml:space="preserve">Table 2: Pairwise tests for </w:t>
-      </w:r>
-      <w:proofErr w:type="spellStart"/>
-      <w:r>
-        <w:rPr>
-          <w:rFonts w:ascii="Times New Roman" w:eastAsia="Times New Roman" w:hAnsi="Times New Roman" w:cs="Times New Roman"/>
-          <w:bCs w:val="0"/>
-          <w:color w:val="333333"/>
-          <w:sz w:val="22"/>
-          <w:szCs w:val="22"/>
-        </w:rPr>
-        <w:t>qPCR</w:t>
-      </w:r>
-      <w:proofErr w:type="spellEnd"/>
-      <w:r>
-        <w:rPr>
-          <w:rFonts w:ascii="Times New Roman" w:eastAsia="Times New Roman" w:hAnsi="Times New Roman" w:cs="Times New Roman"/>
-          <w:bCs w:val="0"/>
-          <w:color w:val="333333"/>
-          <w:sz w:val="22"/>
-          <w:szCs w:val="22"/>
-        </w:rPr>
-        <w:t xml:space="preserve"> analysis of skeletal muscle</w:t>
+        <w:t>Table 2: Pairwise tests for qPCR analysis of skeletal muscle</w:t>
       </w:r>
       <w:r>
         <w:rPr>
@@ -10173,8 +9905,6 @@
                 <w:szCs w:val="21"/>
               </w:rPr>
             </w:pPr>
-            <w:proofErr w:type="spellStart"/>
-            <w:proofErr w:type="gramStart"/>
             <w:r>
               <w:rPr>
                 <w:rFonts w:ascii="Helvetica Neue" w:eastAsia="Times New Roman" w:hAnsi="Helvetica Neue" w:cs="Times New Roman"/>
@@ -10184,11 +9914,33 @@
                 <w:sz w:val="21"/>
                 <w:szCs w:val="21"/>
               </w:rPr>
-              <w:t>shapiro</w:t>
-            </w:r>
-            <w:proofErr w:type="spellEnd"/>
-            <w:proofErr w:type="gramEnd"/>
-            <w:r>
+              <w:t>shapiro-water</w:t>
+            </w:r>
+          </w:p>
+        </w:tc>
+        <w:tc>
+          <w:tcPr>
+            <w:tcW w:w="1333" w:type="dxa"/>
+            <w:tcBorders>
+              <w:top w:val="outset" w:sz="6" w:space="0" w:color="auto"/>
+              <w:left w:val="outset" w:sz="6" w:space="0" w:color="auto"/>
+              <w:bottom w:val="outset" w:sz="6" w:space="0" w:color="auto"/>
+              <w:right w:val="outset" w:sz="6" w:space="0" w:color="auto"/>
+            </w:tcBorders>
+            <w:shd w:val="clear" w:color="auto" w:fill="FFFFFF"/>
+            <w:tcMar>
+              <w:top w:w="0" w:type="dxa"/>
+              <w:left w:w="0" w:type="dxa"/>
+              <w:bottom w:w="0" w:type="dxa"/>
+              <w:right w:w="0" w:type="dxa"/>
+            </w:tcMar>
+            <w:vAlign w:val="center"/>
+            <w:hideMark/>
+          </w:tcPr>
+          <w:p>
+            <w:pPr>
+              <w:spacing w:line="300" w:lineRule="atLeast"/>
+              <w:jc w:val="center"/>
               <w:rPr>
                 <w:rFonts w:ascii="Helvetica Neue" w:eastAsia="Times New Roman" w:hAnsi="Helvetica Neue" w:cs="Times New Roman"/>
                 <w:b/>
@@ -10197,33 +9949,8 @@
                 <w:sz w:val="21"/>
                 <w:szCs w:val="21"/>
               </w:rPr>
-              <w:t>-water</w:t>
-            </w:r>
-          </w:p>
-        </w:tc>
-        <w:tc>
-          <w:tcPr>
-            <w:tcW w:w="1333" w:type="dxa"/>
-            <w:tcBorders>
-              <w:top w:val="outset" w:sz="6" w:space="0" w:color="auto"/>
-              <w:left w:val="outset" w:sz="6" w:space="0" w:color="auto"/>
-              <w:bottom w:val="outset" w:sz="6" w:space="0" w:color="auto"/>
-              <w:right w:val="outset" w:sz="6" w:space="0" w:color="auto"/>
-            </w:tcBorders>
-            <w:shd w:val="clear" w:color="auto" w:fill="FFFFFF"/>
-            <w:tcMar>
-              <w:top w:w="0" w:type="dxa"/>
-              <w:left w:w="0" w:type="dxa"/>
-              <w:bottom w:w="0" w:type="dxa"/>
-              <w:right w:w="0" w:type="dxa"/>
-            </w:tcMar>
-            <w:vAlign w:val="center"/>
-            <w:hideMark/>
-          </w:tcPr>
-          <w:p>
-            <w:pPr>
-              <w:spacing w:line="300" w:lineRule="atLeast"/>
-              <w:jc w:val="center"/>
+            </w:pPr>
+            <w:r>
               <w:rPr>
                 <w:rFonts w:ascii="Helvetica Neue" w:eastAsia="Times New Roman" w:hAnsi="Helvetica Neue" w:cs="Times New Roman"/>
                 <w:b/>
@@ -10232,10 +9959,33 @@
                 <w:sz w:val="21"/>
                 <w:szCs w:val="21"/>
               </w:rPr>
-            </w:pPr>
-            <w:proofErr w:type="spellStart"/>
-            <w:proofErr w:type="gramStart"/>
-            <w:r>
+              <w:t>shapiro-dex</w:t>
+            </w:r>
+          </w:p>
+        </w:tc>
+        <w:tc>
+          <w:tcPr>
+            <w:tcW w:w="785" w:type="dxa"/>
+            <w:tcBorders>
+              <w:top w:val="outset" w:sz="6" w:space="0" w:color="auto"/>
+              <w:left w:val="outset" w:sz="6" w:space="0" w:color="auto"/>
+              <w:bottom w:val="outset" w:sz="6" w:space="0" w:color="auto"/>
+              <w:right w:val="outset" w:sz="6" w:space="0" w:color="auto"/>
+            </w:tcBorders>
+            <w:shd w:val="clear" w:color="auto" w:fill="FFFFFF"/>
+            <w:tcMar>
+              <w:top w:w="0" w:type="dxa"/>
+              <w:left w:w="0" w:type="dxa"/>
+              <w:bottom w:w="0" w:type="dxa"/>
+              <w:right w:w="0" w:type="dxa"/>
+            </w:tcMar>
+            <w:vAlign w:val="center"/>
+            <w:hideMark/>
+          </w:tcPr>
+          <w:p>
+            <w:pPr>
+              <w:spacing w:line="300" w:lineRule="atLeast"/>
+              <w:jc w:val="center"/>
               <w:rPr>
                 <w:rFonts w:ascii="Helvetica Neue" w:eastAsia="Times New Roman" w:hAnsi="Helvetica Neue" w:cs="Times New Roman"/>
                 <w:b/>
@@ -10244,9 +9994,7 @@
                 <w:sz w:val="21"/>
                 <w:szCs w:val="21"/>
               </w:rPr>
-              <w:t>shapiro</w:t>
-            </w:r>
-            <w:proofErr w:type="gramEnd"/>
+            </w:pPr>
             <w:r>
               <w:rPr>
                 <w:rFonts w:ascii="Helvetica Neue" w:eastAsia="Times New Roman" w:hAnsi="Helvetica Neue" w:cs="Times New Roman"/>
@@ -10256,14 +10004,13 @@
                 <w:sz w:val="21"/>
                 <w:szCs w:val="21"/>
               </w:rPr>
-              <w:t>-dex</w:t>
-            </w:r>
-            <w:proofErr w:type="spellEnd"/>
-          </w:p>
-        </w:tc>
-        <w:tc>
-          <w:tcPr>
-            <w:tcW w:w="785" w:type="dxa"/>
+              <w:t>levene</w:t>
+            </w:r>
+          </w:p>
+        </w:tc>
+        <w:tc>
+          <w:tcPr>
+            <w:tcW w:w="1003" w:type="dxa"/>
             <w:tcBorders>
               <w:top w:val="outset" w:sz="6" w:space="0" w:color="auto"/>
               <w:left w:val="outset" w:sz="6" w:space="0" w:color="auto"/>
@@ -10293,8 +10040,6 @@
                 <w:szCs w:val="21"/>
               </w:rPr>
             </w:pPr>
-            <w:proofErr w:type="spellStart"/>
-            <w:proofErr w:type="gramStart"/>
             <w:r>
               <w:rPr>
                 <w:rFonts w:ascii="Helvetica Neue" w:eastAsia="Times New Roman" w:hAnsi="Helvetica Neue" w:cs="Times New Roman"/>
@@ -10304,15 +10049,13 @@
                 <w:sz w:val="21"/>
                 <w:szCs w:val="21"/>
               </w:rPr>
-              <w:t>levene</w:t>
-            </w:r>
-            <w:proofErr w:type="spellEnd"/>
-            <w:proofErr w:type="gramEnd"/>
-          </w:p>
-        </w:tc>
-        <w:tc>
-          <w:tcPr>
-            <w:tcW w:w="1003" w:type="dxa"/>
+              <w:t>Test</w:t>
+            </w:r>
+          </w:p>
+        </w:tc>
+        <w:tc>
+          <w:tcPr>
+            <w:tcW w:w="878" w:type="dxa"/>
             <w:tcBorders>
               <w:top w:val="outset" w:sz="6" w:space="0" w:color="auto"/>
               <w:left w:val="outset" w:sz="6" w:space="0" w:color="auto"/>
@@ -10351,7 +10094,7 @@
                 <w:sz w:val="21"/>
                 <w:szCs w:val="21"/>
               </w:rPr>
-              <w:t>Test</w:t>
+              <w:t>p-value</w:t>
             </w:r>
           </w:p>
         </w:tc>
@@ -10387,7 +10130,6 @@
                 <w:szCs w:val="21"/>
               </w:rPr>
             </w:pPr>
-            <w:proofErr w:type="gramStart"/>
             <w:r>
               <w:rPr>
                 <w:rFonts w:ascii="Helvetica Neue" w:eastAsia="Times New Roman" w:hAnsi="Helvetica Neue" w:cs="Times New Roman"/>
@@ -10397,77 +10139,7 @@
                 <w:sz w:val="21"/>
                 <w:szCs w:val="21"/>
               </w:rPr>
-              <w:t>p</w:t>
-            </w:r>
-            <w:proofErr w:type="gramEnd"/>
-            <w:r>
-              <w:rPr>
-                <w:rFonts w:ascii="Helvetica Neue" w:eastAsia="Times New Roman" w:hAnsi="Helvetica Neue" w:cs="Times New Roman"/>
-                <w:b/>
-                <w:bCs/>
-                <w:color w:val="333333"/>
-                <w:sz w:val="21"/>
-                <w:szCs w:val="21"/>
-              </w:rPr>
-              <w:t>-value</w:t>
-            </w:r>
-          </w:p>
-        </w:tc>
-        <w:tc>
-          <w:tcPr>
-            <w:tcW w:w="878" w:type="dxa"/>
-            <w:tcBorders>
-              <w:top w:val="outset" w:sz="6" w:space="0" w:color="auto"/>
-              <w:left w:val="outset" w:sz="6" w:space="0" w:color="auto"/>
-              <w:bottom w:val="outset" w:sz="6" w:space="0" w:color="auto"/>
-              <w:right w:val="outset" w:sz="6" w:space="0" w:color="auto"/>
-            </w:tcBorders>
-            <w:shd w:val="clear" w:color="auto" w:fill="FFFFFF"/>
-            <w:tcMar>
-              <w:top w:w="0" w:type="dxa"/>
-              <w:left w:w="0" w:type="dxa"/>
-              <w:bottom w:w="0" w:type="dxa"/>
-              <w:right w:w="0" w:type="dxa"/>
-            </w:tcMar>
-            <w:vAlign w:val="center"/>
-            <w:hideMark/>
-          </w:tcPr>
-          <w:p>
-            <w:pPr>
-              <w:spacing w:line="300" w:lineRule="atLeast"/>
-              <w:jc w:val="center"/>
-              <w:rPr>
-                <w:rFonts w:ascii="Helvetica Neue" w:eastAsia="Times New Roman" w:hAnsi="Helvetica Neue" w:cs="Times New Roman"/>
-                <w:b/>
-                <w:bCs/>
-                <w:color w:val="333333"/>
-                <w:sz w:val="21"/>
-                <w:szCs w:val="21"/>
-              </w:rPr>
-            </w:pPr>
-            <w:proofErr w:type="gramStart"/>
-            <w:r>
-              <w:rPr>
-                <w:rFonts w:ascii="Helvetica Neue" w:eastAsia="Times New Roman" w:hAnsi="Helvetica Neue" w:cs="Times New Roman"/>
-                <w:b/>
-                <w:bCs/>
-                <w:color w:val="333333"/>
-                <w:sz w:val="21"/>
-                <w:szCs w:val="21"/>
-              </w:rPr>
-              <w:t>q</w:t>
-            </w:r>
-            <w:proofErr w:type="gramEnd"/>
-            <w:r>
-              <w:rPr>
-                <w:rFonts w:ascii="Helvetica Neue" w:eastAsia="Times New Roman" w:hAnsi="Helvetica Neue" w:cs="Times New Roman"/>
-                <w:b/>
-                <w:bCs/>
-                <w:color w:val="333333"/>
-                <w:sz w:val="21"/>
-                <w:szCs w:val="21"/>
-              </w:rPr>
-              <w:t>-value</w:t>
+              <w:t>q-value</w:t>
             </w:r>
           </w:p>
         </w:tc>
@@ -11380,49 +11052,7 @@
           <w:szCs w:val="22"/>
         </w:rPr>
         <w:br/>
-        <w:t xml:space="preserve">7.      Lines 341-43 and Figure 6E. If data are shown please discuss briefly which </w:t>
-      </w:r>
-      <w:proofErr w:type="spellStart"/>
-      <w:r>
-        <w:rPr>
-          <w:rFonts w:ascii="Times New Roman" w:hAnsi="Times New Roman" w:cs="Times New Roman"/>
-          <w:color w:val="212121"/>
-          <w:sz w:val="22"/>
-          <w:szCs w:val="22"/>
-        </w:rPr>
-        <w:t>proteasomal</w:t>
-      </w:r>
-      <w:proofErr w:type="spellEnd"/>
-      <w:r>
-        <w:rPr>
-          <w:rFonts w:ascii="Times New Roman" w:hAnsi="Times New Roman" w:cs="Times New Roman"/>
-          <w:color w:val="212121"/>
-          <w:sz w:val="22"/>
-          <w:szCs w:val="22"/>
-        </w:rPr>
-        <w:t xml:space="preserve"> pathway and </w:t>
-      </w:r>
-      <w:proofErr w:type="spellStart"/>
-      <w:proofErr w:type="gramStart"/>
-      <w:r>
-        <w:rPr>
-          <w:rFonts w:ascii="Times New Roman" w:hAnsi="Times New Roman" w:cs="Times New Roman"/>
-          <w:color w:val="212121"/>
-          <w:sz w:val="22"/>
-          <w:szCs w:val="22"/>
-        </w:rPr>
-        <w:t>aa</w:t>
-      </w:r>
-      <w:proofErr w:type="spellEnd"/>
-      <w:proofErr w:type="gramEnd"/>
-      <w:r>
-        <w:rPr>
-          <w:rFonts w:ascii="Times New Roman" w:hAnsi="Times New Roman" w:cs="Times New Roman"/>
-          <w:color w:val="212121"/>
-          <w:sz w:val="22"/>
-          <w:szCs w:val="22"/>
-        </w:rPr>
-        <w:t xml:space="preserve"> catabolism genes were induced.</w:t>
+        <w:t>7.      Lines 341-43 and Figure 6E. If data are shown please discuss briefly which proteasomal pathway and aa catabolism genes were induced.</w:t>
       </w:r>
     </w:p>
     <w:p>
@@ -11532,27 +11162,7 @@
           <w:color w:val="FF0000"/>
           <w:sz w:val="22"/>
         </w:rPr>
-        <w:t xml:space="preserve"> (80% increase, p=0.048) were all significantly </w:t>
-      </w:r>
-      <w:proofErr w:type="spellStart"/>
-      <w:r>
-        <w:rPr>
-          <w:rFonts w:ascii="Times New Roman" w:hAnsi="Times New Roman" w:cs="Times New Roman"/>
-          <w:b/>
-          <w:color w:val="FF0000"/>
-          <w:sz w:val="22"/>
-        </w:rPr>
-        <w:t>upregulated</w:t>
-      </w:r>
-      <w:proofErr w:type="spellEnd"/>
-      <w:r>
-        <w:rPr>
-          <w:rFonts w:ascii="Times New Roman" w:hAnsi="Times New Roman" w:cs="Times New Roman"/>
-          <w:b/>
-          <w:color w:val="FF0000"/>
-          <w:sz w:val="22"/>
-        </w:rPr>
-        <w:t xml:space="preserve">.  </w:t>
+        <w:t xml:space="preserve"> (80% increase, p=0.048) were all significantly upregulated.  </w:t>
       </w:r>
     </w:p>
     <w:p>
@@ -11597,7 +11207,7 @@
           <w:szCs w:val="22"/>
         </w:rPr>
       </w:pPr>
-      <w:commentRangeStart w:id="2"/>
+      <w:commentRangeStart w:id="3"/>
       <w:r>
         <w:rPr>
           <w:rFonts w:ascii="Times New Roman" w:hAnsi="Times New Roman" w:cs="Times New Roman"/>
@@ -11614,47 +11224,7 @@
           <w:sz w:val="22"/>
           <w:szCs w:val="22"/>
         </w:rPr>
-        <w:t xml:space="preserve">indicating that there is no transcriptional </w:t>
-      </w:r>
-      <w:proofErr w:type="spellStart"/>
-      <w:r>
-        <w:rPr>
-          <w:rFonts w:ascii="Times New Roman" w:hAnsi="Times New Roman" w:cs="Times New Roman"/>
-          <w:b/>
-          <w:sz w:val="22"/>
-          <w:szCs w:val="22"/>
-        </w:rPr>
-        <w:t>downregulation</w:t>
-      </w:r>
-      <w:proofErr w:type="spellEnd"/>
-      <w:r>
-        <w:rPr>
-          <w:rFonts w:ascii="Times New Roman" w:hAnsi="Times New Roman" w:cs="Times New Roman"/>
-          <w:b/>
-          <w:sz w:val="22"/>
-          <w:szCs w:val="22"/>
-        </w:rPr>
-        <w:t xml:space="preserve"> of insulin signaling genes, or increase in </w:t>
-      </w:r>
-      <w:proofErr w:type="spellStart"/>
-      <w:r>
-        <w:rPr>
-          <w:rFonts w:ascii="Times New Roman" w:hAnsi="Times New Roman" w:cs="Times New Roman"/>
-          <w:b/>
-          <w:sz w:val="22"/>
-          <w:szCs w:val="22"/>
-        </w:rPr>
-        <w:t>ceramides</w:t>
-      </w:r>
-      <w:proofErr w:type="spellEnd"/>
-      <w:r>
-        <w:rPr>
-          <w:rFonts w:ascii="Times New Roman" w:hAnsi="Times New Roman" w:cs="Times New Roman"/>
-          <w:b/>
-          <w:sz w:val="22"/>
-          <w:szCs w:val="22"/>
-        </w:rPr>
-        <w:t xml:space="preserve">, two potential mechanisms of glucocorticoid-induced insulin resistance.  We therefore believe that this is </w:t>
+        <w:t xml:space="preserve">indicating that there is no transcriptional downregulation of insulin signaling genes, or increase in ceramides, two potential mechanisms of glucocorticoid-induced insulin resistance.  We therefore believe that this is </w:t>
       </w:r>
       <w:r>
         <w:rPr>
@@ -11674,12 +11244,12 @@
         </w:rPr>
         <w:t>at the editor’s discretion.</w:t>
       </w:r>
-      <w:commentRangeEnd w:id="2"/>
+      <w:commentRangeEnd w:id="3"/>
       <w:r>
         <w:rPr>
           <w:rStyle w:val="CommentReference"/>
         </w:rPr>
-        <w:commentReference w:id="2"/>
+        <w:commentReference w:id="3"/>
       </w:r>
     </w:p>
     <w:p>
@@ -11721,7 +11291,7 @@
 
 <file path=word/comments.xml><?xml version="1.0" encoding="utf-8"?>
 <w:comments xmlns:wpc="http://schemas.microsoft.com/office/word/2010/wordprocessingCanvas" xmlns:mo="http://schemas.microsoft.com/office/mac/office/2008/main" xmlns:mc="http://schemas.openxmlformats.org/markup-compatibility/2006" xmlns:mv="urn:schemas-microsoft-com:mac:vml" xmlns:o="urn:schemas-microsoft-com:office:office" xmlns:r="http://schemas.openxmlformats.org/officeDocument/2006/relationships" xmlns:m="http://schemas.openxmlformats.org/officeDocument/2006/math" xmlns:v="urn:schemas-microsoft-com:vml" xmlns:wp14="http://schemas.microsoft.com/office/word/2010/wordprocessingDrawing" xmlns:wp="http://schemas.openxmlformats.org/drawingml/2006/wordprocessingDrawing" xmlns:w10="urn:schemas-microsoft-com:office:word" xmlns:w="http://schemas.openxmlformats.org/wordprocessingml/2006/main" xmlns:w14="http://schemas.microsoft.com/office/word/2010/wordml" xmlns:wpg="http://schemas.microsoft.com/office/word/2010/wordprocessingGroup" xmlns:wpi="http://schemas.microsoft.com/office/word/2010/wordprocessingInk" xmlns:wne="http://schemas.microsoft.com/office/word/2006/wordml" xmlns:wps="http://schemas.microsoft.com/office/word/2010/wordprocessingShape" mc:Ignorable="w14 wp14">
-  <w:comment w:id="1" w:author="Dave Bridges" w:date="2015-06-21T08:50:00Z" w:initials="DB">
+  <w:comment w:id="1" w:author="Dave Bridges" w:date="2015-06-21T10:17:00Z" w:initials="DB">
     <w:p>
       <w:pPr>
         <w:pStyle w:val="CommentText"/>
@@ -11733,19 +11303,27 @@
         <w:annotationRef/>
       </w:r>
       <w:r>
-        <w:t xml:space="preserve">Waiting for </w:t>
-      </w:r>
-      <w:proofErr w:type="spellStart"/>
-      <w:r>
-        <w:t>Quynh</w:t>
-      </w:r>
-      <w:proofErr w:type="spellEnd"/>
-      <w:r>
-        <w:t xml:space="preserve"> to do this and add to Figure 4</w:t>
+        <w:t>This is my estimate, its probably wrong, ill ask Quynh to check it for sure.</w:t>
       </w:r>
     </w:p>
   </w:comment>
-  <w:comment w:id="2" w:author="Dave Bridges" w:date="2015-06-21T08:45:00Z" w:initials="DB">
+  <w:comment w:id="2" w:author="Dave Bridges" w:date="2015-06-21T08:50:00Z" w:initials="DB">
+    <w:p>
+      <w:pPr>
+        <w:pStyle w:val="CommentText"/>
+      </w:pPr>
+      <w:r>
+        <w:rPr>
+          <w:rStyle w:val="CommentReference"/>
+        </w:rPr>
+        <w:annotationRef/>
+      </w:r>
+      <w:r>
+        <w:t>Waiting for Quynh to do this and add to Figure 4</w:t>
+      </w:r>
+    </w:p>
+  </w:comment>
+  <w:comment w:id="3" w:author="Dave Bridges" w:date="2015-06-21T08:45:00Z" w:initials="DB">
     <w:p>
       <w:pPr>
         <w:pStyle w:val="CommentText"/>
@@ -12044,6 +11622,7 @@
   <w:style w:type="character" w:default="1" w:styleId="DefaultParagraphFont">
     <w:name w:val="Default Paragraph Font"/>
     <w:uiPriority w:val="1"/>
+    <w:semiHidden/>
     <w:unhideWhenUsed/>
   </w:style>
   <w:style w:type="table" w:default="1" w:styleId="TableNormal">
@@ -12392,6 +11971,7 @@
   <w:style w:type="character" w:default="1" w:styleId="DefaultParagraphFont">
     <w:name w:val="Default Paragraph Font"/>
     <w:uiPriority w:val="1"/>
+    <w:semiHidden/>
     <w:unhideWhenUsed/>
   </w:style>
   <w:style w:type="table" w:default="1" w:styleId="TableNormal">

</xml_diff>

<commit_message>
Corrected some typos in response
</commit_message>
<xml_diff>
--- a/manuscript/Cushing-Manuscript/Response/JME Response.docx
+++ b/manuscript/Cushing-Manuscript/Response/JME Response.docx
@@ -170,7 +170,71 @@
           <w:sz w:val="22"/>
           <w:szCs w:val="22"/>
         </w:rPr>
-        <w:t xml:space="preserve">The reviewer is correct in that throughout the manuscript we mention genes who does not quite reach statistical significance.  We chose to do this, in general, for two reasons.  In one set of cases, we want to mention similar </w:t>
+        <w:t xml:space="preserve">The reviewer is correct in that throughout the manuscript we mention genes </w:t>
+      </w:r>
+      <w:ins w:id="0" w:author="Innocence Harvey" w:date="2015-06-22T10:25:00Z">
+        <w:r>
+          <w:rPr>
+            <w:rFonts w:ascii="Times New Roman" w:hAnsi="Times New Roman" w:cs="Times New Roman"/>
+            <w:b/>
+            <w:sz w:val="22"/>
+            <w:szCs w:val="22"/>
+          </w:rPr>
+          <w:t>that</w:t>
+        </w:r>
+      </w:ins>
+      <w:del w:id="1" w:author="Innocence Harvey" w:date="2015-06-22T10:25:00Z">
+        <w:r>
+          <w:rPr>
+            <w:rFonts w:ascii="Times New Roman" w:hAnsi="Times New Roman" w:cs="Times New Roman"/>
+            <w:b/>
+            <w:sz w:val="22"/>
+            <w:szCs w:val="22"/>
+          </w:rPr>
+          <w:delText>who</w:delText>
+        </w:r>
+      </w:del>
+      <w:r>
+        <w:rPr>
+          <w:rFonts w:ascii="Times New Roman" w:hAnsi="Times New Roman" w:cs="Times New Roman"/>
+          <w:b/>
+          <w:sz w:val="22"/>
+          <w:szCs w:val="22"/>
+        </w:rPr>
+        <w:t xml:space="preserve"> d</w:t>
+      </w:r>
+      <w:ins w:id="2" w:author="Innocence Harvey" w:date="2015-06-22T10:25:00Z">
+        <w:r>
+          <w:rPr>
+            <w:rFonts w:ascii="Times New Roman" w:hAnsi="Times New Roman" w:cs="Times New Roman"/>
+            <w:b/>
+            <w:sz w:val="22"/>
+            <w:szCs w:val="22"/>
+          </w:rPr>
+          <w:t>id</w:t>
+        </w:r>
+      </w:ins>
+      <w:bookmarkStart w:id="3" w:name="_GoBack"/>
+      <w:bookmarkEnd w:id="3"/>
+      <w:del w:id="4" w:author="Innocence Harvey" w:date="2015-06-22T10:25:00Z">
+        <w:r>
+          <w:rPr>
+            <w:rFonts w:ascii="Times New Roman" w:hAnsi="Times New Roman" w:cs="Times New Roman"/>
+            <w:b/>
+            <w:sz w:val="22"/>
+            <w:szCs w:val="22"/>
+          </w:rPr>
+          <w:delText>oes</w:delText>
+        </w:r>
+      </w:del>
+      <w:r>
+        <w:rPr>
+          <w:rFonts w:ascii="Times New Roman" w:hAnsi="Times New Roman" w:cs="Times New Roman"/>
+          <w:b/>
+          <w:sz w:val="22"/>
+          <w:szCs w:val="22"/>
+        </w:rPr>
+        <w:t xml:space="preserve"> not quite reach statistical significance.  We chose to do this, in general, for two reasons.  In one set of cases, we want to mention similar </w:t>
       </w:r>
       <w:r>
         <w:rPr>
@@ -264,7 +328,27 @@
           <w:sz w:val="22"/>
           <w:szCs w:val="22"/>
         </w:rPr>
-        <w:t xml:space="preserve"> which was elevated, but did not quite reach significance.  As we were limited by our sample size, we realize that some genes</w:t>
+        <w:t xml:space="preserve"> </w:t>
+      </w:r>
+      <w:proofErr w:type="gramStart"/>
+      <w:r>
+        <w:rPr>
+          <w:rFonts w:ascii="Times New Roman" w:hAnsi="Times New Roman" w:cs="Times New Roman"/>
+          <w:b/>
+          <w:sz w:val="22"/>
+          <w:szCs w:val="22"/>
+        </w:rPr>
+        <w:t>which</w:t>
+      </w:r>
+      <w:proofErr w:type="gramEnd"/>
+      <w:r>
+        <w:rPr>
+          <w:rFonts w:ascii="Times New Roman" w:hAnsi="Times New Roman" w:cs="Times New Roman"/>
+          <w:b/>
+          <w:sz w:val="22"/>
+          <w:szCs w:val="22"/>
+        </w:rPr>
+        <w:t xml:space="preserve"> was elevated, but did not quite reach significance.  As we were limited by our sample size, we realize that some genes</w:t>
       </w:r>
       <w:r>
         <w:rPr>
@@ -320,8 +404,6 @@
         </w:rPr>
         <w:t>only</w:t>
       </w:r>
-      <w:bookmarkStart w:id="0" w:name="_GoBack"/>
-      <w:bookmarkEnd w:id="0"/>
       <w:r>
         <w:rPr>
           <w:rFonts w:ascii="Times New Roman" w:hAnsi="Times New Roman" w:cs="Times New Roman"/>
@@ -331,7 +413,7 @@
         </w:rPr>
         <w:t xml:space="preserve"> </w:t>
       </w:r>
-      <w:commentRangeStart w:id="1"/>
+      <w:commentRangeStart w:id="5"/>
       <w:r>
         <w:rPr>
           <w:rFonts w:ascii="Times New Roman" w:hAnsi="Times New Roman" w:cs="Times New Roman"/>
@@ -341,12 +423,12 @@
         </w:rPr>
         <w:t xml:space="preserve">3% </w:t>
       </w:r>
-      <w:commentRangeEnd w:id="1"/>
+      <w:commentRangeEnd w:id="5"/>
       <w:r>
         <w:rPr>
           <w:rStyle w:val="CommentReference"/>
         </w:rPr>
-        <w:commentReference w:id="1"/>
+        <w:commentReference w:id="5"/>
       </w:r>
       <w:r>
         <w:rPr>
@@ -462,7 +544,27 @@
           <w:sz w:val="22"/>
           <w:szCs w:val="22"/>
         </w:rPr>
-        <w:t xml:space="preserve">for qPCR </w:t>
+        <w:t xml:space="preserve">for </w:t>
+      </w:r>
+      <w:proofErr w:type="spellStart"/>
+      <w:r>
+        <w:rPr>
+          <w:rFonts w:ascii="Times New Roman" w:hAnsi="Times New Roman" w:cs="Times New Roman"/>
+          <w:b/>
+          <w:sz w:val="22"/>
+          <w:szCs w:val="22"/>
+        </w:rPr>
+        <w:t>qPCR</w:t>
+      </w:r>
+      <w:proofErr w:type="spellEnd"/>
+      <w:r>
+        <w:rPr>
+          <w:rFonts w:ascii="Times New Roman" w:hAnsi="Times New Roman" w:cs="Times New Roman"/>
+          <w:b/>
+          <w:sz w:val="22"/>
+          <w:szCs w:val="22"/>
+        </w:rPr>
+        <w:t xml:space="preserve"> </w:t>
       </w:r>
       <w:r>
         <w:rPr>
@@ -608,7 +710,27 @@
           <w:sz w:val="22"/>
           <w:szCs w:val="22"/>
         </w:rPr>
-        <w:t xml:space="preserve">This means that we are not using the nominal p-values anywhere throughout the manuscript, and we are correcting for multiple observations not only within a figure panel, but across the entire manuscript.  </w:t>
+        <w:t xml:space="preserve">This means that we are not using the nominal p-values anywhere throughout the manuscript, and we are correcting for multiple observations not only within a figure panel, </w:t>
+      </w:r>
+      <w:proofErr w:type="gramStart"/>
+      <w:r>
+        <w:rPr>
+          <w:rFonts w:ascii="Times New Roman" w:hAnsi="Times New Roman" w:cs="Times New Roman"/>
+          <w:b/>
+          <w:sz w:val="22"/>
+          <w:szCs w:val="22"/>
+        </w:rPr>
+        <w:t>but</w:t>
+      </w:r>
+      <w:proofErr w:type="gramEnd"/>
+      <w:r>
+        <w:rPr>
+          <w:rFonts w:ascii="Times New Roman" w:hAnsi="Times New Roman" w:cs="Times New Roman"/>
+          <w:b/>
+          <w:sz w:val="22"/>
+          <w:szCs w:val="22"/>
+        </w:rPr>
+        <w:t xml:space="preserve"> across the entire manuscript.  </w:t>
       </w:r>
     </w:p>
     <w:p>
@@ -755,8 +877,9 @@
           <w:sz w:val="22"/>
           <w:szCs w:val="22"/>
         </w:rPr>
-        <w:t>They don’t look to be increased.  If so, please indicate on graph with an asterisk and perhaps change the scale for these data points so the reader can see the values</w:t>
-      </w:r>
+        <w:t xml:space="preserve">They don’t look to be increased.  If so, please indicate on graph with an asterisk and perhaps change the scale for these data points so the reader can see the </w:t>
+      </w:r>
+      <w:proofErr w:type="gramStart"/>
       <w:r>
         <w:rPr>
           <w:rFonts w:ascii="Times New Roman" w:hAnsi="Times New Roman" w:cs="Times New Roman"/>
@@ -764,6 +887,15 @@
           <w:sz w:val="22"/>
           <w:szCs w:val="22"/>
         </w:rPr>
+        <w:t>values</w:t>
+      </w:r>
+      <w:r>
+        <w:rPr>
+          <w:rFonts w:ascii="Times New Roman" w:hAnsi="Times New Roman" w:cs="Times New Roman"/>
+          <w:color w:val="212121"/>
+          <w:sz w:val="22"/>
+          <w:szCs w:val="22"/>
+        </w:rPr>
         <w:t> </w:t>
       </w:r>
       <w:r>
@@ -773,7 +905,17 @@
           <w:sz w:val="22"/>
           <w:szCs w:val="22"/>
         </w:rPr>
-        <w:t xml:space="preserve"> If not, please reword the text accordingly. Also, ACSL5 is mentioned in the text but not shown on the graph. Correct by adding to graph or using “data not shown”.</w:t>
+        <w:t xml:space="preserve"> If</w:t>
+      </w:r>
+      <w:proofErr w:type="gramEnd"/>
+      <w:r>
+        <w:rPr>
+          <w:rFonts w:ascii="Times New Roman" w:hAnsi="Times New Roman" w:cs="Times New Roman"/>
+          <w:color w:val="212121"/>
+          <w:sz w:val="22"/>
+          <w:szCs w:val="22"/>
+        </w:rPr>
+        <w:t xml:space="preserve"> not, please reword the text accordingly. Also, ACSL5 is mentioned in the text but not shown on the graph. Correct by adding to graph or using “data not shown”.</w:t>
       </w:r>
     </w:p>
     <w:p>
@@ -878,7 +1020,27 @@
           <w:sz w:val="22"/>
           <w:szCs w:val="22"/>
         </w:rPr>
-        <w:t xml:space="preserve"> and 6 are increased but were not tested via the DESeq algorithm (see previous response for details).</w:t>
+        <w:t xml:space="preserve"> and 6 are increased but were not tested via the </w:t>
+      </w:r>
+      <w:proofErr w:type="spellStart"/>
+      <w:r>
+        <w:rPr>
+          <w:rFonts w:ascii="Times New Roman" w:hAnsi="Times New Roman" w:cs="Times New Roman"/>
+          <w:b/>
+          <w:sz w:val="22"/>
+          <w:szCs w:val="22"/>
+        </w:rPr>
+        <w:t>DESeq</w:t>
+      </w:r>
+      <w:proofErr w:type="spellEnd"/>
+      <w:r>
+        <w:rPr>
+          <w:rFonts w:ascii="Times New Roman" w:hAnsi="Times New Roman" w:cs="Times New Roman"/>
+          <w:b/>
+          <w:sz w:val="22"/>
+          <w:szCs w:val="22"/>
+        </w:rPr>
+        <w:t xml:space="preserve"> algorithm (see previous response for details).</w:t>
       </w:r>
     </w:p>
     <w:p>
@@ -960,6 +1122,7 @@
           <w:szCs w:val="22"/>
         </w:rPr>
       </w:pPr>
+      <w:proofErr w:type="gramStart"/>
       <w:r>
         <w:rPr>
           <w:rFonts w:ascii="Times New Roman" w:hAnsi="Times New Roman" w:cs="Times New Roman"/>
@@ -1000,7 +1163,40 @@
           <w:sz w:val="22"/>
           <w:szCs w:val="22"/>
         </w:rPr>
-        <w:t xml:space="preserve"> were not evaluated by the DESeq algorithm and therefore no statistical tests were provided, and no p-values are reported.  This is described in the methods section:</w:t>
+        <w:t xml:space="preserve"> were not evaluated by the </w:t>
+      </w:r>
+      <w:proofErr w:type="spellStart"/>
+      <w:r>
+        <w:rPr>
+          <w:rFonts w:ascii="Times New Roman" w:hAnsi="Times New Roman" w:cs="Times New Roman"/>
+          <w:b/>
+          <w:color w:val="212121"/>
+          <w:sz w:val="22"/>
+          <w:szCs w:val="22"/>
+        </w:rPr>
+        <w:t>DESeq</w:t>
+      </w:r>
+      <w:proofErr w:type="spellEnd"/>
+      <w:r>
+        <w:rPr>
+          <w:rFonts w:ascii="Times New Roman" w:hAnsi="Times New Roman" w:cs="Times New Roman"/>
+          <w:b/>
+          <w:color w:val="212121"/>
+          <w:sz w:val="22"/>
+          <w:szCs w:val="22"/>
+        </w:rPr>
+        <w:t xml:space="preserve"> algorithm</w:t>
+      </w:r>
+      <w:proofErr w:type="gramEnd"/>
+      <w:r>
+        <w:rPr>
+          <w:rFonts w:ascii="Times New Roman" w:hAnsi="Times New Roman" w:cs="Times New Roman"/>
+          <w:b/>
+          <w:color w:val="212121"/>
+          <w:sz w:val="22"/>
+          <w:szCs w:val="22"/>
+        </w:rPr>
+        <w:t xml:space="preserve"> and therefore no statistical tests were provided, and no p-values are reported.  This is described in the methods section:</w:t>
       </w:r>
     </w:p>
     <w:p>
@@ -1142,8 +1338,9 @@
           <w:sz w:val="22"/>
           <w:szCs w:val="22"/>
         </w:rPr>
-        <w:t xml:space="preserve">was elevated by 43% (q=0.07) </w:t>
-      </w:r>
+        <w:t>was elevated by 43% (q=0.07</w:t>
+      </w:r>
+      <w:proofErr w:type="gramStart"/>
       <w:r>
         <w:rPr>
           <w:rFonts w:ascii="Times New Roman" w:hAnsi="Times New Roman" w:cs="Times New Roman"/>
@@ -1152,7 +1349,7 @@
           <w:sz w:val="22"/>
           <w:szCs w:val="22"/>
         </w:rPr>
-        <w:t xml:space="preserve"> and therefore</w:t>
+        <w:t xml:space="preserve">) </w:t>
       </w:r>
       <w:r>
         <w:rPr>
@@ -1162,7 +1359,50 @@
           <w:sz w:val="22"/>
           <w:szCs w:val="22"/>
         </w:rPr>
-        <w:t xml:space="preserve"> was was not statistically significant and is not denoted as such.</w:t>
+        <w:t xml:space="preserve"> and</w:t>
+      </w:r>
+      <w:proofErr w:type="gramEnd"/>
+      <w:r>
+        <w:rPr>
+          <w:rFonts w:ascii="Times New Roman" w:hAnsi="Times New Roman" w:cs="Times New Roman"/>
+          <w:b/>
+          <w:color w:val="212121"/>
+          <w:sz w:val="22"/>
+          <w:szCs w:val="22"/>
+        </w:rPr>
+        <w:t xml:space="preserve"> therefore</w:t>
+      </w:r>
+      <w:r>
+        <w:rPr>
+          <w:rFonts w:ascii="Times New Roman" w:hAnsi="Times New Roman" w:cs="Times New Roman"/>
+          <w:b/>
+          <w:color w:val="212121"/>
+          <w:sz w:val="22"/>
+          <w:szCs w:val="22"/>
+        </w:rPr>
+        <w:t xml:space="preserve"> was</w:t>
+      </w:r>
+      <w:del w:id="6" w:author="Innocence Harvey" w:date="2015-06-22T10:25:00Z">
+        <w:r>
+          <w:rPr>
+            <w:rFonts w:ascii="Times New Roman" w:hAnsi="Times New Roman" w:cs="Times New Roman"/>
+            <w:b/>
+            <w:color w:val="212121"/>
+            <w:sz w:val="22"/>
+            <w:szCs w:val="22"/>
+          </w:rPr>
+          <w:delText xml:space="preserve"> was</w:delText>
+        </w:r>
+      </w:del>
+      <w:r>
+        <w:rPr>
+          <w:rFonts w:ascii="Times New Roman" w:hAnsi="Times New Roman" w:cs="Times New Roman"/>
+          <w:b/>
+          <w:color w:val="212121"/>
+          <w:sz w:val="22"/>
+          <w:szCs w:val="22"/>
+        </w:rPr>
+        <w:t xml:space="preserve"> not statistically significant and is not denoted as such.</w:t>
       </w:r>
     </w:p>
     <w:p>
@@ -1319,6 +1559,18 @@
         </w:rPr>
         <w:t xml:space="preserve">0.01) </w:t>
       </w:r>
+      <w:del w:id="7" w:author="Innocence Harvey" w:date="2015-06-22T10:25:00Z">
+        <w:r>
+          <w:rPr>
+            <w:rFonts w:ascii="Times New Roman" w:hAnsi="Times New Roman" w:cs="Times New Roman"/>
+            <w:b/>
+            <w:color w:val="212121"/>
+            <w:sz w:val="22"/>
+            <w:szCs w:val="22"/>
+          </w:rPr>
+          <w:delText xml:space="preserve"> </w:delText>
+        </w:r>
+      </w:del>
       <w:r>
         <w:rPr>
           <w:rFonts w:ascii="Times New Roman" w:hAnsi="Times New Roman" w:cs="Times New Roman"/>
@@ -1327,8 +1579,20 @@
           <w:sz w:val="22"/>
           <w:szCs w:val="22"/>
         </w:rPr>
-        <w:t xml:space="preserve"> </w:t>
-      </w:r>
+        <w:t>wer</w:t>
+      </w:r>
+      <w:ins w:id="8" w:author="Innocence Harvey" w:date="2015-06-22T10:24:00Z">
+        <w:r>
+          <w:rPr>
+            <w:rFonts w:ascii="Times New Roman" w:hAnsi="Times New Roman" w:cs="Times New Roman"/>
+            <w:b/>
+            <w:color w:val="212121"/>
+            <w:sz w:val="22"/>
+            <w:szCs w:val="22"/>
+          </w:rPr>
+          <w:t>e</w:t>
+        </w:r>
+      </w:ins>
       <w:r>
         <w:rPr>
           <w:rFonts w:ascii="Times New Roman" w:hAnsi="Times New Roman" w:cs="Times New Roman"/>
@@ -1337,7 +1601,7 @@
           <w:sz w:val="22"/>
           <w:szCs w:val="22"/>
         </w:rPr>
-        <w:t xml:space="preserve">wer both increased. </w:t>
+        <w:t xml:space="preserve"> both increased. </w:t>
       </w:r>
       <w:r>
         <w:rPr>
@@ -1573,7 +1837,27 @@
           <w:szCs w:val="22"/>
         </w:rPr>
         <w:br/>
-        <w:t xml:space="preserve">d.      Line 302, please indicate that perilipin expression data are not shown </w:t>
+        <w:t xml:space="preserve">d.      Line 302, please indicate that </w:t>
+      </w:r>
+      <w:proofErr w:type="spellStart"/>
+      <w:r>
+        <w:rPr>
+          <w:rFonts w:ascii="Times New Roman" w:hAnsi="Times New Roman" w:cs="Times New Roman"/>
+          <w:color w:val="212121"/>
+          <w:sz w:val="22"/>
+          <w:szCs w:val="22"/>
+        </w:rPr>
+        <w:t>perilipin</w:t>
+      </w:r>
+      <w:proofErr w:type="spellEnd"/>
+      <w:r>
+        <w:rPr>
+          <w:rFonts w:ascii="Times New Roman" w:hAnsi="Times New Roman" w:cs="Times New Roman"/>
+          <w:color w:val="212121"/>
+          <w:sz w:val="22"/>
+          <w:szCs w:val="22"/>
+        </w:rPr>
+        <w:t xml:space="preserve"> expression data are not shown </w:t>
       </w:r>
     </w:p>
     <w:p>
@@ -1588,6 +1872,7 @@
           <w:szCs w:val="22"/>
         </w:rPr>
       </w:pPr>
+      <w:proofErr w:type="gramStart"/>
       <w:r>
         <w:rPr>
           <w:rFonts w:ascii="Times New Roman" w:hAnsi="Times New Roman" w:cs="Times New Roman"/>
@@ -1618,6 +1903,7 @@
         </w:rPr>
         <w:t xml:space="preserve"> that this data is not shown.</w:t>
       </w:r>
+      <w:proofErr w:type="gramEnd"/>
     </w:p>
     <w:p>
       <w:pPr>
@@ -1637,7 +1923,27 @@
           <w:sz w:val="22"/>
           <w:szCs w:val="22"/>
         </w:rPr>
-        <w:t>e.      Lines 305-309 and Figure 4E, SRD5A1 and SRD5A3 do not look elevated. It may be a scale issue, but doesn’t look to be the case. Same for NSDHL. If scale is the issue, please modify the chart with an inset or scale change to clearly show the data. Or change to a table. This is confusing to the reader. STS is not shown on the graph, please explain as “not shown” or add.</w:t>
+        <w:t xml:space="preserve">e.      Lines 305-309 and Figure 4E, SRD5A1 and SRD5A3 do not look elevated. It may be a scale issue, but doesn’t look to be the case. </w:t>
+      </w:r>
+      <w:proofErr w:type="gramStart"/>
+      <w:r>
+        <w:rPr>
+          <w:rFonts w:ascii="Times New Roman" w:hAnsi="Times New Roman" w:cs="Times New Roman"/>
+          <w:color w:val="212121"/>
+          <w:sz w:val="22"/>
+          <w:szCs w:val="22"/>
+        </w:rPr>
+        <w:t>Same for NSDHL.</w:t>
+      </w:r>
+      <w:proofErr w:type="gramEnd"/>
+      <w:r>
+        <w:rPr>
+          <w:rFonts w:ascii="Times New Roman" w:hAnsi="Times New Roman" w:cs="Times New Roman"/>
+          <w:color w:val="212121"/>
+          <w:sz w:val="22"/>
+          <w:szCs w:val="22"/>
+        </w:rPr>
+        <w:t xml:space="preserve"> If scale is the issue, please modify the chart with an inset or scale change to clearly show the data. Or change to a table. This is confusing to the reader. STS is not shown on the graph, please explain as “not shown” or add.</w:t>
       </w:r>
       <w:r>
         <w:rPr>
@@ -1793,7 +2099,7 @@
         </w:rPr>
         <w:t xml:space="preserve">  We have also </w:t>
       </w:r>
-      <w:commentRangeStart w:id="2"/>
+      <w:commentRangeStart w:id="9"/>
       <w:r>
         <w:rPr>
           <w:rFonts w:ascii="Times New Roman" w:hAnsi="Times New Roman" w:cs="Times New Roman"/>
@@ -1824,12 +2130,12 @@
         </w:rPr>
         <w:t xml:space="preserve">graphed </w:t>
       </w:r>
-      <w:commentRangeEnd w:id="2"/>
+      <w:commentRangeEnd w:id="9"/>
       <w:r>
         <w:rPr>
           <w:rStyle w:val="CommentReference"/>
         </w:rPr>
-        <w:commentReference w:id="2"/>
+        <w:commentReference w:id="9"/>
       </w:r>
       <w:r>
         <w:rPr>
@@ -1861,7 +2167,47 @@
           <w:szCs w:val="22"/>
         </w:rPr>
         <w:br/>
-        <w:t>f.      Lines 312-14, and Figure 4F. Same as above: Fasn, Acss2, Acs1, Dgat, Agpat2, Acaca1 don’t appear to be increased (by definition of statistical significance or other in some cases). Please clarify this textually and visually.</w:t>
+        <w:t xml:space="preserve">f.      Lines 312-14, and Figure 4F. Same as above: </w:t>
+      </w:r>
+      <w:proofErr w:type="spellStart"/>
+      <w:r>
+        <w:rPr>
+          <w:rFonts w:ascii="Times New Roman" w:hAnsi="Times New Roman" w:cs="Times New Roman"/>
+          <w:color w:val="212121"/>
+          <w:sz w:val="22"/>
+          <w:szCs w:val="22"/>
+        </w:rPr>
+        <w:t>Fasn</w:t>
+      </w:r>
+      <w:proofErr w:type="spellEnd"/>
+      <w:r>
+        <w:rPr>
+          <w:rFonts w:ascii="Times New Roman" w:hAnsi="Times New Roman" w:cs="Times New Roman"/>
+          <w:color w:val="212121"/>
+          <w:sz w:val="22"/>
+          <w:szCs w:val="22"/>
+        </w:rPr>
+        <w:t xml:space="preserve">, Acss2, Acs1, </w:t>
+      </w:r>
+      <w:proofErr w:type="spellStart"/>
+      <w:r>
+        <w:rPr>
+          <w:rFonts w:ascii="Times New Roman" w:hAnsi="Times New Roman" w:cs="Times New Roman"/>
+          <w:color w:val="212121"/>
+          <w:sz w:val="22"/>
+          <w:szCs w:val="22"/>
+        </w:rPr>
+        <w:t>Dgat</w:t>
+      </w:r>
+      <w:proofErr w:type="spellEnd"/>
+      <w:r>
+        <w:rPr>
+          <w:rFonts w:ascii="Times New Roman" w:hAnsi="Times New Roman" w:cs="Times New Roman"/>
+          <w:color w:val="212121"/>
+          <w:sz w:val="22"/>
+          <w:szCs w:val="22"/>
+        </w:rPr>
+        <w:t>, Agpat2, Acaca1 don’t appear to be increased (by definition of statistical significance or other in some cases). Please clarify this textually and visually.</w:t>
       </w:r>
       <w:r>
         <w:rPr>
@@ -1909,7 +2255,67 @@
           <w:sz w:val="22"/>
           <w:szCs w:val="22"/>
         </w:rPr>
-        <w:t>adipose tissue qPCR are shown in the table below.  As you can see, several of these are nomimally statistically significant, but after adjusting for the number of genes tested by qPCR in these samples, and these multiple hypotheses, statistical significance was not achieved</w:t>
+        <w:t xml:space="preserve">adipose tissue </w:t>
+      </w:r>
+      <w:proofErr w:type="spellStart"/>
+      <w:r>
+        <w:rPr>
+          <w:rFonts w:ascii="Times New Roman" w:hAnsi="Times New Roman" w:cs="Times New Roman"/>
+          <w:b/>
+          <w:sz w:val="22"/>
+          <w:szCs w:val="22"/>
+        </w:rPr>
+        <w:t>qPCR</w:t>
+      </w:r>
+      <w:proofErr w:type="spellEnd"/>
+      <w:r>
+        <w:rPr>
+          <w:rFonts w:ascii="Times New Roman" w:hAnsi="Times New Roman" w:cs="Times New Roman"/>
+          <w:b/>
+          <w:sz w:val="22"/>
+          <w:szCs w:val="22"/>
+        </w:rPr>
+        <w:t xml:space="preserve"> are shown in the table below.  As you can see, several of these are </w:t>
+      </w:r>
+      <w:proofErr w:type="spellStart"/>
+      <w:r>
+        <w:rPr>
+          <w:rFonts w:ascii="Times New Roman" w:hAnsi="Times New Roman" w:cs="Times New Roman"/>
+          <w:b/>
+          <w:sz w:val="22"/>
+          <w:szCs w:val="22"/>
+        </w:rPr>
+        <w:t>nomimally</w:t>
+      </w:r>
+      <w:proofErr w:type="spellEnd"/>
+      <w:r>
+        <w:rPr>
+          <w:rFonts w:ascii="Times New Roman" w:hAnsi="Times New Roman" w:cs="Times New Roman"/>
+          <w:b/>
+          <w:sz w:val="22"/>
+          <w:szCs w:val="22"/>
+        </w:rPr>
+        <w:t xml:space="preserve"> statistically significant, but after adjusting for the number of genes tested by </w:t>
+      </w:r>
+      <w:proofErr w:type="spellStart"/>
+      <w:r>
+        <w:rPr>
+          <w:rFonts w:ascii="Times New Roman" w:hAnsi="Times New Roman" w:cs="Times New Roman"/>
+          <w:b/>
+          <w:sz w:val="22"/>
+          <w:szCs w:val="22"/>
+        </w:rPr>
+        <w:t>qPCR</w:t>
+      </w:r>
+      <w:proofErr w:type="spellEnd"/>
+      <w:r>
+        <w:rPr>
+          <w:rFonts w:ascii="Times New Roman" w:hAnsi="Times New Roman" w:cs="Times New Roman"/>
+          <w:b/>
+          <w:sz w:val="22"/>
+          <w:szCs w:val="22"/>
+        </w:rPr>
+        <w:t xml:space="preserve"> in these samples, and these multiple hypotheses, statistical significance was not achieved</w:t>
       </w:r>
       <w:r>
         <w:rPr>
@@ -1965,7 +2371,27 @@
           <w:sz w:val="22"/>
           <w:szCs w:val="22"/>
         </w:rPr>
-        <w:t xml:space="preserve">Table 1: Pairwise tests for qPCR </w:t>
+        <w:t xml:space="preserve">Table 1: Pairwise tests for </w:t>
+      </w:r>
+      <w:proofErr w:type="spellStart"/>
+      <w:r>
+        <w:rPr>
+          <w:rFonts w:ascii="Times New Roman" w:hAnsi="Times New Roman" w:cs="Times New Roman"/>
+          <w:b/>
+          <w:sz w:val="22"/>
+          <w:szCs w:val="22"/>
+        </w:rPr>
+        <w:t>qPCR</w:t>
+      </w:r>
+      <w:proofErr w:type="spellEnd"/>
+      <w:r>
+        <w:rPr>
+          <w:rFonts w:ascii="Times New Roman" w:hAnsi="Times New Roman" w:cs="Times New Roman"/>
+          <w:b/>
+          <w:sz w:val="22"/>
+          <w:szCs w:val="22"/>
+        </w:rPr>
+        <w:t xml:space="preserve"> </w:t>
       </w:r>
       <w:r>
         <w:rPr>
@@ -2041,7 +2467,25 @@
           <w:sz w:val="22"/>
           <w:szCs w:val="22"/>
         </w:rPr>
-        <w:t>, adjusted by the method of Benjamini and Hochberg for all the genes tested</w:t>
+        <w:t xml:space="preserve">, adjusted by the method of </w:t>
+      </w:r>
+      <w:proofErr w:type="spellStart"/>
+      <w:r>
+        <w:rPr>
+          <w:rFonts w:ascii="Times New Roman" w:hAnsi="Times New Roman" w:cs="Times New Roman"/>
+          <w:sz w:val="22"/>
+          <w:szCs w:val="22"/>
+        </w:rPr>
+        <w:t>Benjamini</w:t>
+      </w:r>
+      <w:proofErr w:type="spellEnd"/>
+      <w:r>
+        <w:rPr>
+          <w:rFonts w:ascii="Times New Roman" w:hAnsi="Times New Roman" w:cs="Times New Roman"/>
+          <w:sz w:val="22"/>
+          <w:szCs w:val="22"/>
+        </w:rPr>
+        <w:t xml:space="preserve"> and Hochberg for all the genes tested</w:t>
       </w:r>
       <w:r>
         <w:rPr>
@@ -2065,7 +2509,81 @@
           <w:sz w:val="22"/>
           <w:szCs w:val="22"/>
         </w:rPr>
-        <w:t xml:space="preserve">  The columns marked shapiro are the p-values from the Shapiro-Wilk tests, which evaluate normality and the column marked levene indicates the p-value from Levene’s test</w:t>
+        <w:t xml:space="preserve">  The columns marked </w:t>
+      </w:r>
+      <w:proofErr w:type="spellStart"/>
+      <w:proofErr w:type="gramStart"/>
+      <w:r>
+        <w:rPr>
+          <w:rFonts w:ascii="Times New Roman" w:hAnsi="Times New Roman" w:cs="Times New Roman"/>
+          <w:sz w:val="22"/>
+          <w:szCs w:val="22"/>
+        </w:rPr>
+        <w:t>shapiro</w:t>
+      </w:r>
+      <w:proofErr w:type="spellEnd"/>
+      <w:proofErr w:type="gramEnd"/>
+      <w:r>
+        <w:rPr>
+          <w:rFonts w:ascii="Times New Roman" w:hAnsi="Times New Roman" w:cs="Times New Roman"/>
+          <w:sz w:val="22"/>
+          <w:szCs w:val="22"/>
+        </w:rPr>
+        <w:t xml:space="preserve"> are the p-values from the Shapiro-</w:t>
+      </w:r>
+      <w:proofErr w:type="spellStart"/>
+      <w:r>
+        <w:rPr>
+          <w:rFonts w:ascii="Times New Roman" w:hAnsi="Times New Roman" w:cs="Times New Roman"/>
+          <w:sz w:val="22"/>
+          <w:szCs w:val="22"/>
+        </w:rPr>
+        <w:t>Wilk</w:t>
+      </w:r>
+      <w:proofErr w:type="spellEnd"/>
+      <w:r>
+        <w:rPr>
+          <w:rFonts w:ascii="Times New Roman" w:hAnsi="Times New Roman" w:cs="Times New Roman"/>
+          <w:sz w:val="22"/>
+          <w:szCs w:val="22"/>
+        </w:rPr>
+        <w:t xml:space="preserve"> tests, which evaluate normality and the column marked </w:t>
+      </w:r>
+      <w:proofErr w:type="spellStart"/>
+      <w:r>
+        <w:rPr>
+          <w:rFonts w:ascii="Times New Roman" w:hAnsi="Times New Roman" w:cs="Times New Roman"/>
+          <w:sz w:val="22"/>
+          <w:szCs w:val="22"/>
+        </w:rPr>
+        <w:t>levene</w:t>
+      </w:r>
+      <w:proofErr w:type="spellEnd"/>
+      <w:r>
+        <w:rPr>
+          <w:rFonts w:ascii="Times New Roman" w:hAnsi="Times New Roman" w:cs="Times New Roman"/>
+          <w:sz w:val="22"/>
+          <w:szCs w:val="22"/>
+        </w:rPr>
+        <w:t xml:space="preserve"> indicates the p-value from </w:t>
+      </w:r>
+      <w:proofErr w:type="spellStart"/>
+      <w:r>
+        <w:rPr>
+          <w:rFonts w:ascii="Times New Roman" w:hAnsi="Times New Roman" w:cs="Times New Roman"/>
+          <w:sz w:val="22"/>
+          <w:szCs w:val="22"/>
+        </w:rPr>
+        <w:t>Levene’s</w:t>
+      </w:r>
+      <w:proofErr w:type="spellEnd"/>
+      <w:r>
+        <w:rPr>
+          <w:rFonts w:ascii="Times New Roman" w:hAnsi="Times New Roman" w:cs="Times New Roman"/>
+          <w:sz w:val="22"/>
+          <w:szCs w:val="22"/>
+        </w:rPr>
+        <w:t xml:space="preserve"> test</w:t>
       </w:r>
     </w:p>
     <w:tbl>
@@ -2176,6 +2694,8 @@
                 <w:szCs w:val="21"/>
               </w:rPr>
             </w:pPr>
+            <w:proofErr w:type="spellStart"/>
+            <w:proofErr w:type="gramStart"/>
             <w:r>
               <w:rPr>
                 <w:rFonts w:ascii="Helvetica Neue" w:eastAsia="Times New Roman" w:hAnsi="Helvetica Neue" w:cs="Times New Roman"/>
@@ -2185,33 +2705,11 @@
                 <w:sz w:val="21"/>
                 <w:szCs w:val="21"/>
               </w:rPr>
-              <w:t>shapiro-water</w:t>
-            </w:r>
-          </w:p>
-        </w:tc>
-        <w:tc>
-          <w:tcPr>
-            <w:tcW w:w="1333" w:type="dxa"/>
-            <w:tcBorders>
-              <w:top w:val="outset" w:sz="6" w:space="0" w:color="auto"/>
-              <w:left w:val="outset" w:sz="6" w:space="0" w:color="auto"/>
-              <w:bottom w:val="outset" w:sz="6" w:space="0" w:color="auto"/>
-              <w:right w:val="outset" w:sz="6" w:space="0" w:color="auto"/>
-            </w:tcBorders>
-            <w:shd w:val="clear" w:color="auto" w:fill="FFFFFF"/>
-            <w:tcMar>
-              <w:top w:w="0" w:type="dxa"/>
-              <w:left w:w="0" w:type="dxa"/>
-              <w:bottom w:w="0" w:type="dxa"/>
-              <w:right w:w="0" w:type="dxa"/>
-            </w:tcMar>
-            <w:vAlign w:val="center"/>
-            <w:hideMark/>
-          </w:tcPr>
-          <w:p>
-            <w:pPr>
-              <w:spacing w:line="300" w:lineRule="atLeast"/>
-              <w:jc w:val="center"/>
+              <w:t>shapiro</w:t>
+            </w:r>
+            <w:proofErr w:type="spellEnd"/>
+            <w:proofErr w:type="gramEnd"/>
+            <w:r>
               <w:rPr>
                 <w:rFonts w:ascii="Helvetica Neue" w:eastAsia="Times New Roman" w:hAnsi="Helvetica Neue" w:cs="Times New Roman"/>
                 <w:b/>
@@ -2220,8 +2718,33 @@
                 <w:sz w:val="21"/>
                 <w:szCs w:val="21"/>
               </w:rPr>
-            </w:pPr>
-            <w:r>
+              <w:t>-water</w:t>
+            </w:r>
+          </w:p>
+        </w:tc>
+        <w:tc>
+          <w:tcPr>
+            <w:tcW w:w="1333" w:type="dxa"/>
+            <w:tcBorders>
+              <w:top w:val="outset" w:sz="6" w:space="0" w:color="auto"/>
+              <w:left w:val="outset" w:sz="6" w:space="0" w:color="auto"/>
+              <w:bottom w:val="outset" w:sz="6" w:space="0" w:color="auto"/>
+              <w:right w:val="outset" w:sz="6" w:space="0" w:color="auto"/>
+            </w:tcBorders>
+            <w:shd w:val="clear" w:color="auto" w:fill="FFFFFF"/>
+            <w:tcMar>
+              <w:top w:w="0" w:type="dxa"/>
+              <w:left w:w="0" w:type="dxa"/>
+              <w:bottom w:w="0" w:type="dxa"/>
+              <w:right w:w="0" w:type="dxa"/>
+            </w:tcMar>
+            <w:vAlign w:val="center"/>
+            <w:hideMark/>
+          </w:tcPr>
+          <w:p>
+            <w:pPr>
+              <w:spacing w:line="300" w:lineRule="atLeast"/>
+              <w:jc w:val="center"/>
               <w:rPr>
                 <w:rFonts w:ascii="Helvetica Neue" w:eastAsia="Times New Roman" w:hAnsi="Helvetica Neue" w:cs="Times New Roman"/>
                 <w:b/>
@@ -2230,33 +2753,10 @@
                 <w:sz w:val="21"/>
                 <w:szCs w:val="21"/>
               </w:rPr>
-              <w:t>shapiro-dex</w:t>
-            </w:r>
-          </w:p>
-        </w:tc>
-        <w:tc>
-          <w:tcPr>
-            <w:tcW w:w="785" w:type="dxa"/>
-            <w:tcBorders>
-              <w:top w:val="outset" w:sz="6" w:space="0" w:color="auto"/>
-              <w:left w:val="outset" w:sz="6" w:space="0" w:color="auto"/>
-              <w:bottom w:val="outset" w:sz="6" w:space="0" w:color="auto"/>
-              <w:right w:val="outset" w:sz="6" w:space="0" w:color="auto"/>
-            </w:tcBorders>
-            <w:shd w:val="clear" w:color="auto" w:fill="FFFFFF"/>
-            <w:tcMar>
-              <w:top w:w="0" w:type="dxa"/>
-              <w:left w:w="0" w:type="dxa"/>
-              <w:bottom w:w="0" w:type="dxa"/>
-              <w:right w:w="0" w:type="dxa"/>
-            </w:tcMar>
-            <w:vAlign w:val="center"/>
-            <w:hideMark/>
-          </w:tcPr>
-          <w:p>
-            <w:pPr>
-              <w:spacing w:line="300" w:lineRule="atLeast"/>
-              <w:jc w:val="center"/>
+            </w:pPr>
+            <w:proofErr w:type="spellStart"/>
+            <w:proofErr w:type="gramStart"/>
+            <w:r>
               <w:rPr>
                 <w:rFonts w:ascii="Helvetica Neue" w:eastAsia="Times New Roman" w:hAnsi="Helvetica Neue" w:cs="Times New Roman"/>
                 <w:b/>
@@ -2265,7 +2765,9 @@
                 <w:sz w:val="21"/>
                 <w:szCs w:val="21"/>
               </w:rPr>
-            </w:pPr>
+              <w:t>shapiro</w:t>
+            </w:r>
+            <w:proofErr w:type="gramEnd"/>
             <w:r>
               <w:rPr>
                 <w:rFonts w:ascii="Helvetica Neue" w:eastAsia="Times New Roman" w:hAnsi="Helvetica Neue" w:cs="Times New Roman"/>
@@ -2275,13 +2777,14 @@
                 <w:sz w:val="21"/>
                 <w:szCs w:val="21"/>
               </w:rPr>
-              <w:t>levene</w:t>
-            </w:r>
-          </w:p>
-        </w:tc>
-        <w:tc>
-          <w:tcPr>
-            <w:tcW w:w="1003" w:type="dxa"/>
+              <w:t>-dex</w:t>
+            </w:r>
+            <w:proofErr w:type="spellEnd"/>
+          </w:p>
+        </w:tc>
+        <w:tc>
+          <w:tcPr>
+            <w:tcW w:w="785" w:type="dxa"/>
             <w:tcBorders>
               <w:top w:val="outset" w:sz="6" w:space="0" w:color="auto"/>
               <w:left w:val="outset" w:sz="6" w:space="0" w:color="auto"/>
@@ -2311,6 +2814,8 @@
                 <w:szCs w:val="21"/>
               </w:rPr>
             </w:pPr>
+            <w:proofErr w:type="spellStart"/>
+            <w:proofErr w:type="gramStart"/>
             <w:r>
               <w:rPr>
                 <w:rFonts w:ascii="Helvetica Neue" w:eastAsia="Times New Roman" w:hAnsi="Helvetica Neue" w:cs="Times New Roman"/>
@@ -2320,13 +2825,15 @@
                 <w:sz w:val="21"/>
                 <w:szCs w:val="21"/>
               </w:rPr>
-              <w:t>Test</w:t>
-            </w:r>
-          </w:p>
-        </w:tc>
-        <w:tc>
-          <w:tcPr>
-            <w:tcW w:w="878" w:type="dxa"/>
+              <w:t>levene</w:t>
+            </w:r>
+            <w:proofErr w:type="spellEnd"/>
+            <w:proofErr w:type="gramEnd"/>
+          </w:p>
+        </w:tc>
+        <w:tc>
+          <w:tcPr>
+            <w:tcW w:w="1003" w:type="dxa"/>
             <w:tcBorders>
               <w:top w:val="outset" w:sz="6" w:space="0" w:color="auto"/>
               <w:left w:val="outset" w:sz="6" w:space="0" w:color="auto"/>
@@ -2365,9 +2872,33 @@
                 <w:sz w:val="21"/>
                 <w:szCs w:val="21"/>
               </w:rPr>
-              <w:t>p</w:t>
-            </w:r>
-            <w:r>
+              <w:t>Test</w:t>
+            </w:r>
+          </w:p>
+        </w:tc>
+        <w:tc>
+          <w:tcPr>
+            <w:tcW w:w="878" w:type="dxa"/>
+            <w:tcBorders>
+              <w:top w:val="outset" w:sz="6" w:space="0" w:color="auto"/>
+              <w:left w:val="outset" w:sz="6" w:space="0" w:color="auto"/>
+              <w:bottom w:val="outset" w:sz="6" w:space="0" w:color="auto"/>
+              <w:right w:val="outset" w:sz="6" w:space="0" w:color="auto"/>
+            </w:tcBorders>
+            <w:shd w:val="clear" w:color="auto" w:fill="FFFFFF"/>
+            <w:tcMar>
+              <w:top w:w="0" w:type="dxa"/>
+              <w:left w:w="0" w:type="dxa"/>
+              <w:bottom w:w="0" w:type="dxa"/>
+              <w:right w:w="0" w:type="dxa"/>
+            </w:tcMar>
+            <w:vAlign w:val="center"/>
+            <w:hideMark/>
+          </w:tcPr>
+          <w:p>
+            <w:pPr>
+              <w:spacing w:line="300" w:lineRule="atLeast"/>
+              <w:jc w:val="center"/>
               <w:rPr>
                 <w:rFonts w:ascii="Helvetica Neue" w:eastAsia="Times New Roman" w:hAnsi="Helvetica Neue" w:cs="Times New Roman"/>
                 <w:b/>
@@ -2376,8 +2907,8 @@
                 <w:sz w:val="21"/>
                 <w:szCs w:val="21"/>
               </w:rPr>
-              <w:t>-</w:t>
-            </w:r>
+            </w:pPr>
+            <w:proofErr w:type="gramStart"/>
             <w:r>
               <w:rPr>
                 <w:rFonts w:ascii="Helvetica Neue" w:eastAsia="Times New Roman" w:hAnsi="Helvetica Neue" w:cs="Times New Roman"/>
@@ -2387,8 +2918,9 @@
                 <w:sz w:val="21"/>
                 <w:szCs w:val="21"/>
               </w:rPr>
-              <w:t>val</w:t>
-            </w:r>
+              <w:t>p</w:t>
+            </w:r>
+            <w:proofErr w:type="gramEnd"/>
             <w:r>
               <w:rPr>
                 <w:rFonts w:ascii="Helvetica Neue" w:eastAsia="Times New Roman" w:hAnsi="Helvetica Neue" w:cs="Times New Roman"/>
@@ -2398,33 +2930,9 @@
                 <w:sz w:val="21"/>
                 <w:szCs w:val="21"/>
               </w:rPr>
-              <w:t>ue</w:t>
-            </w:r>
-          </w:p>
-        </w:tc>
-        <w:tc>
-          <w:tcPr>
-            <w:tcW w:w="878" w:type="dxa"/>
-            <w:tcBorders>
-              <w:top w:val="outset" w:sz="6" w:space="0" w:color="auto"/>
-              <w:left w:val="outset" w:sz="6" w:space="0" w:color="auto"/>
-              <w:bottom w:val="outset" w:sz="6" w:space="0" w:color="auto"/>
-              <w:right w:val="outset" w:sz="6" w:space="0" w:color="auto"/>
-            </w:tcBorders>
-            <w:shd w:val="clear" w:color="auto" w:fill="FFFFFF"/>
-            <w:tcMar>
-              <w:top w:w="0" w:type="dxa"/>
-              <w:left w:w="0" w:type="dxa"/>
-              <w:bottom w:w="0" w:type="dxa"/>
-              <w:right w:w="0" w:type="dxa"/>
-            </w:tcMar>
-            <w:vAlign w:val="center"/>
-            <w:hideMark/>
-          </w:tcPr>
-          <w:p>
-            <w:pPr>
-              <w:spacing w:line="300" w:lineRule="atLeast"/>
-              <w:jc w:val="center"/>
+              <w:t>-</w:t>
+            </w:r>
+            <w:r>
               <w:rPr>
                 <w:rFonts w:ascii="Helvetica Neue" w:eastAsia="Times New Roman" w:hAnsi="Helvetica Neue" w:cs="Times New Roman"/>
                 <w:b/>
@@ -2433,7 +2941,8 @@
                 <w:sz w:val="21"/>
                 <w:szCs w:val="21"/>
               </w:rPr>
-            </w:pPr>
+              <w:t>val</w:t>
+            </w:r>
             <w:r>
               <w:rPr>
                 <w:rFonts w:ascii="Helvetica Neue" w:eastAsia="Times New Roman" w:hAnsi="Helvetica Neue" w:cs="Times New Roman"/>
@@ -2443,7 +2952,65 @@
                 <w:sz w:val="21"/>
                 <w:szCs w:val="21"/>
               </w:rPr>
-              <w:t>q-value</w:t>
+              <w:t>ue</w:t>
+            </w:r>
+          </w:p>
+        </w:tc>
+        <w:tc>
+          <w:tcPr>
+            <w:tcW w:w="878" w:type="dxa"/>
+            <w:tcBorders>
+              <w:top w:val="outset" w:sz="6" w:space="0" w:color="auto"/>
+              <w:left w:val="outset" w:sz="6" w:space="0" w:color="auto"/>
+              <w:bottom w:val="outset" w:sz="6" w:space="0" w:color="auto"/>
+              <w:right w:val="outset" w:sz="6" w:space="0" w:color="auto"/>
+            </w:tcBorders>
+            <w:shd w:val="clear" w:color="auto" w:fill="FFFFFF"/>
+            <w:tcMar>
+              <w:top w:w="0" w:type="dxa"/>
+              <w:left w:w="0" w:type="dxa"/>
+              <w:bottom w:w="0" w:type="dxa"/>
+              <w:right w:w="0" w:type="dxa"/>
+            </w:tcMar>
+            <w:vAlign w:val="center"/>
+            <w:hideMark/>
+          </w:tcPr>
+          <w:p>
+            <w:pPr>
+              <w:spacing w:line="300" w:lineRule="atLeast"/>
+              <w:jc w:val="center"/>
+              <w:rPr>
+                <w:rFonts w:ascii="Helvetica Neue" w:eastAsia="Times New Roman" w:hAnsi="Helvetica Neue" w:cs="Times New Roman"/>
+                <w:b/>
+                <w:bCs/>
+                <w:color w:val="333333"/>
+                <w:sz w:val="21"/>
+                <w:szCs w:val="21"/>
+              </w:rPr>
+            </w:pPr>
+            <w:proofErr w:type="gramStart"/>
+            <w:r>
+              <w:rPr>
+                <w:rFonts w:ascii="Helvetica Neue" w:eastAsia="Times New Roman" w:hAnsi="Helvetica Neue" w:cs="Times New Roman"/>
+                <w:b/>
+                <w:bCs/>
+                <w:color w:val="333333"/>
+                <w:sz w:val="21"/>
+                <w:szCs w:val="21"/>
+              </w:rPr>
+              <w:t>q</w:t>
+            </w:r>
+            <w:proofErr w:type="gramEnd"/>
+            <w:r>
+              <w:rPr>
+                <w:rFonts w:ascii="Helvetica Neue" w:eastAsia="Times New Roman" w:hAnsi="Helvetica Neue" w:cs="Times New Roman"/>
+                <w:b/>
+                <w:bCs/>
+                <w:color w:val="333333"/>
+                <w:sz w:val="21"/>
+                <w:szCs w:val="21"/>
+              </w:rPr>
+              <w:t>-value</w:t>
             </w:r>
           </w:p>
         </w:tc>
@@ -2482,6 +3049,7 @@
                 <w:szCs w:val="21"/>
               </w:rPr>
             </w:pPr>
+            <w:proofErr w:type="spellStart"/>
             <w:r>
               <w:rPr>
                 <w:rFonts w:ascii="Helvetica Neue" w:eastAsia="Times New Roman" w:hAnsi="Helvetica Neue" w:cs="Times New Roman"/>
@@ -2492,6 +3060,7 @@
               </w:rPr>
               <w:t>Acaca</w:t>
             </w:r>
+            <w:proofErr w:type="spellEnd"/>
           </w:p>
         </w:tc>
         <w:tc>
@@ -4844,6 +5413,7 @@
                 <w:szCs w:val="21"/>
               </w:rPr>
             </w:pPr>
+            <w:proofErr w:type="spellStart"/>
             <w:r>
               <w:rPr>
                 <w:rFonts w:ascii="Helvetica Neue" w:eastAsia="Times New Roman" w:hAnsi="Helvetica Neue" w:cs="Times New Roman"/>
@@ -4854,6 +5424,7 @@
               </w:rPr>
               <w:t>Fasn</w:t>
             </w:r>
+            <w:proofErr w:type="spellEnd"/>
           </w:p>
         </w:tc>
         <w:tc>
@@ -5137,6 +5708,7 @@
                 <w:szCs w:val="21"/>
               </w:rPr>
             </w:pPr>
+            <w:proofErr w:type="spellStart"/>
             <w:r>
               <w:rPr>
                 <w:rFonts w:ascii="Helvetica Neue" w:eastAsia="Times New Roman" w:hAnsi="Helvetica Neue" w:cs="Times New Roman"/>
@@ -5147,6 +5719,7 @@
               </w:rPr>
               <w:t>Gpam</w:t>
             </w:r>
+            <w:proofErr w:type="spellEnd"/>
           </w:p>
         </w:tc>
         <w:tc>
@@ -6034,6 +6607,7 @@
                 <w:szCs w:val="21"/>
               </w:rPr>
             </w:pPr>
+            <w:proofErr w:type="spellStart"/>
             <w:r>
               <w:rPr>
                 <w:rFonts w:ascii="Helvetica Neue" w:eastAsia="Times New Roman" w:hAnsi="Helvetica Neue" w:cs="Times New Roman"/>
@@ -6044,6 +6618,7 @@
               </w:rPr>
               <w:t>Ldhb</w:t>
             </w:r>
+            <w:proofErr w:type="spellEnd"/>
           </w:p>
         </w:tc>
         <w:tc>
@@ -9548,8 +10123,9 @@
           <w:szCs w:val="22"/>
         </w:rPr>
         <w:br/>
-        <w:t>4.      Line 323, should this read “Figure 5C” instead of “5B”</w:t>
-      </w:r>
+        <w:t>4.      Line 323, should this read “Figure 5C” instead of “5B</w:t>
+      </w:r>
+      <w:proofErr w:type="gramStart"/>
       <w:r>
         <w:rPr>
           <w:rFonts w:ascii="Times New Roman" w:hAnsi="Times New Roman" w:cs="Times New Roman"/>
@@ -9557,6 +10133,15 @@
           <w:sz w:val="22"/>
           <w:szCs w:val="22"/>
         </w:rPr>
+        <w:t>”</w:t>
+      </w:r>
+      <w:r>
+        <w:rPr>
+          <w:rFonts w:ascii="Times New Roman" w:hAnsi="Times New Roman" w:cs="Times New Roman"/>
+          <w:color w:val="212121"/>
+          <w:sz w:val="22"/>
+          <w:szCs w:val="22"/>
+        </w:rPr>
         <w:t> </w:t>
       </w:r>
       <w:r>
@@ -9566,7 +10151,17 @@
           <w:sz w:val="22"/>
           <w:szCs w:val="22"/>
         </w:rPr>
-        <w:t>? For Figure 5C, the increases look significant, but no asterisks. Please clarify this to the reader by stating the p values or adding asterisks.</w:t>
+        <w:t>?</w:t>
+      </w:r>
+      <w:proofErr w:type="gramEnd"/>
+      <w:r>
+        <w:rPr>
+          <w:rFonts w:ascii="Times New Roman" w:hAnsi="Times New Roman" w:cs="Times New Roman"/>
+          <w:color w:val="212121"/>
+          <w:sz w:val="22"/>
+          <w:szCs w:val="22"/>
+        </w:rPr>
+        <w:t xml:space="preserve"> For Figure 5C, the increases look significant, but no asterisks. Please clarify this to the reader by stating the p values or adding asterisks.</w:t>
       </w:r>
       <w:r>
         <w:rPr>
@@ -9596,7 +10191,47 @@
           <w:sz w:val="22"/>
           <w:szCs w:val="22"/>
         </w:rPr>
-        <w:t>The reference should have been to 5C, we thank the reviewer for noting this.  See the previous point regarding gene expression changes in WAT by qPCR.</w:t>
+        <w:t xml:space="preserve">The reference should have been to </w:t>
+      </w:r>
+      <w:proofErr w:type="gramStart"/>
+      <w:r>
+        <w:rPr>
+          <w:rFonts w:ascii="Times New Roman" w:hAnsi="Times New Roman" w:cs="Times New Roman"/>
+          <w:b/>
+          <w:sz w:val="22"/>
+          <w:szCs w:val="22"/>
+        </w:rPr>
+        <w:t>5C,</w:t>
+      </w:r>
+      <w:proofErr w:type="gramEnd"/>
+      <w:r>
+        <w:rPr>
+          <w:rFonts w:ascii="Times New Roman" w:hAnsi="Times New Roman" w:cs="Times New Roman"/>
+          <w:b/>
+          <w:sz w:val="22"/>
+          <w:szCs w:val="22"/>
+        </w:rPr>
+        <w:t xml:space="preserve"> we thank the reviewer for noting this.  See the previous point regarding gene expression changes in WAT by </w:t>
+      </w:r>
+      <w:proofErr w:type="spellStart"/>
+      <w:r>
+        <w:rPr>
+          <w:rFonts w:ascii="Times New Roman" w:hAnsi="Times New Roman" w:cs="Times New Roman"/>
+          <w:b/>
+          <w:sz w:val="22"/>
+          <w:szCs w:val="22"/>
+        </w:rPr>
+        <w:t>qPCR</w:t>
+      </w:r>
+      <w:proofErr w:type="spellEnd"/>
+      <w:r>
+        <w:rPr>
+          <w:rFonts w:ascii="Times New Roman" w:hAnsi="Times New Roman" w:cs="Times New Roman"/>
+          <w:b/>
+          <w:sz w:val="22"/>
+          <w:szCs w:val="22"/>
+        </w:rPr>
+        <w:t>.</w:t>
       </w:r>
     </w:p>
     <w:p>
@@ -9738,7 +10373,29 @@
           <w:sz w:val="22"/>
           <w:szCs w:val="22"/>
         </w:rPr>
-        <w:t>These were indeed not signicant (see Table 2 of this response)</w:t>
+        <w:t xml:space="preserve">These were indeed not </w:t>
+      </w:r>
+      <w:proofErr w:type="spellStart"/>
+      <w:r>
+        <w:rPr>
+          <w:rFonts w:ascii="Times New Roman" w:eastAsia="Times New Roman" w:hAnsi="Times New Roman" w:cs="Times New Roman"/>
+          <w:bCs w:val="0"/>
+          <w:color w:val="333333"/>
+          <w:sz w:val="22"/>
+          <w:szCs w:val="22"/>
+        </w:rPr>
+        <w:t>signicant</w:t>
+      </w:r>
+      <w:proofErr w:type="spellEnd"/>
+      <w:r>
+        <w:rPr>
+          <w:rFonts w:ascii="Times New Roman" w:eastAsia="Times New Roman" w:hAnsi="Times New Roman" w:cs="Times New Roman"/>
+          <w:bCs w:val="0"/>
+          <w:color w:val="333333"/>
+          <w:sz w:val="22"/>
+          <w:szCs w:val="22"/>
+        </w:rPr>
+        <w:t xml:space="preserve"> (see Table 2 of this response)</w:t>
       </w:r>
       <w:r>
         <w:rPr>
@@ -9783,7 +10440,29 @@
           <w:sz w:val="22"/>
           <w:szCs w:val="22"/>
         </w:rPr>
-        <w:t>Table 2: Pairwise tests for qPCR analysis of skeletal muscle</w:t>
+        <w:t xml:space="preserve">Table 2: Pairwise tests for </w:t>
+      </w:r>
+      <w:proofErr w:type="spellStart"/>
+      <w:r>
+        <w:rPr>
+          <w:rFonts w:ascii="Times New Roman" w:eastAsia="Times New Roman" w:hAnsi="Times New Roman" w:cs="Times New Roman"/>
+          <w:bCs w:val="0"/>
+          <w:color w:val="333333"/>
+          <w:sz w:val="22"/>
+          <w:szCs w:val="22"/>
+        </w:rPr>
+        <w:t>qPCR</w:t>
+      </w:r>
+      <w:proofErr w:type="spellEnd"/>
+      <w:r>
+        <w:rPr>
+          <w:rFonts w:ascii="Times New Roman" w:eastAsia="Times New Roman" w:hAnsi="Times New Roman" w:cs="Times New Roman"/>
+          <w:bCs w:val="0"/>
+          <w:color w:val="333333"/>
+          <w:sz w:val="22"/>
+          <w:szCs w:val="22"/>
+        </w:rPr>
+        <w:t xml:space="preserve"> analysis of skeletal muscle</w:t>
       </w:r>
       <w:r>
         <w:rPr>
@@ -9905,6 +10584,8 @@
                 <w:szCs w:val="21"/>
               </w:rPr>
             </w:pPr>
+            <w:proofErr w:type="spellStart"/>
+            <w:proofErr w:type="gramStart"/>
             <w:r>
               <w:rPr>
                 <w:rFonts w:ascii="Helvetica Neue" w:eastAsia="Times New Roman" w:hAnsi="Helvetica Neue" w:cs="Times New Roman"/>
@@ -9914,33 +10595,11 @@
                 <w:sz w:val="21"/>
                 <w:szCs w:val="21"/>
               </w:rPr>
-              <w:t>shapiro-water</w:t>
-            </w:r>
-          </w:p>
-        </w:tc>
-        <w:tc>
-          <w:tcPr>
-            <w:tcW w:w="1333" w:type="dxa"/>
-            <w:tcBorders>
-              <w:top w:val="outset" w:sz="6" w:space="0" w:color="auto"/>
-              <w:left w:val="outset" w:sz="6" w:space="0" w:color="auto"/>
-              <w:bottom w:val="outset" w:sz="6" w:space="0" w:color="auto"/>
-              <w:right w:val="outset" w:sz="6" w:space="0" w:color="auto"/>
-            </w:tcBorders>
-            <w:shd w:val="clear" w:color="auto" w:fill="FFFFFF"/>
-            <w:tcMar>
-              <w:top w:w="0" w:type="dxa"/>
-              <w:left w:w="0" w:type="dxa"/>
-              <w:bottom w:w="0" w:type="dxa"/>
-              <w:right w:w="0" w:type="dxa"/>
-            </w:tcMar>
-            <w:vAlign w:val="center"/>
-            <w:hideMark/>
-          </w:tcPr>
-          <w:p>
-            <w:pPr>
-              <w:spacing w:line="300" w:lineRule="atLeast"/>
-              <w:jc w:val="center"/>
+              <w:t>shapiro</w:t>
+            </w:r>
+            <w:proofErr w:type="spellEnd"/>
+            <w:proofErr w:type="gramEnd"/>
+            <w:r>
               <w:rPr>
                 <w:rFonts w:ascii="Helvetica Neue" w:eastAsia="Times New Roman" w:hAnsi="Helvetica Neue" w:cs="Times New Roman"/>
                 <w:b/>
@@ -9949,8 +10608,33 @@
                 <w:sz w:val="21"/>
                 <w:szCs w:val="21"/>
               </w:rPr>
-            </w:pPr>
-            <w:r>
+              <w:t>-water</w:t>
+            </w:r>
+          </w:p>
+        </w:tc>
+        <w:tc>
+          <w:tcPr>
+            <w:tcW w:w="1333" w:type="dxa"/>
+            <w:tcBorders>
+              <w:top w:val="outset" w:sz="6" w:space="0" w:color="auto"/>
+              <w:left w:val="outset" w:sz="6" w:space="0" w:color="auto"/>
+              <w:bottom w:val="outset" w:sz="6" w:space="0" w:color="auto"/>
+              <w:right w:val="outset" w:sz="6" w:space="0" w:color="auto"/>
+            </w:tcBorders>
+            <w:shd w:val="clear" w:color="auto" w:fill="FFFFFF"/>
+            <w:tcMar>
+              <w:top w:w="0" w:type="dxa"/>
+              <w:left w:w="0" w:type="dxa"/>
+              <w:bottom w:w="0" w:type="dxa"/>
+              <w:right w:w="0" w:type="dxa"/>
+            </w:tcMar>
+            <w:vAlign w:val="center"/>
+            <w:hideMark/>
+          </w:tcPr>
+          <w:p>
+            <w:pPr>
+              <w:spacing w:line="300" w:lineRule="atLeast"/>
+              <w:jc w:val="center"/>
               <w:rPr>
                 <w:rFonts w:ascii="Helvetica Neue" w:eastAsia="Times New Roman" w:hAnsi="Helvetica Neue" w:cs="Times New Roman"/>
                 <w:b/>
@@ -9959,33 +10643,10 @@
                 <w:sz w:val="21"/>
                 <w:szCs w:val="21"/>
               </w:rPr>
-              <w:t>shapiro-dex</w:t>
-            </w:r>
-          </w:p>
-        </w:tc>
-        <w:tc>
-          <w:tcPr>
-            <w:tcW w:w="785" w:type="dxa"/>
-            <w:tcBorders>
-              <w:top w:val="outset" w:sz="6" w:space="0" w:color="auto"/>
-              <w:left w:val="outset" w:sz="6" w:space="0" w:color="auto"/>
-              <w:bottom w:val="outset" w:sz="6" w:space="0" w:color="auto"/>
-              <w:right w:val="outset" w:sz="6" w:space="0" w:color="auto"/>
-            </w:tcBorders>
-            <w:shd w:val="clear" w:color="auto" w:fill="FFFFFF"/>
-            <w:tcMar>
-              <w:top w:w="0" w:type="dxa"/>
-              <w:left w:w="0" w:type="dxa"/>
-              <w:bottom w:w="0" w:type="dxa"/>
-              <w:right w:w="0" w:type="dxa"/>
-            </w:tcMar>
-            <w:vAlign w:val="center"/>
-            <w:hideMark/>
-          </w:tcPr>
-          <w:p>
-            <w:pPr>
-              <w:spacing w:line="300" w:lineRule="atLeast"/>
-              <w:jc w:val="center"/>
+            </w:pPr>
+            <w:proofErr w:type="spellStart"/>
+            <w:proofErr w:type="gramStart"/>
+            <w:r>
               <w:rPr>
                 <w:rFonts w:ascii="Helvetica Neue" w:eastAsia="Times New Roman" w:hAnsi="Helvetica Neue" w:cs="Times New Roman"/>
                 <w:b/>
@@ -9994,7 +10655,9 @@
                 <w:sz w:val="21"/>
                 <w:szCs w:val="21"/>
               </w:rPr>
-            </w:pPr>
+              <w:t>shapiro</w:t>
+            </w:r>
+            <w:proofErr w:type="gramEnd"/>
             <w:r>
               <w:rPr>
                 <w:rFonts w:ascii="Helvetica Neue" w:eastAsia="Times New Roman" w:hAnsi="Helvetica Neue" w:cs="Times New Roman"/>
@@ -10004,13 +10667,14 @@
                 <w:sz w:val="21"/>
                 <w:szCs w:val="21"/>
               </w:rPr>
-              <w:t>levene</w:t>
-            </w:r>
-          </w:p>
-        </w:tc>
-        <w:tc>
-          <w:tcPr>
-            <w:tcW w:w="1003" w:type="dxa"/>
+              <w:t>-dex</w:t>
+            </w:r>
+            <w:proofErr w:type="spellEnd"/>
+          </w:p>
+        </w:tc>
+        <w:tc>
+          <w:tcPr>
+            <w:tcW w:w="785" w:type="dxa"/>
             <w:tcBorders>
               <w:top w:val="outset" w:sz="6" w:space="0" w:color="auto"/>
               <w:left w:val="outset" w:sz="6" w:space="0" w:color="auto"/>
@@ -10040,6 +10704,8 @@
                 <w:szCs w:val="21"/>
               </w:rPr>
             </w:pPr>
+            <w:proofErr w:type="spellStart"/>
+            <w:proofErr w:type="gramStart"/>
             <w:r>
               <w:rPr>
                 <w:rFonts w:ascii="Helvetica Neue" w:eastAsia="Times New Roman" w:hAnsi="Helvetica Neue" w:cs="Times New Roman"/>
@@ -10049,13 +10715,15 @@
                 <w:sz w:val="21"/>
                 <w:szCs w:val="21"/>
               </w:rPr>
-              <w:t>Test</w:t>
-            </w:r>
-          </w:p>
-        </w:tc>
-        <w:tc>
-          <w:tcPr>
-            <w:tcW w:w="878" w:type="dxa"/>
+              <w:t>levene</w:t>
+            </w:r>
+            <w:proofErr w:type="spellEnd"/>
+            <w:proofErr w:type="gramEnd"/>
+          </w:p>
+        </w:tc>
+        <w:tc>
+          <w:tcPr>
+            <w:tcW w:w="1003" w:type="dxa"/>
             <w:tcBorders>
               <w:top w:val="outset" w:sz="6" w:space="0" w:color="auto"/>
               <w:left w:val="outset" w:sz="6" w:space="0" w:color="auto"/>
@@ -10094,7 +10762,7 @@
                 <w:sz w:val="21"/>
                 <w:szCs w:val="21"/>
               </w:rPr>
-              <w:t>p-value</w:t>
+              <w:t>Test</w:t>
             </w:r>
           </w:p>
         </w:tc>
@@ -10130,6 +10798,7 @@
                 <w:szCs w:val="21"/>
               </w:rPr>
             </w:pPr>
+            <w:proofErr w:type="gramStart"/>
             <w:r>
               <w:rPr>
                 <w:rFonts w:ascii="Helvetica Neue" w:eastAsia="Times New Roman" w:hAnsi="Helvetica Neue" w:cs="Times New Roman"/>
@@ -10139,7 +10808,77 @@
                 <w:sz w:val="21"/>
                 <w:szCs w:val="21"/>
               </w:rPr>
-              <w:t>q-value</w:t>
+              <w:t>p</w:t>
+            </w:r>
+            <w:proofErr w:type="gramEnd"/>
+            <w:r>
+              <w:rPr>
+                <w:rFonts w:ascii="Helvetica Neue" w:eastAsia="Times New Roman" w:hAnsi="Helvetica Neue" w:cs="Times New Roman"/>
+                <w:b/>
+                <w:bCs/>
+                <w:color w:val="333333"/>
+                <w:sz w:val="21"/>
+                <w:szCs w:val="21"/>
+              </w:rPr>
+              <w:t>-value</w:t>
+            </w:r>
+          </w:p>
+        </w:tc>
+        <w:tc>
+          <w:tcPr>
+            <w:tcW w:w="878" w:type="dxa"/>
+            <w:tcBorders>
+              <w:top w:val="outset" w:sz="6" w:space="0" w:color="auto"/>
+              <w:left w:val="outset" w:sz="6" w:space="0" w:color="auto"/>
+              <w:bottom w:val="outset" w:sz="6" w:space="0" w:color="auto"/>
+              <w:right w:val="outset" w:sz="6" w:space="0" w:color="auto"/>
+            </w:tcBorders>
+            <w:shd w:val="clear" w:color="auto" w:fill="FFFFFF"/>
+            <w:tcMar>
+              <w:top w:w="0" w:type="dxa"/>
+              <w:left w:w="0" w:type="dxa"/>
+              <w:bottom w:w="0" w:type="dxa"/>
+              <w:right w:w="0" w:type="dxa"/>
+            </w:tcMar>
+            <w:vAlign w:val="center"/>
+            <w:hideMark/>
+          </w:tcPr>
+          <w:p>
+            <w:pPr>
+              <w:spacing w:line="300" w:lineRule="atLeast"/>
+              <w:jc w:val="center"/>
+              <w:rPr>
+                <w:rFonts w:ascii="Helvetica Neue" w:eastAsia="Times New Roman" w:hAnsi="Helvetica Neue" w:cs="Times New Roman"/>
+                <w:b/>
+                <w:bCs/>
+                <w:color w:val="333333"/>
+                <w:sz w:val="21"/>
+                <w:szCs w:val="21"/>
+              </w:rPr>
+            </w:pPr>
+            <w:proofErr w:type="gramStart"/>
+            <w:r>
+              <w:rPr>
+                <w:rFonts w:ascii="Helvetica Neue" w:eastAsia="Times New Roman" w:hAnsi="Helvetica Neue" w:cs="Times New Roman"/>
+                <w:b/>
+                <w:bCs/>
+                <w:color w:val="333333"/>
+                <w:sz w:val="21"/>
+                <w:szCs w:val="21"/>
+              </w:rPr>
+              <w:t>q</w:t>
+            </w:r>
+            <w:proofErr w:type="gramEnd"/>
+            <w:r>
+              <w:rPr>
+                <w:rFonts w:ascii="Helvetica Neue" w:eastAsia="Times New Roman" w:hAnsi="Helvetica Neue" w:cs="Times New Roman"/>
+                <w:b/>
+                <w:bCs/>
+                <w:color w:val="333333"/>
+                <w:sz w:val="21"/>
+                <w:szCs w:val="21"/>
+              </w:rPr>
+              <w:t>-value</w:t>
             </w:r>
           </w:p>
         </w:tc>
@@ -11052,7 +11791,49 @@
           <w:szCs w:val="22"/>
         </w:rPr>
         <w:br/>
-        <w:t>7.      Lines 341-43 and Figure 6E. If data are shown please discuss briefly which proteasomal pathway and aa catabolism genes were induced.</w:t>
+        <w:t xml:space="preserve">7.      Lines 341-43 and Figure 6E. If data are shown please discuss briefly which </w:t>
+      </w:r>
+      <w:proofErr w:type="spellStart"/>
+      <w:r>
+        <w:rPr>
+          <w:rFonts w:ascii="Times New Roman" w:hAnsi="Times New Roman" w:cs="Times New Roman"/>
+          <w:color w:val="212121"/>
+          <w:sz w:val="22"/>
+          <w:szCs w:val="22"/>
+        </w:rPr>
+        <w:t>proteasomal</w:t>
+      </w:r>
+      <w:proofErr w:type="spellEnd"/>
+      <w:r>
+        <w:rPr>
+          <w:rFonts w:ascii="Times New Roman" w:hAnsi="Times New Roman" w:cs="Times New Roman"/>
+          <w:color w:val="212121"/>
+          <w:sz w:val="22"/>
+          <w:szCs w:val="22"/>
+        </w:rPr>
+        <w:t xml:space="preserve"> pathway and </w:t>
+      </w:r>
+      <w:proofErr w:type="spellStart"/>
+      <w:proofErr w:type="gramStart"/>
+      <w:r>
+        <w:rPr>
+          <w:rFonts w:ascii="Times New Roman" w:hAnsi="Times New Roman" w:cs="Times New Roman"/>
+          <w:color w:val="212121"/>
+          <w:sz w:val="22"/>
+          <w:szCs w:val="22"/>
+        </w:rPr>
+        <w:t>aa</w:t>
+      </w:r>
+      <w:proofErr w:type="spellEnd"/>
+      <w:proofErr w:type="gramEnd"/>
+      <w:r>
+        <w:rPr>
+          <w:rFonts w:ascii="Times New Roman" w:hAnsi="Times New Roman" w:cs="Times New Roman"/>
+          <w:color w:val="212121"/>
+          <w:sz w:val="22"/>
+          <w:szCs w:val="22"/>
+        </w:rPr>
+        <w:t xml:space="preserve"> catabolism genes were induced.</w:t>
       </w:r>
     </w:p>
     <w:p>
@@ -11162,7 +11943,27 @@
           <w:color w:val="FF0000"/>
           <w:sz w:val="22"/>
         </w:rPr>
-        <w:t xml:space="preserve"> (80% increase, p=0.048) were all significantly upregulated.  </w:t>
+        <w:t xml:space="preserve"> (80% increase, p=0.048) were all significantly </w:t>
+      </w:r>
+      <w:proofErr w:type="spellStart"/>
+      <w:r>
+        <w:rPr>
+          <w:rFonts w:ascii="Times New Roman" w:hAnsi="Times New Roman" w:cs="Times New Roman"/>
+          <w:b/>
+          <w:color w:val="FF0000"/>
+          <w:sz w:val="22"/>
+        </w:rPr>
+        <w:t>upregulated</w:t>
+      </w:r>
+      <w:proofErr w:type="spellEnd"/>
+      <w:r>
+        <w:rPr>
+          <w:rFonts w:ascii="Times New Roman" w:hAnsi="Times New Roman" w:cs="Times New Roman"/>
+          <w:b/>
+          <w:color w:val="FF0000"/>
+          <w:sz w:val="22"/>
+        </w:rPr>
+        <w:t xml:space="preserve">.  </w:t>
       </w:r>
     </w:p>
     <w:p>
@@ -11207,7 +12008,7 @@
           <w:szCs w:val="22"/>
         </w:rPr>
       </w:pPr>
-      <w:commentRangeStart w:id="3"/>
+      <w:commentRangeStart w:id="10"/>
       <w:r>
         <w:rPr>
           <w:rFonts w:ascii="Times New Roman" w:hAnsi="Times New Roman" w:cs="Times New Roman"/>
@@ -11224,7 +12025,47 @@
           <w:sz w:val="22"/>
           <w:szCs w:val="22"/>
         </w:rPr>
-        <w:t xml:space="preserve">indicating that there is no transcriptional downregulation of insulin signaling genes, or increase in ceramides, two potential mechanisms of glucocorticoid-induced insulin resistance.  We therefore believe that this is </w:t>
+        <w:t xml:space="preserve">indicating that there is no transcriptional </w:t>
+      </w:r>
+      <w:proofErr w:type="spellStart"/>
+      <w:r>
+        <w:rPr>
+          <w:rFonts w:ascii="Times New Roman" w:hAnsi="Times New Roman" w:cs="Times New Roman"/>
+          <w:b/>
+          <w:sz w:val="22"/>
+          <w:szCs w:val="22"/>
+        </w:rPr>
+        <w:t>downregulation</w:t>
+      </w:r>
+      <w:proofErr w:type="spellEnd"/>
+      <w:r>
+        <w:rPr>
+          <w:rFonts w:ascii="Times New Roman" w:hAnsi="Times New Roman" w:cs="Times New Roman"/>
+          <w:b/>
+          <w:sz w:val="22"/>
+          <w:szCs w:val="22"/>
+        </w:rPr>
+        <w:t xml:space="preserve"> of insulin signaling genes, or increase in </w:t>
+      </w:r>
+      <w:proofErr w:type="spellStart"/>
+      <w:r>
+        <w:rPr>
+          <w:rFonts w:ascii="Times New Roman" w:hAnsi="Times New Roman" w:cs="Times New Roman"/>
+          <w:b/>
+          <w:sz w:val="22"/>
+          <w:szCs w:val="22"/>
+        </w:rPr>
+        <w:t>ceramides</w:t>
+      </w:r>
+      <w:proofErr w:type="spellEnd"/>
+      <w:r>
+        <w:rPr>
+          <w:rFonts w:ascii="Times New Roman" w:hAnsi="Times New Roman" w:cs="Times New Roman"/>
+          <w:b/>
+          <w:sz w:val="22"/>
+          <w:szCs w:val="22"/>
+        </w:rPr>
+        <w:t xml:space="preserve">, two potential mechanisms of glucocorticoid-induced insulin resistance.  We therefore believe that this is </w:t>
       </w:r>
       <w:r>
         <w:rPr>
@@ -11244,12 +12085,12 @@
         </w:rPr>
         <w:t>at the editor’s discretion.</w:t>
       </w:r>
-      <w:commentRangeEnd w:id="3"/>
+      <w:commentRangeEnd w:id="10"/>
       <w:r>
         <w:rPr>
           <w:rStyle w:val="CommentReference"/>
         </w:rPr>
-        <w:commentReference w:id="3"/>
+        <w:commentReference w:id="10"/>
       </w:r>
     </w:p>
     <w:p>
@@ -11291,7 +12132,7 @@
 
 <file path=word/comments.xml><?xml version="1.0" encoding="utf-8"?>
 <w:comments xmlns:wpc="http://schemas.microsoft.com/office/word/2010/wordprocessingCanvas" xmlns:mo="http://schemas.microsoft.com/office/mac/office/2008/main" xmlns:mc="http://schemas.openxmlformats.org/markup-compatibility/2006" xmlns:mv="urn:schemas-microsoft-com:mac:vml" xmlns:o="urn:schemas-microsoft-com:office:office" xmlns:r="http://schemas.openxmlformats.org/officeDocument/2006/relationships" xmlns:m="http://schemas.openxmlformats.org/officeDocument/2006/math" xmlns:v="urn:schemas-microsoft-com:vml" xmlns:wp14="http://schemas.microsoft.com/office/word/2010/wordprocessingDrawing" xmlns:wp="http://schemas.openxmlformats.org/drawingml/2006/wordprocessingDrawing" xmlns:w10="urn:schemas-microsoft-com:office:word" xmlns:w="http://schemas.openxmlformats.org/wordprocessingml/2006/main" xmlns:w14="http://schemas.microsoft.com/office/word/2010/wordml" xmlns:wpg="http://schemas.microsoft.com/office/word/2010/wordprocessingGroup" xmlns:wpi="http://schemas.microsoft.com/office/word/2010/wordprocessingInk" xmlns:wne="http://schemas.microsoft.com/office/word/2006/wordml" xmlns:wps="http://schemas.microsoft.com/office/word/2010/wordprocessingShape" mc:Ignorable="w14 wp14">
-  <w:comment w:id="1" w:author="Dave Bridges" w:date="2015-06-21T10:17:00Z" w:initials="DB">
+  <w:comment w:id="5" w:author="Dave Bridges" w:date="2015-06-21T10:17:00Z" w:initials="DB">
     <w:p>
       <w:pPr>
         <w:pStyle w:val="CommentText"/>
@@ -11303,11 +12144,19 @@
         <w:annotationRef/>
       </w:r>
       <w:r>
-        <w:t>This is my estimate, its probably wrong, ill ask Quynh to check it for sure.</w:t>
+        <w:t xml:space="preserve">This is my estimate, its probably wrong, ill ask </w:t>
+      </w:r>
+      <w:proofErr w:type="spellStart"/>
+      <w:r>
+        <w:t>Quynh</w:t>
+      </w:r>
+      <w:proofErr w:type="spellEnd"/>
+      <w:r>
+        <w:t xml:space="preserve"> to check it for sure.</w:t>
       </w:r>
     </w:p>
   </w:comment>
-  <w:comment w:id="2" w:author="Dave Bridges" w:date="2015-06-21T08:50:00Z" w:initials="DB">
+  <w:comment w:id="9" w:author="Dave Bridges" w:date="2015-06-21T08:50:00Z" w:initials="DB">
     <w:p>
       <w:pPr>
         <w:pStyle w:val="CommentText"/>
@@ -11319,11 +12168,19 @@
         <w:annotationRef/>
       </w:r>
       <w:r>
-        <w:t>Waiting for Quynh to do this and add to Figure 4</w:t>
+        <w:t xml:space="preserve">Waiting for </w:t>
+      </w:r>
+      <w:proofErr w:type="spellStart"/>
+      <w:r>
+        <w:t>Quynh</w:t>
+      </w:r>
+      <w:proofErr w:type="spellEnd"/>
+      <w:r>
+        <w:t xml:space="preserve"> to do this and add to Figure 4</w:t>
       </w:r>
     </w:p>
   </w:comment>
-  <w:comment w:id="3" w:author="Dave Bridges" w:date="2015-06-21T08:45:00Z" w:initials="DB">
+  <w:comment w:id="10" w:author="Dave Bridges" w:date="2015-06-21T08:45:00Z" w:initials="DB">
     <w:p>
       <w:pPr>
         <w:pStyle w:val="CommentText"/>

</xml_diff>

<commit_message>
Added power analysis to response.  Part of issue #62
</commit_message>
<xml_diff>
--- a/manuscript/Cushing-Manuscript/Response/JME Response.docx
+++ b/manuscript/Cushing-Manuscript/Response/JME Response.docx
@@ -172,28 +172,15 @@
         </w:rPr>
         <w:t xml:space="preserve">The reviewer is correct in that throughout the manuscript we mention genes </w:t>
       </w:r>
-      <w:ins w:id="0" w:author="Innocence Harvey" w:date="2015-06-22T10:25:00Z">
-        <w:r>
-          <w:rPr>
-            <w:rFonts w:ascii="Times New Roman" w:hAnsi="Times New Roman" w:cs="Times New Roman"/>
-            <w:b/>
-            <w:sz w:val="22"/>
-            <w:szCs w:val="22"/>
-          </w:rPr>
-          <w:t>that</w:t>
-        </w:r>
-      </w:ins>
-      <w:del w:id="1" w:author="Innocence Harvey" w:date="2015-06-22T10:25:00Z">
-        <w:r>
-          <w:rPr>
-            <w:rFonts w:ascii="Times New Roman" w:hAnsi="Times New Roman" w:cs="Times New Roman"/>
-            <w:b/>
-            <w:sz w:val="22"/>
-            <w:szCs w:val="22"/>
-          </w:rPr>
-          <w:delText>who</w:delText>
-        </w:r>
-      </w:del>
+      <w:r>
+        <w:rPr>
+          <w:rFonts w:ascii="Times New Roman" w:hAnsi="Times New Roman" w:cs="Times New Roman"/>
+          <w:b/>
+          <w:sz w:val="22"/>
+          <w:szCs w:val="22"/>
+        </w:rPr>
+        <w:t>that</w:t>
+      </w:r>
       <w:r>
         <w:rPr>
           <w:rFonts w:ascii="Times New Roman" w:hAnsi="Times New Roman" w:cs="Times New Roman"/>
@@ -203,30 +190,15 @@
         </w:rPr>
         <w:t xml:space="preserve"> d</w:t>
       </w:r>
-      <w:ins w:id="2" w:author="Innocence Harvey" w:date="2015-06-22T10:25:00Z">
-        <w:r>
-          <w:rPr>
-            <w:rFonts w:ascii="Times New Roman" w:hAnsi="Times New Roman" w:cs="Times New Roman"/>
-            <w:b/>
-            <w:sz w:val="22"/>
-            <w:szCs w:val="22"/>
-          </w:rPr>
-          <w:t>id</w:t>
-        </w:r>
-      </w:ins>
-      <w:bookmarkStart w:id="3" w:name="_GoBack"/>
-      <w:bookmarkEnd w:id="3"/>
-      <w:del w:id="4" w:author="Innocence Harvey" w:date="2015-06-22T10:25:00Z">
-        <w:r>
-          <w:rPr>
-            <w:rFonts w:ascii="Times New Roman" w:hAnsi="Times New Roman" w:cs="Times New Roman"/>
-            <w:b/>
-            <w:sz w:val="22"/>
-            <w:szCs w:val="22"/>
-          </w:rPr>
-          <w:delText>oes</w:delText>
-        </w:r>
-      </w:del>
+      <w:r>
+        <w:rPr>
+          <w:rFonts w:ascii="Times New Roman" w:hAnsi="Times New Roman" w:cs="Times New Roman"/>
+          <w:b/>
+          <w:sz w:val="22"/>
+          <w:szCs w:val="22"/>
+        </w:rPr>
+        <w:t>id</w:t>
+      </w:r>
       <w:r>
         <w:rPr>
           <w:rFonts w:ascii="Times New Roman" w:hAnsi="Times New Roman" w:cs="Times New Roman"/>
@@ -413,22 +385,14 @@
         </w:rPr>
         <w:t xml:space="preserve"> </w:t>
       </w:r>
-      <w:commentRangeStart w:id="5"/>
-      <w:r>
-        <w:rPr>
-          <w:rFonts w:ascii="Times New Roman" w:hAnsi="Times New Roman" w:cs="Times New Roman"/>
-          <w:b/>
-          <w:sz w:val="22"/>
-          <w:szCs w:val="22"/>
-        </w:rPr>
-        <w:t xml:space="preserve">3% </w:t>
-      </w:r>
-      <w:commentRangeEnd w:id="5"/>
-      <w:r>
-        <w:rPr>
-          <w:rStyle w:val="CommentReference"/>
-        </w:rPr>
-        <w:commentReference w:id="5"/>
+      <w:r>
+        <w:rPr>
+          <w:rFonts w:ascii="Times New Roman" w:hAnsi="Times New Roman" w:cs="Times New Roman"/>
+          <w:b/>
+          <w:sz w:val="22"/>
+          <w:szCs w:val="22"/>
+        </w:rPr>
+        <w:t xml:space="preserve">23% </w:t>
       </w:r>
       <w:r>
         <w:rPr>
@@ -1380,29 +1344,7 @@
           <w:sz w:val="22"/>
           <w:szCs w:val="22"/>
         </w:rPr>
-        <w:t xml:space="preserve"> was</w:t>
-      </w:r>
-      <w:del w:id="6" w:author="Innocence Harvey" w:date="2015-06-22T10:25:00Z">
-        <w:r>
-          <w:rPr>
-            <w:rFonts w:ascii="Times New Roman" w:hAnsi="Times New Roman" w:cs="Times New Roman"/>
-            <w:b/>
-            <w:color w:val="212121"/>
-            <w:sz w:val="22"/>
-            <w:szCs w:val="22"/>
-          </w:rPr>
-          <w:delText xml:space="preserve"> was</w:delText>
-        </w:r>
-      </w:del>
-      <w:r>
-        <w:rPr>
-          <w:rFonts w:ascii="Times New Roman" w:hAnsi="Times New Roman" w:cs="Times New Roman"/>
-          <w:b/>
-          <w:color w:val="212121"/>
-          <w:sz w:val="22"/>
-          <w:szCs w:val="22"/>
-        </w:rPr>
-        <w:t xml:space="preserve"> not statistically significant and is not denoted as such.</w:t>
+        <w:t xml:space="preserve"> was not statistically significant and is not denoted as such.</w:t>
       </w:r>
     </w:p>
     <w:p>
@@ -1557,20 +1499,8 @@
           <w:sz w:val="22"/>
           <w:szCs w:val="22"/>
         </w:rPr>
-        <w:t xml:space="preserve">0.01) </w:t>
-      </w:r>
-      <w:del w:id="7" w:author="Innocence Harvey" w:date="2015-06-22T10:25:00Z">
-        <w:r>
-          <w:rPr>
-            <w:rFonts w:ascii="Times New Roman" w:hAnsi="Times New Roman" w:cs="Times New Roman"/>
-            <w:b/>
-            <w:color w:val="212121"/>
-            <w:sz w:val="22"/>
-            <w:szCs w:val="22"/>
-          </w:rPr>
-          <w:delText xml:space="preserve"> </w:delText>
-        </w:r>
-      </w:del>
+        <w:t>0.01) wer</w:t>
+      </w:r>
       <w:r>
         <w:rPr>
           <w:rFonts w:ascii="Times New Roman" w:hAnsi="Times New Roman" w:cs="Times New Roman"/>
@@ -1579,20 +1509,8 @@
           <w:sz w:val="22"/>
           <w:szCs w:val="22"/>
         </w:rPr>
-        <w:t>wer</w:t>
-      </w:r>
-      <w:ins w:id="8" w:author="Innocence Harvey" w:date="2015-06-22T10:24:00Z">
-        <w:r>
-          <w:rPr>
-            <w:rFonts w:ascii="Times New Roman" w:hAnsi="Times New Roman" w:cs="Times New Roman"/>
-            <w:b/>
-            <w:color w:val="212121"/>
-            <w:sz w:val="22"/>
-            <w:szCs w:val="22"/>
-          </w:rPr>
-          <w:t>e</w:t>
-        </w:r>
-      </w:ins>
+        <w:t>e</w:t>
+      </w:r>
       <w:r>
         <w:rPr>
           <w:rFonts w:ascii="Times New Roman" w:hAnsi="Times New Roman" w:cs="Times New Roman"/>
@@ -2099,7 +2017,7 @@
         </w:rPr>
         <w:t xml:space="preserve">  We have also </w:t>
       </w:r>
-      <w:commentRangeStart w:id="9"/>
+      <w:commentRangeStart w:id="0"/>
       <w:r>
         <w:rPr>
           <w:rFonts w:ascii="Times New Roman" w:hAnsi="Times New Roman" w:cs="Times New Roman"/>
@@ -2130,12 +2048,12 @@
         </w:rPr>
         <w:t xml:space="preserve">graphed </w:t>
       </w:r>
-      <w:commentRangeEnd w:id="9"/>
+      <w:commentRangeEnd w:id="0"/>
       <w:r>
         <w:rPr>
           <w:rStyle w:val="CommentReference"/>
         </w:rPr>
-        <w:commentReference w:id="9"/>
+        <w:commentReference w:id="0"/>
       </w:r>
       <w:r>
         <w:rPr>
@@ -12008,7 +11926,6 @@
           <w:szCs w:val="22"/>
         </w:rPr>
       </w:pPr>
-      <w:commentRangeStart w:id="10"/>
       <w:r>
         <w:rPr>
           <w:rFonts w:ascii="Times New Roman" w:hAnsi="Times New Roman" w:cs="Times New Roman"/>
@@ -12084,13 +12001,6 @@
           <w:szCs w:val="22"/>
         </w:rPr>
         <w:t>at the editor’s discretion.</w:t>
-      </w:r>
-      <w:commentRangeEnd w:id="10"/>
-      <w:r>
-        <w:rPr>
-          <w:rStyle w:val="CommentReference"/>
-        </w:rPr>
-        <w:commentReference w:id="10"/>
       </w:r>
     </w:p>
     <w:p>
@@ -12132,11 +12042,13 @@
 
 <file path=word/comments.xml><?xml version="1.0" encoding="utf-8"?>
 <w:comments xmlns:wpc="http://schemas.microsoft.com/office/word/2010/wordprocessingCanvas" xmlns:mo="http://schemas.microsoft.com/office/mac/office/2008/main" xmlns:mc="http://schemas.openxmlformats.org/markup-compatibility/2006" xmlns:mv="urn:schemas-microsoft-com:mac:vml" xmlns:o="urn:schemas-microsoft-com:office:office" xmlns:r="http://schemas.openxmlformats.org/officeDocument/2006/relationships" xmlns:m="http://schemas.openxmlformats.org/officeDocument/2006/math" xmlns:v="urn:schemas-microsoft-com:vml" xmlns:wp14="http://schemas.microsoft.com/office/word/2010/wordprocessingDrawing" xmlns:wp="http://schemas.openxmlformats.org/drawingml/2006/wordprocessingDrawing" xmlns:w10="urn:schemas-microsoft-com:office:word" xmlns:w="http://schemas.openxmlformats.org/wordprocessingml/2006/main" xmlns:w14="http://schemas.microsoft.com/office/word/2010/wordml" xmlns:wpg="http://schemas.microsoft.com/office/word/2010/wordprocessingGroup" xmlns:wpi="http://schemas.microsoft.com/office/word/2010/wordprocessingInk" xmlns:wne="http://schemas.microsoft.com/office/word/2006/wordml" xmlns:wps="http://schemas.microsoft.com/office/word/2010/wordprocessingShape" mc:Ignorable="w14 wp14">
-  <w:comment w:id="5" w:author="Dave Bridges" w:date="2015-06-21T10:17:00Z" w:initials="DB">
+  <w:comment w:id="0" w:author="Dave Bridges" w:date="2015-06-21T08:50:00Z" w:initials="DB">
     <w:p>
       <w:pPr>
         <w:pStyle w:val="CommentText"/>
       </w:pPr>
+      <w:bookmarkStart w:id="1" w:name="_GoBack"/>
+      <w:bookmarkEnd w:id="1"/>
       <w:r>
         <w:rPr>
           <w:rStyle w:val="CommentReference"/>
@@ -12144,7 +12056,7 @@
         <w:annotationRef/>
       </w:r>
       <w:r>
-        <w:t xml:space="preserve">This is my estimate, its probably wrong, ill ask </w:t>
+        <w:t xml:space="preserve">Waiting for </w:t>
       </w:r>
       <w:proofErr w:type="spellStart"/>
       <w:r>
@@ -12152,47 +12064,7 @@
       </w:r>
       <w:proofErr w:type="spellEnd"/>
       <w:r>
-        <w:t xml:space="preserve"> to check it for sure.</w:t>
-      </w:r>
-    </w:p>
-  </w:comment>
-  <w:comment w:id="9" w:author="Dave Bridges" w:date="2015-06-21T08:50:00Z" w:initials="DB">
-    <w:p>
-      <w:pPr>
-        <w:pStyle w:val="CommentText"/>
-      </w:pPr>
-      <w:r>
-        <w:rPr>
-          <w:rStyle w:val="CommentReference"/>
-        </w:rPr>
-        <w:annotationRef/>
-      </w:r>
-      <w:r>
-        <w:t xml:space="preserve">Waiting for </w:t>
-      </w:r>
-      <w:proofErr w:type="spellStart"/>
-      <w:r>
-        <w:t>Quynh</w:t>
-      </w:r>
-      <w:proofErr w:type="spellEnd"/>
-      <w:r>
         <w:t xml:space="preserve"> to do this and add to Figure 4</w:t>
-      </w:r>
-    </w:p>
-  </w:comment>
-  <w:comment w:id="10" w:author="Dave Bridges" w:date="2015-06-21T08:45:00Z" w:initials="DB">
-    <w:p>
-      <w:pPr>
-        <w:pStyle w:val="CommentText"/>
-      </w:pPr>
-      <w:r>
-        <w:rPr>
-          <w:rStyle w:val="CommentReference"/>
-        </w:rPr>
-        <w:annotationRef/>
-      </w:r>
-      <w:r>
-        <w:t>Mention this in the letter to the editor.</w:t>
       </w:r>
     </w:p>
   </w:comment>

</xml_diff>

<commit_message>
Made changes and comments to the JME Response
</commit_message>
<xml_diff>
--- a/manuscript/Cushing-Manuscript/Response/JME Response.docx
+++ b/manuscript/Cushing-Manuscript/Response/JME Response.docx
@@ -446,7 +446,49 @@
           <w:sz w:val="22"/>
           <w:szCs w:val="22"/>
         </w:rPr>
-        <w:t xml:space="preserve"> important to mention these and notate them appropriately rather than only discuss genes that were statistically significant</w:t>
+        <w:t xml:space="preserve"> important to mention </w:t>
+      </w:r>
+      <w:ins w:id="0" w:author="Quynh Tran" w:date="2015-06-23T10:38:00Z">
+        <w:r>
+          <w:rPr>
+            <w:rFonts w:ascii="Times New Roman" w:hAnsi="Times New Roman" w:cs="Times New Roman"/>
+            <w:b/>
+            <w:sz w:val="22"/>
+            <w:szCs w:val="22"/>
+          </w:rPr>
+          <w:t xml:space="preserve">biologically significant </w:t>
+        </w:r>
+      </w:ins>
+      <w:del w:id="1" w:author="Quynh Tran" w:date="2015-06-23T10:39:00Z">
+        <w:r>
+          <w:rPr>
+            <w:rFonts w:ascii="Times New Roman" w:hAnsi="Times New Roman" w:cs="Times New Roman"/>
+            <w:b/>
+            <w:sz w:val="22"/>
+            <w:szCs w:val="22"/>
+          </w:rPr>
+          <w:delText xml:space="preserve">these </w:delText>
+        </w:r>
+      </w:del>
+      <w:ins w:id="2" w:author="Quynh Tran" w:date="2015-06-23T10:39:00Z">
+        <w:r>
+          <w:rPr>
+            <w:rFonts w:ascii="Times New Roman" w:hAnsi="Times New Roman" w:cs="Times New Roman"/>
+            <w:b/>
+            <w:sz w:val="22"/>
+            <w:szCs w:val="22"/>
+          </w:rPr>
+          <w:t xml:space="preserve">genes </w:t>
+        </w:r>
+      </w:ins>
+      <w:r>
+        <w:rPr>
+          <w:rFonts w:ascii="Times New Roman" w:hAnsi="Times New Roman" w:cs="Times New Roman"/>
+          <w:b/>
+          <w:sz w:val="22"/>
+          <w:szCs w:val="22"/>
+        </w:rPr>
+        <w:t>and notate them appropriately rather than only discuss genes that were statistically significant</w:t>
       </w:r>
       <w:r>
         <w:rPr>
@@ -584,7 +626,56 @@
           <w:sz w:val="22"/>
           <w:szCs w:val="22"/>
         </w:rPr>
-        <w:t>homoscedasticity, then p-values were adjusted for multiple corrections based on the number of genes tested for each tissue</w:t>
+        <w:t xml:space="preserve">homoscedasticity, then p-values were </w:t>
+      </w:r>
+      <w:r>
+        <w:rPr>
+          <w:rFonts w:ascii="Times New Roman" w:hAnsi="Times New Roman" w:cs="Times New Roman"/>
+          <w:b/>
+          <w:iCs/>
+          <w:color w:val="FF0000"/>
+          <w:sz w:val="22"/>
+          <w:szCs w:val="22"/>
+        </w:rPr>
+        <w:lastRenderedPageBreak/>
+        <w:t>adjusted for multiple c</w:t>
+      </w:r>
+      <w:ins w:id="3" w:author="Quynh Tran" w:date="2015-06-23T10:40:00Z">
+        <w:r>
+          <w:rPr>
+            <w:rFonts w:ascii="Times New Roman" w:hAnsi="Times New Roman" w:cs="Times New Roman"/>
+            <w:b/>
+            <w:iCs/>
+            <w:color w:val="FF0000"/>
+            <w:sz w:val="22"/>
+            <w:szCs w:val="22"/>
+          </w:rPr>
+          <w:t>omparison</w:t>
+        </w:r>
+      </w:ins>
+      <w:del w:id="4" w:author="Quynh Tran" w:date="2015-06-23T10:40:00Z">
+        <w:r>
+          <w:rPr>
+            <w:rFonts w:ascii="Times New Roman" w:hAnsi="Times New Roman" w:cs="Times New Roman"/>
+            <w:b/>
+            <w:iCs/>
+            <w:color w:val="FF0000"/>
+            <w:sz w:val="22"/>
+            <w:szCs w:val="22"/>
+          </w:rPr>
+          <w:delText>orrection</w:delText>
+        </w:r>
+      </w:del>
+      <w:r>
+        <w:rPr>
+          <w:rFonts w:ascii="Times New Roman" w:hAnsi="Times New Roman" w:cs="Times New Roman"/>
+          <w:b/>
+          <w:iCs/>
+          <w:color w:val="FF0000"/>
+          <w:sz w:val="22"/>
+          <w:szCs w:val="22"/>
+        </w:rPr>
+        <w:t>s based on the number of genes tested for each tissue</w:t>
       </w:r>
       <w:r>
         <w:rPr>
@@ -674,27 +765,71 @@
           <w:sz w:val="22"/>
           <w:szCs w:val="22"/>
         </w:rPr>
-        <w:t xml:space="preserve">This means that we are not using the nominal p-values anywhere throughout the manuscript, and we are correcting for multiple observations not only within a figure panel, </w:t>
-      </w:r>
-      <w:proofErr w:type="gramStart"/>
-      <w:r>
-        <w:rPr>
-          <w:rFonts w:ascii="Times New Roman" w:hAnsi="Times New Roman" w:cs="Times New Roman"/>
-          <w:b/>
-          <w:sz w:val="22"/>
-          <w:szCs w:val="22"/>
-        </w:rPr>
-        <w:t>but</w:t>
-      </w:r>
-      <w:proofErr w:type="gramEnd"/>
-      <w:r>
-        <w:rPr>
-          <w:rFonts w:ascii="Times New Roman" w:hAnsi="Times New Roman" w:cs="Times New Roman"/>
-          <w:b/>
-          <w:sz w:val="22"/>
-          <w:szCs w:val="22"/>
-        </w:rPr>
-        <w:t xml:space="preserve"> across the entire manuscript.  </w:t>
+        <w:t xml:space="preserve">This means that we are not using the nominal p-values anywhere throughout the manuscript, and we are correcting for multiple </w:t>
+      </w:r>
+      <w:del w:id="5" w:author="Quynh Tran" w:date="2015-06-23T10:45:00Z">
+        <w:r>
+          <w:rPr>
+            <w:rFonts w:ascii="Times New Roman" w:hAnsi="Times New Roman" w:cs="Times New Roman"/>
+            <w:b/>
+            <w:sz w:val="22"/>
+            <w:szCs w:val="22"/>
+          </w:rPr>
+          <w:delText xml:space="preserve">observations </w:delText>
+        </w:r>
+      </w:del>
+      <w:ins w:id="6" w:author="Quynh Tran" w:date="2015-06-23T10:45:00Z">
+        <w:r>
+          <w:rPr>
+            <w:rFonts w:ascii="Times New Roman" w:hAnsi="Times New Roman" w:cs="Times New Roman"/>
+            <w:b/>
+            <w:sz w:val="22"/>
+            <w:szCs w:val="22"/>
+          </w:rPr>
+          <w:t xml:space="preserve">comparisons </w:t>
+        </w:r>
+      </w:ins>
+      <w:del w:id="7" w:author="Quynh Tran" w:date="2015-06-23T10:46:00Z">
+        <w:r>
+          <w:rPr>
+            <w:rFonts w:ascii="Times New Roman" w:hAnsi="Times New Roman" w:cs="Times New Roman"/>
+            <w:b/>
+            <w:sz w:val="22"/>
+            <w:szCs w:val="22"/>
+          </w:rPr>
+          <w:delText>not only within a figure panel, but across the entire manuscript</w:delText>
+        </w:r>
+      </w:del>
+      <w:ins w:id="8" w:author="Quynh Tran" w:date="2015-06-23T10:46:00Z">
+        <w:r>
+          <w:rPr>
+            <w:rFonts w:ascii="Times New Roman" w:hAnsi="Times New Roman" w:cs="Times New Roman"/>
+            <w:b/>
+            <w:sz w:val="22"/>
+            <w:szCs w:val="22"/>
+          </w:rPr>
+          <w:t>in all figures.</w:t>
+        </w:r>
+      </w:ins>
+      <w:del w:id="9" w:author="Quynh Tran" w:date="2015-06-23T10:48:00Z">
+        <w:r>
+          <w:rPr>
+            <w:rFonts w:ascii="Times New Roman" w:hAnsi="Times New Roman" w:cs="Times New Roman"/>
+            <w:b/>
+            <w:sz w:val="22"/>
+            <w:szCs w:val="22"/>
+          </w:rPr>
+          <w:delText>.</w:delText>
+        </w:r>
+      </w:del>
+      <w:r>
+        <w:rPr>
+          <w:rFonts w:ascii="Times New Roman" w:hAnsi="Times New Roman" w:cs="Times New Roman"/>
+          <w:b/>
+          <w:sz w:val="22"/>
+          <w:szCs w:val="22"/>
+        </w:rPr>
+        <w:t xml:space="preserve">  </w:t>
       </w:r>
     </w:p>
     <w:p>
@@ -738,7 +873,58 @@
           <w:sz w:val="22"/>
           <w:szCs w:val="22"/>
         </w:rPr>
-        <w:t>sterisks indicate significance (after adjusting for multiple hypotheses).</w:t>
+        <w:t>sterisks indicate significance (after adjusting for multiple hypothes</w:t>
+      </w:r>
+      <w:ins w:id="10" w:author="Quynh Tran" w:date="2015-06-23T10:48:00Z">
+        <w:r>
+          <w:rPr>
+            <w:rFonts w:ascii="Times New Roman" w:hAnsi="Times New Roman" w:cs="Times New Roman"/>
+            <w:b/>
+            <w:sz w:val="22"/>
+            <w:szCs w:val="22"/>
+          </w:rPr>
+          <w:t>i</w:t>
+        </w:r>
+      </w:ins>
+      <w:del w:id="11" w:author="Quynh Tran" w:date="2015-06-23T10:48:00Z">
+        <w:r>
+          <w:rPr>
+            <w:rFonts w:ascii="Times New Roman" w:hAnsi="Times New Roman" w:cs="Times New Roman"/>
+            <w:b/>
+            <w:sz w:val="22"/>
+            <w:szCs w:val="22"/>
+          </w:rPr>
+          <w:delText>e</w:delText>
+        </w:r>
+      </w:del>
+      <w:r>
+        <w:rPr>
+          <w:rFonts w:ascii="Times New Roman" w:hAnsi="Times New Roman" w:cs="Times New Roman"/>
+          <w:b/>
+          <w:sz w:val="22"/>
+          <w:szCs w:val="22"/>
+        </w:rPr>
+        <w:t>s</w:t>
+      </w:r>
+      <w:ins w:id="12" w:author="Quynh Tran" w:date="2015-06-23T10:48:00Z">
+        <w:r>
+          <w:rPr>
+            <w:rFonts w:ascii="Times New Roman" w:hAnsi="Times New Roman" w:cs="Times New Roman"/>
+            <w:b/>
+            <w:sz w:val="22"/>
+            <w:szCs w:val="22"/>
+          </w:rPr>
+          <w:t xml:space="preserve"> testing</w:t>
+        </w:r>
+      </w:ins>
+      <w:r>
+        <w:rPr>
+          <w:rFonts w:ascii="Times New Roman" w:hAnsi="Times New Roman" w:cs="Times New Roman"/>
+          <w:b/>
+          <w:sz w:val="22"/>
+          <w:szCs w:val="22"/>
+        </w:rPr>
+        <w:t>).</w:t>
       </w:r>
       <w:r>
         <w:rPr>
@@ -776,15 +962,47 @@
         </w:rPr>
         <w:t xml:space="preserve">to our conservative adjustments for multiple </w:t>
       </w:r>
-      <w:r>
-        <w:rPr>
-          <w:rFonts w:ascii="Times New Roman" w:hAnsi="Times New Roman" w:cs="Times New Roman"/>
-          <w:b/>
-          <w:sz w:val="22"/>
-          <w:szCs w:val="22"/>
-        </w:rPr>
-        <w:lastRenderedPageBreak/>
-        <w:t>observations (see above) or 2) the DEseq2 algorithms exclusion of genes with wide variance from final calculations (see previous response for more details).  In these instances, the genes are “increased” but we do not claim that they are increased beyond our level of statistical significance.</w:t>
+      <w:ins w:id="13" w:author="Quynh Tran" w:date="2015-06-23T10:50:00Z">
+        <w:r>
+          <w:rPr>
+            <w:rFonts w:ascii="Times New Roman" w:hAnsi="Times New Roman" w:cs="Times New Roman"/>
+            <w:b/>
+            <w:sz w:val="22"/>
+            <w:szCs w:val="22"/>
+          </w:rPr>
+          <w:t xml:space="preserve">hypothesis </w:t>
+        </w:r>
+      </w:ins>
+      <w:del w:id="14" w:author="Quynh Tran" w:date="2015-06-23T10:34:00Z">
+        <w:r>
+          <w:rPr>
+            <w:rFonts w:ascii="Times New Roman" w:hAnsi="Times New Roman" w:cs="Times New Roman"/>
+            <w:b/>
+            <w:sz w:val="22"/>
+            <w:szCs w:val="22"/>
+          </w:rPr>
+          <w:delText xml:space="preserve">observations </w:delText>
+        </w:r>
+      </w:del>
+      <w:ins w:id="15" w:author="Quynh Tran" w:date="2015-06-23T10:34:00Z">
+        <w:r>
+          <w:rPr>
+            <w:rFonts w:ascii="Times New Roman" w:hAnsi="Times New Roman" w:cs="Times New Roman"/>
+            <w:b/>
+            <w:sz w:val="22"/>
+            <w:szCs w:val="22"/>
+          </w:rPr>
+          <w:t xml:space="preserve">testing </w:t>
+        </w:r>
+      </w:ins>
+      <w:r>
+        <w:rPr>
+          <w:rFonts w:ascii="Times New Roman" w:hAnsi="Times New Roman" w:cs="Times New Roman"/>
+          <w:b/>
+          <w:sz w:val="22"/>
+          <w:szCs w:val="22"/>
+        </w:rPr>
+        <w:t>(see above) or 2) the DEseq2 algorithms exclusion of genes with wide variance from final calculations (see previous response for more details).  In these instances, the genes are “increased” but we do not claim that they are increased beyond our level of statistical significance.</w:t>
       </w:r>
       <w:r>
         <w:rPr>
@@ -919,7 +1137,57 @@
           <w:sz w:val="22"/>
           <w:szCs w:val="22"/>
         </w:rPr>
-        <w:t xml:space="preserve"> (q=0.12 and 0.10 respectively). </w:t>
+        <w:t xml:space="preserve"> (</w:t>
+      </w:r>
+      <w:commentRangeStart w:id="16"/>
+      <w:del w:id="17" w:author="Quynh Tran" w:date="2015-06-23T12:09:00Z">
+        <w:r>
+          <w:rPr>
+            <w:rFonts w:ascii="Times New Roman" w:hAnsi="Times New Roman" w:cs="Times New Roman"/>
+            <w:b/>
+            <w:sz w:val="22"/>
+            <w:szCs w:val="22"/>
+          </w:rPr>
+          <w:delText>q=</w:delText>
+        </w:r>
+      </w:del>
+      <w:proofErr w:type="spellStart"/>
+      <w:ins w:id="18" w:author="Quynh Tran" w:date="2015-06-23T12:09:00Z">
+        <w:r>
+          <w:rPr>
+            <w:rFonts w:ascii="Times New Roman" w:hAnsi="Times New Roman" w:cs="Times New Roman"/>
+            <w:b/>
+            <w:sz w:val="22"/>
+            <w:szCs w:val="22"/>
+          </w:rPr>
+          <w:t>padj</w:t>
+        </w:r>
+        <w:commentRangeEnd w:id="16"/>
+        <w:proofErr w:type="spellEnd"/>
+        <w:r>
+          <w:rPr>
+            <w:rStyle w:val="CommentReference"/>
+          </w:rPr>
+          <w:commentReference w:id="16"/>
+        </w:r>
+        <w:r>
+          <w:rPr>
+            <w:rFonts w:ascii="Times New Roman" w:hAnsi="Times New Roman" w:cs="Times New Roman"/>
+            <w:b/>
+            <w:sz w:val="22"/>
+            <w:szCs w:val="22"/>
+          </w:rPr>
+          <w:t>=</w:t>
+        </w:r>
+      </w:ins>
+      <w:r>
+        <w:rPr>
+          <w:rFonts w:ascii="Times New Roman" w:hAnsi="Times New Roman" w:cs="Times New Roman"/>
+          <w:b/>
+          <w:sz w:val="22"/>
+          <w:szCs w:val="22"/>
+        </w:rPr>
+        <w:t xml:space="preserve">0.12 and 0.10 respectively). </w:t>
       </w:r>
       <w:r>
         <w:rPr>
@@ -956,7 +1224,49 @@
           <w:sz w:val="22"/>
           <w:szCs w:val="22"/>
         </w:rPr>
-        <w:t xml:space="preserve"> and was only modestly changed (5% reduced, q=0.76)</w:t>
+        <w:t xml:space="preserve"> and was only modestly changed (5% reduced, </w:t>
+      </w:r>
+      <w:del w:id="20" w:author="Quynh Tran" w:date="2015-06-23T12:09:00Z">
+        <w:r>
+          <w:rPr>
+            <w:rFonts w:ascii="Times New Roman" w:hAnsi="Times New Roman" w:cs="Times New Roman"/>
+            <w:b/>
+            <w:sz w:val="22"/>
+            <w:szCs w:val="22"/>
+          </w:rPr>
+          <w:delText>q=</w:delText>
+        </w:r>
+      </w:del>
+      <w:proofErr w:type="spellStart"/>
+      <w:ins w:id="21" w:author="Quynh Tran" w:date="2015-06-23T12:09:00Z">
+        <w:r>
+          <w:rPr>
+            <w:rFonts w:ascii="Times New Roman" w:hAnsi="Times New Roman" w:cs="Times New Roman"/>
+            <w:b/>
+            <w:sz w:val="22"/>
+            <w:szCs w:val="22"/>
+          </w:rPr>
+          <w:t>padj</w:t>
+        </w:r>
+        <w:proofErr w:type="spellEnd"/>
+        <w:r>
+          <w:rPr>
+            <w:rFonts w:ascii="Times New Roman" w:hAnsi="Times New Roman" w:cs="Times New Roman"/>
+            <w:b/>
+            <w:sz w:val="22"/>
+            <w:szCs w:val="22"/>
+          </w:rPr>
+          <w:t>=</w:t>
+        </w:r>
+      </w:ins>
+      <w:r>
+        <w:rPr>
+          <w:rFonts w:ascii="Times New Roman" w:hAnsi="Times New Roman" w:cs="Times New Roman"/>
+          <w:b/>
+          <w:sz w:val="22"/>
+          <w:szCs w:val="22"/>
+        </w:rPr>
+        <w:t>0.76)</w:t>
       </w:r>
       <w:r>
         <w:rPr>
@@ -984,7 +1294,102 @@
           <w:sz w:val="22"/>
           <w:szCs w:val="22"/>
         </w:rPr>
-        <w:t xml:space="preserve"> and 6 are increased but were not tested via the </w:t>
+        <w:t xml:space="preserve"> and 6 are increased but </w:t>
+      </w:r>
+      <w:ins w:id="22" w:author="Quynh Tran" w:date="2015-06-23T10:59:00Z">
+        <w:r>
+          <w:rPr>
+            <w:rFonts w:ascii="Times New Roman" w:hAnsi="Times New Roman" w:cs="Times New Roman"/>
+            <w:b/>
+            <w:sz w:val="22"/>
+            <w:szCs w:val="22"/>
+          </w:rPr>
+          <w:t xml:space="preserve">ELOVL1 </w:t>
+        </w:r>
+      </w:ins>
+      <w:del w:id="23" w:author="Quynh Tran" w:date="2015-06-23T10:59:00Z">
+        <w:r>
+          <w:rPr>
+            <w:rFonts w:ascii="Times New Roman" w:hAnsi="Times New Roman" w:cs="Times New Roman"/>
+            <w:b/>
+            <w:sz w:val="22"/>
+            <w:szCs w:val="22"/>
+          </w:rPr>
+          <w:delText xml:space="preserve">were </w:delText>
+        </w:r>
+      </w:del>
+      <w:ins w:id="24" w:author="Quynh Tran" w:date="2015-06-23T10:59:00Z">
+        <w:r>
+          <w:rPr>
+            <w:rFonts w:ascii="Times New Roman" w:hAnsi="Times New Roman" w:cs="Times New Roman"/>
+            <w:b/>
+            <w:sz w:val="22"/>
+            <w:szCs w:val="22"/>
+          </w:rPr>
+          <w:t xml:space="preserve">was </w:t>
+        </w:r>
+      </w:ins>
+      <w:r>
+        <w:rPr>
+          <w:rFonts w:ascii="Times New Roman" w:hAnsi="Times New Roman" w:cs="Times New Roman"/>
+          <w:b/>
+          <w:sz w:val="22"/>
+          <w:szCs w:val="22"/>
+        </w:rPr>
+        <w:t xml:space="preserve">not </w:t>
+      </w:r>
+      <w:del w:id="25" w:author="Quynh Tran" w:date="2015-06-23T10:57:00Z">
+        <w:r>
+          <w:rPr>
+            <w:rFonts w:ascii="Times New Roman" w:hAnsi="Times New Roman" w:cs="Times New Roman"/>
+            <w:b/>
+            <w:sz w:val="22"/>
+            <w:szCs w:val="22"/>
+          </w:rPr>
+          <w:delText>tested via the</w:delText>
+        </w:r>
+      </w:del>
+      <w:ins w:id="26" w:author="Quynh Tran" w:date="2015-06-23T10:57:00Z">
+        <w:r>
+          <w:rPr>
+            <w:rFonts w:ascii="Times New Roman" w:hAnsi="Times New Roman" w:cs="Times New Roman"/>
+            <w:b/>
+            <w:sz w:val="22"/>
+            <w:szCs w:val="22"/>
+          </w:rPr>
+          <w:t xml:space="preserve">found to be statistically significant after adjusting for multiple hypothesis testing </w:t>
+        </w:r>
+      </w:ins>
+      <w:ins w:id="27" w:author="Quynh Tran" w:date="2015-06-23T10:59:00Z">
+        <w:r>
+          <w:rPr>
+            <w:rFonts w:ascii="Times New Roman" w:hAnsi="Times New Roman" w:cs="Times New Roman"/>
+            <w:b/>
+            <w:sz w:val="22"/>
+            <w:szCs w:val="22"/>
+          </w:rPr>
+          <w:t xml:space="preserve">while ELOVL6 was not tested </w:t>
+        </w:r>
+      </w:ins>
+      <w:ins w:id="28" w:author="Quynh Tran" w:date="2015-06-23T10:57:00Z">
+        <w:r>
+          <w:rPr>
+            <w:rFonts w:ascii="Times New Roman" w:hAnsi="Times New Roman" w:cs="Times New Roman"/>
+            <w:b/>
+            <w:sz w:val="22"/>
+            <w:szCs w:val="22"/>
+          </w:rPr>
+          <w:t>by</w:t>
+        </w:r>
+      </w:ins>
+      <w:r>
+        <w:rPr>
+          <w:rFonts w:ascii="Times New Roman" w:hAnsi="Times New Roman" w:cs="Times New Roman"/>
+          <w:b/>
+          <w:sz w:val="22"/>
+          <w:szCs w:val="22"/>
+        </w:rPr>
+        <w:t xml:space="preserve"> </w:t>
       </w:r>
       <w:proofErr w:type="spellStart"/>
       <w:r>
@@ -1183,7 +1588,17 @@
           <w:color w:val="FF0000"/>
           <w:sz w:val="22"/>
         </w:rPr>
-        <w:t xml:space="preserve">To ensure that we did not miss any genes that had a high fold change, but that DESeq2 did not perform statistical tests for, we manually inspected genes that had a expression at &gt;50 reads, fold change &gt;2.5 but no p-value calculated.  These genes included </w:t>
+        <w:t xml:space="preserve">To ensure that we did not miss any genes that had a high fold change, but that DESeq2 did not perform statistical tests for, we manually inspected genes that had a expression at &gt;50 reads, fold change &gt;2.5 but no p-value calculated.  </w:t>
+      </w:r>
+      <w:commentRangeStart w:id="29"/>
+      <w:r>
+        <w:rPr>
+          <w:rFonts w:ascii="Times New Roman" w:hAnsi="Times New Roman" w:cs="Times New Roman"/>
+          <w:b/>
+          <w:color w:val="FF0000"/>
+          <w:sz w:val="22"/>
+        </w:rPr>
+        <w:t xml:space="preserve">These genes included </w:t>
       </w:r>
       <w:r>
         <w:rPr>
@@ -1259,7 +1674,23 @@
           <w:color w:val="FF0000"/>
           <w:sz w:val="22"/>
         </w:rPr>
-        <w:t xml:space="preserve">(see Supplementary Table 1).  </w:t>
+        <w:t>(see Supplementary Table 1)</w:t>
+      </w:r>
+      <w:commentRangeEnd w:id="29"/>
+      <w:r>
+        <w:rPr>
+          <w:rStyle w:val="CommentReference"/>
+        </w:rPr>
+        <w:commentReference w:id="29"/>
+      </w:r>
+      <w:r>
+        <w:rPr>
+          <w:rFonts w:ascii="Times New Roman" w:hAnsi="Times New Roman" w:cs="Times New Roman"/>
+          <w:b/>
+          <w:color w:val="FF0000"/>
+          <w:sz w:val="22"/>
+        </w:rPr>
+        <w:t xml:space="preserve">.  </w:t>
       </w:r>
     </w:p>
     <w:p>
@@ -1302,9 +1733,44 @@
           <w:sz w:val="22"/>
           <w:szCs w:val="22"/>
         </w:rPr>
-        <w:t>was elevated by 43% (q=0.07</w:t>
-      </w:r>
-      <w:proofErr w:type="gramStart"/>
+        <w:t>was elevated by 43% (</w:t>
+      </w:r>
+      <w:del w:id="30" w:author="Quynh Tran" w:date="2015-06-23T12:09:00Z">
+        <w:r>
+          <w:rPr>
+            <w:rFonts w:ascii="Times New Roman" w:hAnsi="Times New Roman" w:cs="Times New Roman"/>
+            <w:b/>
+            <w:color w:val="212121"/>
+            <w:sz w:val="22"/>
+            <w:szCs w:val="22"/>
+          </w:rPr>
+          <w:delText>q=</w:delText>
+        </w:r>
+      </w:del>
+      <w:proofErr w:type="spellStart"/>
+      <w:ins w:id="31" w:author="Quynh Tran" w:date="2015-06-23T12:09:00Z">
+        <w:r>
+          <w:rPr>
+            <w:rFonts w:ascii="Times New Roman" w:hAnsi="Times New Roman" w:cs="Times New Roman"/>
+            <w:b/>
+            <w:color w:val="212121"/>
+            <w:sz w:val="22"/>
+            <w:szCs w:val="22"/>
+          </w:rPr>
+          <w:t>padj</w:t>
+        </w:r>
+        <w:proofErr w:type="spellEnd"/>
+        <w:r>
+          <w:rPr>
+            <w:rFonts w:ascii="Times New Roman" w:hAnsi="Times New Roman" w:cs="Times New Roman"/>
+            <w:b/>
+            <w:color w:val="212121"/>
+            <w:sz w:val="22"/>
+            <w:szCs w:val="22"/>
+          </w:rPr>
+          <w:t>=</w:t>
+        </w:r>
+      </w:ins>
       <w:r>
         <w:rPr>
           <w:rFonts w:ascii="Times New Roman" w:hAnsi="Times New Roman" w:cs="Times New Roman"/>
@@ -1313,8 +1779,20 @@
           <w:sz w:val="22"/>
           <w:szCs w:val="22"/>
         </w:rPr>
-        <w:t xml:space="preserve">) </w:t>
-      </w:r>
+        <w:t>0.07)</w:t>
+      </w:r>
+      <w:del w:id="32" w:author="Quynh Tran" w:date="2015-06-23T12:06:00Z">
+        <w:r>
+          <w:rPr>
+            <w:rFonts w:ascii="Times New Roman" w:hAnsi="Times New Roman" w:cs="Times New Roman"/>
+            <w:b/>
+            <w:color w:val="212121"/>
+            <w:sz w:val="22"/>
+            <w:szCs w:val="22"/>
+          </w:rPr>
+          <w:delText xml:space="preserve"> </w:delText>
+        </w:r>
+      </w:del>
       <w:r>
         <w:rPr>
           <w:rFonts w:ascii="Times New Roman" w:hAnsi="Times New Roman" w:cs="Times New Roman"/>
@@ -1323,18 +1801,7 @@
           <w:sz w:val="22"/>
           <w:szCs w:val="22"/>
         </w:rPr>
-        <w:t xml:space="preserve"> and</w:t>
-      </w:r>
-      <w:proofErr w:type="gramEnd"/>
-      <w:r>
-        <w:rPr>
-          <w:rFonts w:ascii="Times New Roman" w:hAnsi="Times New Roman" w:cs="Times New Roman"/>
-          <w:b/>
-          <w:color w:val="212121"/>
-          <w:sz w:val="22"/>
-          <w:szCs w:val="22"/>
-        </w:rPr>
-        <w:t xml:space="preserve"> therefore</w:t>
+        <w:t xml:space="preserve"> and therefore</w:t>
       </w:r>
       <w:r>
         <w:rPr>
@@ -1428,8 +1895,32 @@
           <w:sz w:val="22"/>
           <w:szCs w:val="22"/>
         </w:rPr>
-        <w:t>81% increase, no p-value calculated</w:t>
-      </w:r>
+        <w:t xml:space="preserve">81% increase, </w:t>
+      </w:r>
+      <w:del w:id="33" w:author="Quynh Tran" w:date="2015-06-23T12:11:00Z">
+        <w:r>
+          <w:rPr>
+            <w:rFonts w:ascii="Times New Roman" w:hAnsi="Times New Roman" w:cs="Times New Roman"/>
+            <w:b/>
+            <w:color w:val="212121"/>
+            <w:sz w:val="22"/>
+            <w:szCs w:val="22"/>
+          </w:rPr>
+          <w:delText>no p-value calculated</w:delText>
+        </w:r>
+      </w:del>
+      <w:ins w:id="34" w:author="Quynh Tran" w:date="2015-06-23T12:11:00Z">
+        <w:r>
+          <w:rPr>
+            <w:rFonts w:ascii="Times New Roman" w:hAnsi="Times New Roman" w:cs="Times New Roman"/>
+            <w:b/>
+            <w:color w:val="212121"/>
+            <w:sz w:val="22"/>
+            <w:szCs w:val="22"/>
+          </w:rPr>
+          <w:t>with nominal p-value=0.46</w:t>
+        </w:r>
+      </w:ins>
       <w:r>
         <w:rPr>
           <w:rFonts w:ascii="Times New Roman" w:hAnsi="Times New Roman" w:cs="Times New Roman"/>
@@ -1481,16 +1972,42 @@
         </w:rPr>
         <w:t xml:space="preserve">2.1 fold increase </w:t>
       </w:r>
-      <w:r>
-        <w:rPr>
-          <w:rFonts w:ascii="Times New Roman" w:hAnsi="Times New Roman" w:cs="Times New Roman"/>
-          <w:b/>
-          <w:color w:val="212121"/>
-          <w:sz w:val="22"/>
-          <w:szCs w:val="22"/>
-        </w:rPr>
-        <w:t>q=</w:t>
-      </w:r>
+      <w:del w:id="35" w:author="Quynh Tran" w:date="2015-06-23T12:09:00Z">
+        <w:r>
+          <w:rPr>
+            <w:rFonts w:ascii="Times New Roman" w:hAnsi="Times New Roman" w:cs="Times New Roman"/>
+            <w:b/>
+            <w:color w:val="212121"/>
+            <w:sz w:val="22"/>
+            <w:szCs w:val="22"/>
+          </w:rPr>
+          <w:delText>q=</w:delText>
+        </w:r>
+      </w:del>
+      <w:proofErr w:type="spellStart"/>
+      <w:ins w:id="36" w:author="Quynh Tran" w:date="2015-06-23T12:09:00Z">
+        <w:r>
+          <w:rPr>
+            <w:rFonts w:ascii="Times New Roman" w:hAnsi="Times New Roman" w:cs="Times New Roman"/>
+            <w:b/>
+            <w:color w:val="212121"/>
+            <w:sz w:val="22"/>
+            <w:szCs w:val="22"/>
+          </w:rPr>
+          <w:t>padj</w:t>
+        </w:r>
+        <w:proofErr w:type="spellEnd"/>
+        <w:r>
+          <w:rPr>
+            <w:rFonts w:ascii="Times New Roman" w:hAnsi="Times New Roman" w:cs="Times New Roman"/>
+            <w:b/>
+            <w:color w:val="212121"/>
+            <w:sz w:val="22"/>
+            <w:szCs w:val="22"/>
+          </w:rPr>
+          <w:t>=</w:t>
+        </w:r>
+      </w:ins>
       <w:r>
         <w:rPr>
           <w:rFonts w:ascii="Times New Roman" w:hAnsi="Times New Roman" w:cs="Times New Roman"/>
@@ -1552,16 +2069,42 @@
         </w:rPr>
         <w:t xml:space="preserve">34% increase </w:t>
       </w:r>
-      <w:r>
-        <w:rPr>
-          <w:rFonts w:ascii="Times New Roman" w:hAnsi="Times New Roman" w:cs="Times New Roman"/>
-          <w:b/>
-          <w:color w:val="212121"/>
-          <w:sz w:val="22"/>
-          <w:szCs w:val="22"/>
-        </w:rPr>
-        <w:t>q=</w:t>
-      </w:r>
+      <w:del w:id="37" w:author="Quynh Tran" w:date="2015-06-23T12:09:00Z">
+        <w:r>
+          <w:rPr>
+            <w:rFonts w:ascii="Times New Roman" w:hAnsi="Times New Roman" w:cs="Times New Roman"/>
+            <w:b/>
+            <w:color w:val="212121"/>
+            <w:sz w:val="22"/>
+            <w:szCs w:val="22"/>
+          </w:rPr>
+          <w:delText>q=</w:delText>
+        </w:r>
+      </w:del>
+      <w:proofErr w:type="spellStart"/>
+      <w:ins w:id="38" w:author="Quynh Tran" w:date="2015-06-23T12:09:00Z">
+        <w:r>
+          <w:rPr>
+            <w:rFonts w:ascii="Times New Roman" w:hAnsi="Times New Roman" w:cs="Times New Roman"/>
+            <w:b/>
+            <w:color w:val="212121"/>
+            <w:sz w:val="22"/>
+            <w:szCs w:val="22"/>
+          </w:rPr>
+          <w:t>padj</w:t>
+        </w:r>
+        <w:proofErr w:type="spellEnd"/>
+        <w:r>
+          <w:rPr>
+            <w:rFonts w:ascii="Times New Roman" w:hAnsi="Times New Roman" w:cs="Times New Roman"/>
+            <w:b/>
+            <w:color w:val="212121"/>
+            <w:sz w:val="22"/>
+            <w:szCs w:val="22"/>
+          </w:rPr>
+          <w:t>=</w:t>
+        </w:r>
+      </w:ins>
       <w:r>
         <w:rPr>
           <w:rFonts w:ascii="Times New Roman" w:hAnsi="Times New Roman" w:cs="Times New Roman"/>
@@ -1634,16 +2177,42 @@
         </w:rPr>
         <w:t xml:space="preserve">37% increase </w:t>
       </w:r>
-      <w:r>
-        <w:rPr>
-          <w:rFonts w:ascii="Times New Roman" w:hAnsi="Times New Roman" w:cs="Times New Roman"/>
-          <w:b/>
-          <w:color w:val="212121"/>
-          <w:sz w:val="22"/>
-          <w:szCs w:val="22"/>
-        </w:rPr>
-        <w:t>q=</w:t>
-      </w:r>
+      <w:del w:id="39" w:author="Quynh Tran" w:date="2015-06-23T12:09:00Z">
+        <w:r>
+          <w:rPr>
+            <w:rFonts w:ascii="Times New Roman" w:hAnsi="Times New Roman" w:cs="Times New Roman"/>
+            <w:b/>
+            <w:color w:val="212121"/>
+            <w:sz w:val="22"/>
+            <w:szCs w:val="22"/>
+          </w:rPr>
+          <w:delText>q=</w:delText>
+        </w:r>
+      </w:del>
+      <w:proofErr w:type="spellStart"/>
+      <w:ins w:id="40" w:author="Quynh Tran" w:date="2015-06-23T12:09:00Z">
+        <w:r>
+          <w:rPr>
+            <w:rFonts w:ascii="Times New Roman" w:hAnsi="Times New Roman" w:cs="Times New Roman"/>
+            <w:b/>
+            <w:color w:val="212121"/>
+            <w:sz w:val="22"/>
+            <w:szCs w:val="22"/>
+          </w:rPr>
+          <w:t>padj</w:t>
+        </w:r>
+        <w:proofErr w:type="spellEnd"/>
+        <w:r>
+          <w:rPr>
+            <w:rFonts w:ascii="Times New Roman" w:hAnsi="Times New Roman" w:cs="Times New Roman"/>
+            <w:b/>
+            <w:color w:val="212121"/>
+            <w:sz w:val="22"/>
+            <w:szCs w:val="22"/>
+          </w:rPr>
+          <w:t>=</w:t>
+        </w:r>
+      </w:ins>
       <w:r>
         <w:rPr>
           <w:rFonts w:ascii="Times New Roman" w:hAnsi="Times New Roman" w:cs="Times New Roman"/>
@@ -1733,7 +2302,53 @@
           <w:sz w:val="22"/>
           <w:szCs w:val="22"/>
         </w:rPr>
-        <w:t xml:space="preserve"> (25% increase, q=0.53)</w:t>
+        <w:t xml:space="preserve"> (25% increase, </w:t>
+      </w:r>
+      <w:del w:id="41" w:author="Quynh Tran" w:date="2015-06-23T12:09:00Z">
+        <w:r>
+          <w:rPr>
+            <w:rFonts w:ascii="Times New Roman" w:hAnsi="Times New Roman" w:cs="Times New Roman"/>
+            <w:b/>
+            <w:color w:val="212121"/>
+            <w:sz w:val="22"/>
+            <w:szCs w:val="22"/>
+          </w:rPr>
+          <w:delText>q=</w:delText>
+        </w:r>
+      </w:del>
+      <w:proofErr w:type="spellStart"/>
+      <w:ins w:id="42" w:author="Quynh Tran" w:date="2015-06-23T12:09:00Z">
+        <w:r>
+          <w:rPr>
+            <w:rFonts w:ascii="Times New Roman" w:hAnsi="Times New Roman" w:cs="Times New Roman"/>
+            <w:b/>
+            <w:color w:val="212121"/>
+            <w:sz w:val="22"/>
+            <w:szCs w:val="22"/>
+          </w:rPr>
+          <w:t>padj</w:t>
+        </w:r>
+        <w:proofErr w:type="spellEnd"/>
+        <w:r>
+          <w:rPr>
+            <w:rFonts w:ascii="Times New Roman" w:hAnsi="Times New Roman" w:cs="Times New Roman"/>
+            <w:b/>
+            <w:color w:val="212121"/>
+            <w:sz w:val="22"/>
+            <w:szCs w:val="22"/>
+          </w:rPr>
+          <w:t>=</w:t>
+        </w:r>
+      </w:ins>
+      <w:r>
+        <w:rPr>
+          <w:rFonts w:ascii="Times New Roman" w:hAnsi="Times New Roman" w:cs="Times New Roman"/>
+          <w:b/>
+          <w:color w:val="212121"/>
+          <w:sz w:val="22"/>
+          <w:szCs w:val="22"/>
+        </w:rPr>
+        <w:t>0.53)</w:t>
       </w:r>
     </w:p>
     <w:p>
@@ -1904,7 +2519,75 @@
           <w:sz w:val="22"/>
           <w:szCs w:val="22"/>
         </w:rPr>
-        <w:t xml:space="preserve"> (30% increase q=0.24)</w:t>
+        <w:t xml:space="preserve"> (30% increase</w:t>
+      </w:r>
+      <w:ins w:id="43" w:author="Quynh Tran" w:date="2015-06-23T12:12:00Z">
+        <w:r>
+          <w:rPr>
+            <w:rFonts w:ascii="Times New Roman" w:hAnsi="Times New Roman" w:cs="Times New Roman"/>
+            <w:b/>
+            <w:color w:val="212121"/>
+            <w:sz w:val="22"/>
+            <w:szCs w:val="22"/>
+          </w:rPr>
+          <w:t>,</w:t>
+        </w:r>
+      </w:ins>
+      <w:r>
+        <w:rPr>
+          <w:rFonts w:ascii="Times New Roman" w:hAnsi="Times New Roman" w:cs="Times New Roman"/>
+          <w:b/>
+          <w:color w:val="212121"/>
+          <w:sz w:val="22"/>
+          <w:szCs w:val="22"/>
+        </w:rPr>
+        <w:t xml:space="preserve"> </w:t>
+      </w:r>
+      <w:del w:id="44" w:author="Quynh Tran" w:date="2015-06-23T12:09:00Z">
+        <w:r>
+          <w:rPr>
+            <w:rFonts w:ascii="Times New Roman" w:hAnsi="Times New Roman" w:cs="Times New Roman"/>
+            <w:b/>
+            <w:color w:val="212121"/>
+            <w:sz w:val="22"/>
+            <w:szCs w:val="22"/>
+          </w:rPr>
+          <w:delText>q=</w:delText>
+        </w:r>
+      </w:del>
+      <w:proofErr w:type="spellStart"/>
+      <w:ins w:id="45" w:author="Quynh Tran" w:date="2015-06-23T12:09:00Z">
+        <w:r>
+          <w:rPr>
+            <w:rFonts w:ascii="Times New Roman" w:hAnsi="Times New Roman" w:cs="Times New Roman"/>
+            <w:b/>
+            <w:color w:val="212121"/>
+            <w:sz w:val="22"/>
+            <w:szCs w:val="22"/>
+          </w:rPr>
+          <w:t>padj</w:t>
+        </w:r>
+        <w:proofErr w:type="spellEnd"/>
+        <w:r>
+          <w:rPr>
+            <w:rFonts w:ascii="Times New Roman" w:hAnsi="Times New Roman" w:cs="Times New Roman"/>
+            <w:b/>
+            <w:color w:val="212121"/>
+            <w:sz w:val="22"/>
+            <w:szCs w:val="22"/>
+          </w:rPr>
+          <w:t>=</w:t>
+        </w:r>
+      </w:ins>
+      <w:r>
+        <w:rPr>
+          <w:rFonts w:ascii="Times New Roman" w:hAnsi="Times New Roman" w:cs="Times New Roman"/>
+          <w:b/>
+          <w:color w:val="212121"/>
+          <w:sz w:val="22"/>
+          <w:szCs w:val="22"/>
+        </w:rPr>
+        <w:t>0.24)</w:t>
       </w:r>
       <w:r>
         <w:rPr>
@@ -1935,8 +2618,44 @@
           <w:sz w:val="22"/>
           <w:szCs w:val="22"/>
         </w:rPr>
-        <w:t xml:space="preserve"> (30% increase, q=0.14)</w:t>
-      </w:r>
+        <w:t xml:space="preserve"> (30% increase, </w:t>
+      </w:r>
+      <w:del w:id="46" w:author="Quynh Tran" w:date="2015-06-23T12:09:00Z">
+        <w:r>
+          <w:rPr>
+            <w:rFonts w:ascii="Times New Roman" w:hAnsi="Times New Roman" w:cs="Times New Roman"/>
+            <w:b/>
+            <w:color w:val="212121"/>
+            <w:sz w:val="22"/>
+            <w:szCs w:val="22"/>
+          </w:rPr>
+          <w:delText>q=</w:delText>
+        </w:r>
+      </w:del>
+      <w:proofErr w:type="spellStart"/>
+      <w:ins w:id="47" w:author="Quynh Tran" w:date="2015-06-23T12:09:00Z">
+        <w:r>
+          <w:rPr>
+            <w:rFonts w:ascii="Times New Roman" w:hAnsi="Times New Roman" w:cs="Times New Roman"/>
+            <w:b/>
+            <w:color w:val="212121"/>
+            <w:sz w:val="22"/>
+            <w:szCs w:val="22"/>
+          </w:rPr>
+          <w:t>padj</w:t>
+        </w:r>
+        <w:proofErr w:type="spellEnd"/>
+        <w:r>
+          <w:rPr>
+            <w:rFonts w:ascii="Times New Roman" w:hAnsi="Times New Roman" w:cs="Times New Roman"/>
+            <w:b/>
+            <w:color w:val="212121"/>
+            <w:sz w:val="22"/>
+            <w:szCs w:val="22"/>
+          </w:rPr>
+          <w:t>=</w:t>
+        </w:r>
+      </w:ins>
       <w:r>
         <w:rPr>
           <w:rFonts w:ascii="Times New Roman" w:hAnsi="Times New Roman" w:cs="Times New Roman"/>
@@ -1945,6 +2664,16 @@
           <w:sz w:val="22"/>
           <w:szCs w:val="22"/>
         </w:rPr>
+        <w:t>0.14)</w:t>
+      </w:r>
+      <w:r>
+        <w:rPr>
+          <w:rFonts w:ascii="Times New Roman" w:hAnsi="Times New Roman" w:cs="Times New Roman"/>
+          <w:b/>
+          <w:color w:val="212121"/>
+          <w:sz w:val="22"/>
+          <w:szCs w:val="22"/>
+        </w:rPr>
         <w:t xml:space="preserve"> were increased but not significantly and are denoted as such.  </w:t>
       </w:r>
       <w:r>
@@ -2005,8 +2734,44 @@
           <w:sz w:val="22"/>
           <w:szCs w:val="22"/>
         </w:rPr>
-        <w:t xml:space="preserve"> (23% increase, q=0.47) was removed from the discussion and is not presented on the graph.</w:t>
-      </w:r>
+        <w:t xml:space="preserve"> (23% increase, </w:t>
+      </w:r>
+      <w:del w:id="48" w:author="Quynh Tran" w:date="2015-06-23T12:09:00Z">
+        <w:r>
+          <w:rPr>
+            <w:rFonts w:ascii="Times New Roman" w:hAnsi="Times New Roman" w:cs="Times New Roman"/>
+            <w:b/>
+            <w:color w:val="212121"/>
+            <w:sz w:val="22"/>
+            <w:szCs w:val="22"/>
+          </w:rPr>
+          <w:delText>q=</w:delText>
+        </w:r>
+      </w:del>
+      <w:proofErr w:type="spellStart"/>
+      <w:ins w:id="49" w:author="Quynh Tran" w:date="2015-06-23T12:09:00Z">
+        <w:r>
+          <w:rPr>
+            <w:rFonts w:ascii="Times New Roman" w:hAnsi="Times New Roman" w:cs="Times New Roman"/>
+            <w:b/>
+            <w:color w:val="212121"/>
+            <w:sz w:val="22"/>
+            <w:szCs w:val="22"/>
+          </w:rPr>
+          <w:t>padj</w:t>
+        </w:r>
+        <w:proofErr w:type="spellEnd"/>
+        <w:r>
+          <w:rPr>
+            <w:rFonts w:ascii="Times New Roman" w:hAnsi="Times New Roman" w:cs="Times New Roman"/>
+            <w:b/>
+            <w:color w:val="212121"/>
+            <w:sz w:val="22"/>
+            <w:szCs w:val="22"/>
+          </w:rPr>
+          <w:t>=</w:t>
+        </w:r>
+      </w:ins>
       <w:r>
         <w:rPr>
           <w:rFonts w:ascii="Times New Roman" w:hAnsi="Times New Roman" w:cs="Times New Roman"/>
@@ -2015,9 +2780,8 @@
           <w:sz w:val="22"/>
           <w:szCs w:val="22"/>
         </w:rPr>
-        <w:t xml:space="preserve">  We have also </w:t>
-      </w:r>
-      <w:commentRangeStart w:id="0"/>
+        <w:t>0.47) was removed from the discussion and is not presented on the graph.</w:t>
+      </w:r>
       <w:r>
         <w:rPr>
           <w:rFonts w:ascii="Times New Roman" w:hAnsi="Times New Roman" w:cs="Times New Roman"/>
@@ -2026,7 +2790,7 @@
           <w:sz w:val="22"/>
           <w:szCs w:val="22"/>
         </w:rPr>
-        <w:t>re</w:t>
+        <w:t xml:space="preserve">  We have also re</w:t>
       </w:r>
       <w:r>
         <w:rPr>
@@ -2046,24 +2810,7 @@
           <w:sz w:val="22"/>
           <w:szCs w:val="22"/>
         </w:rPr>
-        <w:t xml:space="preserve">graphed </w:t>
-      </w:r>
-      <w:commentRangeEnd w:id="0"/>
-      <w:r>
-        <w:rPr>
-          <w:rStyle w:val="CommentReference"/>
-        </w:rPr>
-        <w:commentReference w:id="0"/>
-      </w:r>
-      <w:r>
-        <w:rPr>
-          <w:rFonts w:ascii="Times New Roman" w:hAnsi="Times New Roman" w:cs="Times New Roman"/>
-          <w:b/>
-          <w:color w:val="212121"/>
-          <w:sz w:val="22"/>
-          <w:szCs w:val="22"/>
-        </w:rPr>
-        <w:t>Figure 4E on separate scales for clarity.</w:t>
+        <w:t>graphed Figure 4E on separate scales for clarity.</w:t>
       </w:r>
     </w:p>
     <w:p>
@@ -2503,6 +3250,16 @@
         </w:rPr>
         <w:t xml:space="preserve"> test</w:t>
       </w:r>
+      <w:ins w:id="50" w:author="Quynh Tran" w:date="2015-06-23T12:15:00Z">
+        <w:r>
+          <w:rPr>
+            <w:rFonts w:ascii="Times New Roman" w:hAnsi="Times New Roman" w:cs="Times New Roman"/>
+            <w:sz w:val="22"/>
+            <w:szCs w:val="22"/>
+          </w:rPr>
+          <w:t>, which evaluate equality of variances.</w:t>
+        </w:r>
+      </w:ins>
     </w:p>
     <w:tbl>
       <w:tblPr>
@@ -10291,9 +11048,20 @@
           <w:sz w:val="22"/>
           <w:szCs w:val="22"/>
         </w:rPr>
-        <w:t xml:space="preserve">These were indeed not </w:t>
-      </w:r>
-      <w:proofErr w:type="spellStart"/>
+        <w:t>These were indeed not signi</w:t>
+      </w:r>
+      <w:ins w:id="51" w:author="Quynh Tran" w:date="2015-06-23T12:18:00Z">
+        <w:r>
+          <w:rPr>
+            <w:rFonts w:ascii="Times New Roman" w:eastAsia="Times New Roman" w:hAnsi="Times New Roman" w:cs="Times New Roman"/>
+            <w:bCs w:val="0"/>
+            <w:color w:val="333333"/>
+            <w:sz w:val="22"/>
+            <w:szCs w:val="22"/>
+          </w:rPr>
+          <w:t>fi</w:t>
+        </w:r>
+      </w:ins>
       <w:r>
         <w:rPr>
           <w:rFonts w:ascii="Times New Roman" w:eastAsia="Times New Roman" w:hAnsi="Times New Roman" w:cs="Times New Roman"/>
@@ -10302,18 +11070,7 @@
           <w:sz w:val="22"/>
           <w:szCs w:val="22"/>
         </w:rPr>
-        <w:t>signicant</w:t>
-      </w:r>
-      <w:proofErr w:type="spellEnd"/>
-      <w:r>
-        <w:rPr>
-          <w:rFonts w:ascii="Times New Roman" w:eastAsia="Times New Roman" w:hAnsi="Times New Roman" w:cs="Times New Roman"/>
-          <w:bCs w:val="0"/>
-          <w:color w:val="333333"/>
-          <w:sz w:val="22"/>
-          <w:szCs w:val="22"/>
-        </w:rPr>
-        <w:t xml:space="preserve"> (see Table 2 of this response)</w:t>
+        <w:t>cant (see Table 2 of this response)</w:t>
       </w:r>
       <w:r>
         <w:rPr>
@@ -11823,7 +12580,49 @@
           <w:color w:val="FF0000"/>
           <w:sz w:val="22"/>
         </w:rPr>
-        <w:t xml:space="preserve">(96% increase, q=0.03), </w:t>
+        <w:t xml:space="preserve">(96% increase, </w:t>
+      </w:r>
+      <w:del w:id="52" w:author="Quynh Tran" w:date="2015-06-23T12:09:00Z">
+        <w:r>
+          <w:rPr>
+            <w:rFonts w:ascii="Times New Roman" w:hAnsi="Times New Roman" w:cs="Times New Roman"/>
+            <w:b/>
+            <w:color w:val="FF0000"/>
+            <w:sz w:val="22"/>
+          </w:rPr>
+          <w:delText>q=</w:delText>
+        </w:r>
+      </w:del>
+      <w:proofErr w:type="spellStart"/>
+      <w:ins w:id="53" w:author="Quynh Tran" w:date="2015-06-23T12:09:00Z">
+        <w:r>
+          <w:rPr>
+            <w:rFonts w:ascii="Times New Roman" w:hAnsi="Times New Roman" w:cs="Times New Roman"/>
+            <w:b/>
+            <w:color w:val="FF0000"/>
+            <w:sz w:val="22"/>
+          </w:rPr>
+          <w:t>padj</w:t>
+        </w:r>
+        <w:proofErr w:type="spellEnd"/>
+        <w:r>
+          <w:rPr>
+            <w:rFonts w:ascii="Times New Roman" w:hAnsi="Times New Roman" w:cs="Times New Roman"/>
+            <w:b/>
+            <w:color w:val="FF0000"/>
+            <w:sz w:val="22"/>
+          </w:rPr>
+          <w:t>=</w:t>
+        </w:r>
+      </w:ins>
+      <w:r>
+        <w:rPr>
+          <w:rFonts w:ascii="Times New Roman" w:hAnsi="Times New Roman" w:cs="Times New Roman"/>
+          <w:b/>
+          <w:color w:val="FF0000"/>
+          <w:sz w:val="22"/>
+        </w:rPr>
+        <w:t xml:space="preserve">0.03), </w:t>
       </w:r>
       <w:r>
         <w:rPr>
@@ -11842,7 +12641,49 @@
           <w:color w:val="FF0000"/>
           <w:sz w:val="22"/>
         </w:rPr>
-        <w:t xml:space="preserve"> (40% increase, q=0.04) and </w:t>
+        <w:t xml:space="preserve"> (40% increase, </w:t>
+      </w:r>
+      <w:del w:id="54" w:author="Quynh Tran" w:date="2015-06-23T12:09:00Z">
+        <w:r>
+          <w:rPr>
+            <w:rFonts w:ascii="Times New Roman" w:hAnsi="Times New Roman" w:cs="Times New Roman"/>
+            <w:b/>
+            <w:color w:val="FF0000"/>
+            <w:sz w:val="22"/>
+          </w:rPr>
+          <w:delText>q=</w:delText>
+        </w:r>
+      </w:del>
+      <w:proofErr w:type="spellStart"/>
+      <w:ins w:id="55" w:author="Quynh Tran" w:date="2015-06-23T12:09:00Z">
+        <w:r>
+          <w:rPr>
+            <w:rFonts w:ascii="Times New Roman" w:hAnsi="Times New Roman" w:cs="Times New Roman"/>
+            <w:b/>
+            <w:color w:val="FF0000"/>
+            <w:sz w:val="22"/>
+          </w:rPr>
+          <w:t>padj</w:t>
+        </w:r>
+        <w:proofErr w:type="spellEnd"/>
+        <w:r>
+          <w:rPr>
+            <w:rFonts w:ascii="Times New Roman" w:hAnsi="Times New Roman" w:cs="Times New Roman"/>
+            <w:b/>
+            <w:color w:val="FF0000"/>
+            <w:sz w:val="22"/>
+          </w:rPr>
+          <w:t>=</w:t>
+        </w:r>
+      </w:ins>
+      <w:r>
+        <w:rPr>
+          <w:rFonts w:ascii="Times New Roman" w:hAnsi="Times New Roman" w:cs="Times New Roman"/>
+          <w:b/>
+          <w:color w:val="FF0000"/>
+          <w:sz w:val="22"/>
+        </w:rPr>
+        <w:t xml:space="preserve">0.04) and </w:t>
       </w:r>
       <w:r>
         <w:rPr>
@@ -11861,7 +12702,38 @@
           <w:color w:val="FF0000"/>
           <w:sz w:val="22"/>
         </w:rPr>
-        <w:t xml:space="preserve"> (80% increase, p=0.048) were all significantly </w:t>
+        <w:t xml:space="preserve"> (80% increase, </w:t>
+      </w:r>
+      <w:proofErr w:type="spellStart"/>
+      <w:r>
+        <w:rPr>
+          <w:rFonts w:ascii="Times New Roman" w:hAnsi="Times New Roman" w:cs="Times New Roman"/>
+          <w:b/>
+          <w:color w:val="FF0000"/>
+          <w:sz w:val="22"/>
+        </w:rPr>
+        <w:t>p</w:t>
+      </w:r>
+      <w:ins w:id="56" w:author="Quynh Tran" w:date="2015-06-23T12:20:00Z">
+        <w:r>
+          <w:rPr>
+            <w:rFonts w:ascii="Times New Roman" w:hAnsi="Times New Roman" w:cs="Times New Roman"/>
+            <w:b/>
+            <w:color w:val="FF0000"/>
+            <w:sz w:val="22"/>
+          </w:rPr>
+          <w:t>adj</w:t>
+        </w:r>
+      </w:ins>
+      <w:proofErr w:type="spellEnd"/>
+      <w:r>
+        <w:rPr>
+          <w:rFonts w:ascii="Times New Roman" w:hAnsi="Times New Roman" w:cs="Times New Roman"/>
+          <w:b/>
+          <w:color w:val="FF0000"/>
+          <w:sz w:val="22"/>
+        </w:rPr>
+        <w:t xml:space="preserve">=0.048) were all significantly </w:t>
       </w:r>
       <w:proofErr w:type="spellStart"/>
       <w:r>
@@ -11920,6 +12792,7 @@
         <w:shd w:val="clear" w:color="auto" w:fill="FFFFFF"/>
         <w:spacing w:before="100" w:beforeAutospacing="1" w:after="100" w:afterAutospacing="1" w:line="270" w:lineRule="atLeast"/>
         <w:rPr>
+          <w:del w:id="57" w:author="Quynh Tran" w:date="2015-06-23T12:22:00Z"/>
           <w:rFonts w:ascii="Times New Roman" w:hAnsi="Times New Roman" w:cs="Times New Roman"/>
           <w:b/>
           <w:sz w:val="22"/>
@@ -12002,10 +12875,13 @@
         </w:rPr>
         <w:t>at the editor’s discretion.</w:t>
       </w:r>
+      <w:bookmarkStart w:id="58" w:name="_GoBack"/>
+      <w:bookmarkEnd w:id="58"/>
     </w:p>
     <w:p>
       <w:pPr>
         <w:rPr>
+          <w:del w:id="59" w:author="Quynh Tran" w:date="2015-06-23T12:22:00Z"/>
           <w:rFonts w:ascii="Times New Roman" w:eastAsia="Times New Roman" w:hAnsi="Times New Roman" w:cs="Times New Roman"/>
           <w:sz w:val="22"/>
           <w:szCs w:val="22"/>
@@ -12014,11 +12890,16 @@
     </w:p>
     <w:p>
       <w:pPr>
+        <w:shd w:val="clear" w:color="auto" w:fill="FFFFFF"/>
+        <w:spacing w:before="100" w:beforeAutospacing="1" w:after="100" w:afterAutospacing="1" w:line="270" w:lineRule="atLeast"/>
         <w:rPr>
           <w:rFonts w:ascii="Times New Roman" w:eastAsia="Times New Roman" w:hAnsi="Times New Roman" w:cs="Times New Roman"/>
           <w:sz w:val="22"/>
           <w:szCs w:val="22"/>
         </w:rPr>
+        <w:pPrChange w:id="60" w:author="Quynh Tran" w:date="2015-06-23T12:22:00Z">
+          <w:pPr/>
+        </w:pPrChange>
       </w:pPr>
     </w:p>
     <w:p>
@@ -12042,13 +12923,45 @@
 
 <file path=word/comments.xml><?xml version="1.0" encoding="utf-8"?>
 <w:comments xmlns:wpc="http://schemas.microsoft.com/office/word/2010/wordprocessingCanvas" xmlns:mo="http://schemas.microsoft.com/office/mac/office/2008/main" xmlns:mc="http://schemas.openxmlformats.org/markup-compatibility/2006" xmlns:mv="urn:schemas-microsoft-com:mac:vml" xmlns:o="urn:schemas-microsoft-com:office:office" xmlns:r="http://schemas.openxmlformats.org/officeDocument/2006/relationships" xmlns:m="http://schemas.openxmlformats.org/officeDocument/2006/math" xmlns:v="urn:schemas-microsoft-com:vml" xmlns:wp14="http://schemas.microsoft.com/office/word/2010/wordprocessingDrawing" xmlns:wp="http://schemas.openxmlformats.org/drawingml/2006/wordprocessingDrawing" xmlns:w10="urn:schemas-microsoft-com:office:word" xmlns:w="http://schemas.openxmlformats.org/wordprocessingml/2006/main" xmlns:w14="http://schemas.microsoft.com/office/word/2010/wordml" xmlns:wpg="http://schemas.microsoft.com/office/word/2010/wordprocessingGroup" xmlns:wpi="http://schemas.microsoft.com/office/word/2010/wordprocessingInk" xmlns:wne="http://schemas.microsoft.com/office/word/2006/wordml" xmlns:wps="http://schemas.microsoft.com/office/word/2010/wordprocessingShape" mc:Ignorable="w14 wp14">
-  <w:comment w:id="0" w:author="Dave Bridges" w:date="2015-06-21T08:50:00Z" w:initials="DB">
+  <w:comment w:id="16" w:author="Quynh Tran" w:date="2015-06-23T12:10:00Z" w:initials="QT">
     <w:p>
       <w:pPr>
         <w:pStyle w:val="CommentText"/>
       </w:pPr>
-      <w:bookmarkStart w:id="1" w:name="_GoBack"/>
-      <w:bookmarkEnd w:id="1"/>
+      <w:ins w:id="19" w:author="Quynh Tran" w:date="2015-06-23T12:09:00Z">
+        <w:r>
+          <w:rPr>
+            <w:rStyle w:val="CommentReference"/>
+          </w:rPr>
+          <w:annotationRef/>
+        </w:r>
+      </w:ins>
+      <w:r>
+        <w:t xml:space="preserve">We should stick with </w:t>
+      </w:r>
+      <w:proofErr w:type="spellStart"/>
+      <w:r>
+        <w:t>padj</w:t>
+      </w:r>
+      <w:proofErr w:type="spellEnd"/>
+      <w:r>
+        <w:t xml:space="preserve"> because that what the header is in the </w:t>
+      </w:r>
+      <w:proofErr w:type="spellStart"/>
+      <w:r>
+        <w:t>Supp</w:t>
+      </w:r>
+      <w:proofErr w:type="spellEnd"/>
+      <w:r>
+        <w:t xml:space="preserve"> Table 1.</w:t>
+      </w:r>
+    </w:p>
+  </w:comment>
+  <w:comment w:id="29" w:author="Quynh Tran" w:date="2015-06-23T12:06:00Z" w:initials="QT">
+    <w:p>
+      <w:pPr>
+        <w:pStyle w:val="CommentText"/>
+      </w:pPr>
       <w:r>
         <w:rPr>
           <w:rStyle w:val="CommentReference"/>
@@ -12056,15 +12969,66 @@
         <w:annotationRef/>
       </w:r>
       <w:r>
-        <w:t xml:space="preserve">Waiting for </w:t>
+        <w:t xml:space="preserve">Then we should show the </w:t>
       </w:r>
       <w:proofErr w:type="spellStart"/>
       <w:r>
-        <w:t>Quynh</w:t>
+        <w:t>qPCR</w:t>
       </w:r>
       <w:proofErr w:type="spellEnd"/>
       <w:r>
-        <w:t xml:space="preserve"> to do this and add to Figure 4</w:t>
+        <w:t xml:space="preserve"> figures for FADS1, FADS2, ELOVL6, … because those are believed to be more valid than the </w:t>
+      </w:r>
+      <w:proofErr w:type="spellStart"/>
+      <w:r>
+        <w:t>RNAseq</w:t>
+      </w:r>
+      <w:proofErr w:type="spellEnd"/>
+      <w:r>
+        <w:t xml:space="preserve"> results. Were the </w:t>
+      </w:r>
+      <w:proofErr w:type="spellStart"/>
+      <w:r>
+        <w:t>qPCR</w:t>
+      </w:r>
+      <w:proofErr w:type="spellEnd"/>
+      <w:r>
+        <w:t xml:space="preserve"> re</w:t>
+      </w:r>
+      <w:r>
+        <w:t>sults statistically significant?</w:t>
+      </w:r>
+    </w:p>
+    <w:p>
+      <w:pPr>
+        <w:pStyle w:val="CommentText"/>
+      </w:pPr>
+    </w:p>
+    <w:p>
+      <w:pPr>
+        <w:pStyle w:val="CommentText"/>
+      </w:pPr>
+      <w:r>
+        <w:t>So, this is what confused me</w:t>
+      </w:r>
+      <w:r>
+        <w:t xml:space="preserve">. We said we did </w:t>
+      </w:r>
+      <w:proofErr w:type="spellStart"/>
+      <w:r>
+        <w:t>qPCR</w:t>
+      </w:r>
+      <w:proofErr w:type="spellEnd"/>
+      <w:r>
+        <w:t xml:space="preserve">, but we showed RPKM and if </w:t>
+      </w:r>
+      <w:proofErr w:type="spellStart"/>
+      <w:r>
+        <w:t>qPCR</w:t>
+      </w:r>
+      <w:proofErr w:type="spellEnd"/>
+      <w:r>
+        <w:t xml:space="preserve"> results were significant, then we need to show it. If they aren’t significant, that confirms what DESeq2 found and we should not mention them in the manuscript.</w:t>
       </w:r>
     </w:p>
   </w:comment>

</xml_diff>

<commit_message>
Merged in Quynh's changes on the response and the manuscript
</commit_message>
<xml_diff>
--- a/manuscript/Cushing-Manuscript/Response/JME Response.docx
+++ b/manuscript/Cushing-Manuscript/Response/JME Response.docx
@@ -448,39 +448,15 @@
         </w:rPr>
         <w:t xml:space="preserve"> important to mention </w:t>
       </w:r>
-      <w:ins w:id="0" w:author="Quynh Tran" w:date="2015-06-23T10:38:00Z">
-        <w:r>
-          <w:rPr>
-            <w:rFonts w:ascii="Times New Roman" w:hAnsi="Times New Roman" w:cs="Times New Roman"/>
-            <w:b/>
-            <w:sz w:val="22"/>
-            <w:szCs w:val="22"/>
-          </w:rPr>
-          <w:t xml:space="preserve">biologically significant </w:t>
-        </w:r>
-      </w:ins>
-      <w:del w:id="1" w:author="Quynh Tran" w:date="2015-06-23T10:39:00Z">
-        <w:r>
-          <w:rPr>
-            <w:rFonts w:ascii="Times New Roman" w:hAnsi="Times New Roman" w:cs="Times New Roman"/>
-            <w:b/>
-            <w:sz w:val="22"/>
-            <w:szCs w:val="22"/>
-          </w:rPr>
-          <w:delText xml:space="preserve">these </w:delText>
-        </w:r>
-      </w:del>
-      <w:ins w:id="2" w:author="Quynh Tran" w:date="2015-06-23T10:39:00Z">
-        <w:r>
-          <w:rPr>
-            <w:rFonts w:ascii="Times New Roman" w:hAnsi="Times New Roman" w:cs="Times New Roman"/>
-            <w:b/>
-            <w:sz w:val="22"/>
-            <w:szCs w:val="22"/>
-          </w:rPr>
-          <w:t xml:space="preserve">genes </w:t>
-        </w:r>
-      </w:ins>
+      <w:r>
+        <w:rPr>
+          <w:rFonts w:ascii="Times New Roman" w:hAnsi="Times New Roman" w:cs="Times New Roman"/>
+          <w:b/>
+          <w:sz w:val="22"/>
+          <w:szCs w:val="22"/>
+        </w:rPr>
+        <w:t xml:space="preserve">biologically significant genes </w:t>
+      </w:r>
       <w:r>
         <w:rPr>
           <w:rFonts w:ascii="Times New Roman" w:hAnsi="Times New Roman" w:cs="Times New Roman"/>
@@ -626,7 +602,7 @@
           <w:sz w:val="22"/>
           <w:szCs w:val="22"/>
         </w:rPr>
-        <w:t xml:space="preserve">homoscedasticity, then p-values were </w:t>
+        <w:t>homoscedasticity, then p-values were adjusted for multiple c</w:t>
       </w:r>
       <w:r>
         <w:rPr>
@@ -637,35 +613,8 @@
           <w:sz w:val="22"/>
           <w:szCs w:val="22"/>
         </w:rPr>
-        <w:lastRenderedPageBreak/>
-        <w:t>adjusted for multiple c</w:t>
-      </w:r>
-      <w:ins w:id="3" w:author="Quynh Tran" w:date="2015-06-23T10:40:00Z">
-        <w:r>
-          <w:rPr>
-            <w:rFonts w:ascii="Times New Roman" w:hAnsi="Times New Roman" w:cs="Times New Roman"/>
-            <w:b/>
-            <w:iCs/>
-            <w:color w:val="FF0000"/>
-            <w:sz w:val="22"/>
-            <w:szCs w:val="22"/>
-          </w:rPr>
-          <w:t>omparison</w:t>
-        </w:r>
-      </w:ins>
-      <w:del w:id="4" w:author="Quynh Tran" w:date="2015-06-23T10:40:00Z">
-        <w:r>
-          <w:rPr>
-            <w:rFonts w:ascii="Times New Roman" w:hAnsi="Times New Roman" w:cs="Times New Roman"/>
-            <w:b/>
-            <w:iCs/>
-            <w:color w:val="FF0000"/>
-            <w:sz w:val="22"/>
-            <w:szCs w:val="22"/>
-          </w:rPr>
-          <w:delText>orrection</w:delText>
-        </w:r>
-      </w:del>
+        <w:t>omparison</w:t>
+      </w:r>
       <w:r>
         <w:rPr>
           <w:rFonts w:ascii="Times New Roman" w:hAnsi="Times New Roman" w:cs="Times New Roman"/>
@@ -767,61 +716,15 @@
         </w:rPr>
         <w:t xml:space="preserve">This means that we are not using the nominal p-values anywhere throughout the manuscript, and we are correcting for multiple </w:t>
       </w:r>
-      <w:del w:id="5" w:author="Quynh Tran" w:date="2015-06-23T10:45:00Z">
-        <w:r>
-          <w:rPr>
-            <w:rFonts w:ascii="Times New Roman" w:hAnsi="Times New Roman" w:cs="Times New Roman"/>
-            <w:b/>
-            <w:sz w:val="22"/>
-            <w:szCs w:val="22"/>
-          </w:rPr>
-          <w:delText xml:space="preserve">observations </w:delText>
-        </w:r>
-      </w:del>
-      <w:ins w:id="6" w:author="Quynh Tran" w:date="2015-06-23T10:45:00Z">
-        <w:r>
-          <w:rPr>
-            <w:rFonts w:ascii="Times New Roman" w:hAnsi="Times New Roman" w:cs="Times New Roman"/>
-            <w:b/>
-            <w:sz w:val="22"/>
-            <w:szCs w:val="22"/>
-          </w:rPr>
-          <w:t xml:space="preserve">comparisons </w:t>
-        </w:r>
-      </w:ins>
-      <w:del w:id="7" w:author="Quynh Tran" w:date="2015-06-23T10:46:00Z">
-        <w:r>
-          <w:rPr>
-            <w:rFonts w:ascii="Times New Roman" w:hAnsi="Times New Roman" w:cs="Times New Roman"/>
-            <w:b/>
-            <w:sz w:val="22"/>
-            <w:szCs w:val="22"/>
-          </w:rPr>
-          <w:delText>not only within a figure panel, but across the entire manuscript</w:delText>
-        </w:r>
-      </w:del>
-      <w:ins w:id="8" w:author="Quynh Tran" w:date="2015-06-23T10:46:00Z">
-        <w:r>
-          <w:rPr>
-            <w:rFonts w:ascii="Times New Roman" w:hAnsi="Times New Roman" w:cs="Times New Roman"/>
-            <w:b/>
-            <w:sz w:val="22"/>
-            <w:szCs w:val="22"/>
-          </w:rPr>
-          <w:t>in all figures.</w:t>
-        </w:r>
-      </w:ins>
-      <w:del w:id="9" w:author="Quynh Tran" w:date="2015-06-23T10:48:00Z">
-        <w:r>
-          <w:rPr>
-            <w:rFonts w:ascii="Times New Roman" w:hAnsi="Times New Roman" w:cs="Times New Roman"/>
-            <w:b/>
-            <w:sz w:val="22"/>
-            <w:szCs w:val="22"/>
-          </w:rPr>
-          <w:delText>.</w:delText>
-        </w:r>
-      </w:del>
+      <w:r>
+        <w:rPr>
+          <w:rFonts w:ascii="Times New Roman" w:hAnsi="Times New Roman" w:cs="Times New Roman"/>
+          <w:b/>
+          <w:sz w:val="22"/>
+          <w:szCs w:val="22"/>
+        </w:rPr>
+        <w:t>comparisons in all figures.</w:t>
+      </w:r>
       <w:r>
         <w:rPr>
           <w:rFonts w:ascii="Times New Roman" w:hAnsi="Times New Roman" w:cs="Times New Roman"/>
@@ -875,28 +778,15 @@
         </w:rPr>
         <w:t>sterisks indicate significance (after adjusting for multiple hypothes</w:t>
       </w:r>
-      <w:ins w:id="10" w:author="Quynh Tran" w:date="2015-06-23T10:48:00Z">
-        <w:r>
-          <w:rPr>
-            <w:rFonts w:ascii="Times New Roman" w:hAnsi="Times New Roman" w:cs="Times New Roman"/>
-            <w:b/>
-            <w:sz w:val="22"/>
-            <w:szCs w:val="22"/>
-          </w:rPr>
-          <w:t>i</w:t>
-        </w:r>
-      </w:ins>
-      <w:del w:id="11" w:author="Quynh Tran" w:date="2015-06-23T10:48:00Z">
-        <w:r>
-          <w:rPr>
-            <w:rFonts w:ascii="Times New Roman" w:hAnsi="Times New Roman" w:cs="Times New Roman"/>
-            <w:b/>
-            <w:sz w:val="22"/>
-            <w:szCs w:val="22"/>
-          </w:rPr>
-          <w:delText>e</w:delText>
-        </w:r>
-      </w:del>
+      <w:r>
+        <w:rPr>
+          <w:rFonts w:ascii="Times New Roman" w:hAnsi="Times New Roman" w:cs="Times New Roman"/>
+          <w:b/>
+          <w:sz w:val="22"/>
+          <w:szCs w:val="22"/>
+        </w:rPr>
+        <w:t>i</w:t>
+      </w:r>
       <w:r>
         <w:rPr>
           <w:rFonts w:ascii="Times New Roman" w:hAnsi="Times New Roman" w:cs="Times New Roman"/>
@@ -906,17 +796,15 @@
         </w:rPr>
         <w:t>s</w:t>
       </w:r>
-      <w:ins w:id="12" w:author="Quynh Tran" w:date="2015-06-23T10:48:00Z">
-        <w:r>
-          <w:rPr>
-            <w:rFonts w:ascii="Times New Roman" w:hAnsi="Times New Roman" w:cs="Times New Roman"/>
-            <w:b/>
-            <w:sz w:val="22"/>
-            <w:szCs w:val="22"/>
-          </w:rPr>
-          <w:t xml:space="preserve"> testing</w:t>
-        </w:r>
-      </w:ins>
+      <w:r>
+        <w:rPr>
+          <w:rFonts w:ascii="Times New Roman" w:hAnsi="Times New Roman" w:cs="Times New Roman"/>
+          <w:b/>
+          <w:sz w:val="22"/>
+          <w:szCs w:val="22"/>
+        </w:rPr>
+        <w:t xml:space="preserve"> testing</w:t>
+      </w:r>
       <w:r>
         <w:rPr>
           <w:rFonts w:ascii="Times New Roman" w:hAnsi="Times New Roman" w:cs="Times New Roman"/>
@@ -962,47 +850,33 @@
         </w:rPr>
         <w:t xml:space="preserve">to our conservative adjustments for multiple </w:t>
       </w:r>
-      <w:ins w:id="13" w:author="Quynh Tran" w:date="2015-06-23T10:50:00Z">
-        <w:r>
-          <w:rPr>
-            <w:rFonts w:ascii="Times New Roman" w:hAnsi="Times New Roman" w:cs="Times New Roman"/>
-            <w:b/>
-            <w:sz w:val="22"/>
-            <w:szCs w:val="22"/>
-          </w:rPr>
-          <w:t xml:space="preserve">hypothesis </w:t>
-        </w:r>
-      </w:ins>
-      <w:del w:id="14" w:author="Quynh Tran" w:date="2015-06-23T10:34:00Z">
-        <w:r>
-          <w:rPr>
-            <w:rFonts w:ascii="Times New Roman" w:hAnsi="Times New Roman" w:cs="Times New Roman"/>
-            <w:b/>
-            <w:sz w:val="22"/>
-            <w:szCs w:val="22"/>
-          </w:rPr>
-          <w:delText xml:space="preserve">observations </w:delText>
-        </w:r>
-      </w:del>
-      <w:ins w:id="15" w:author="Quynh Tran" w:date="2015-06-23T10:34:00Z">
-        <w:r>
-          <w:rPr>
-            <w:rFonts w:ascii="Times New Roman" w:hAnsi="Times New Roman" w:cs="Times New Roman"/>
-            <w:b/>
-            <w:sz w:val="22"/>
-            <w:szCs w:val="22"/>
-          </w:rPr>
-          <w:t xml:space="preserve">testing </w:t>
-        </w:r>
-      </w:ins>
-      <w:r>
-        <w:rPr>
-          <w:rFonts w:ascii="Times New Roman" w:hAnsi="Times New Roman" w:cs="Times New Roman"/>
-          <w:b/>
-          <w:sz w:val="22"/>
-          <w:szCs w:val="22"/>
-        </w:rPr>
-        <w:t>(see above) or 2) the DEseq2 algorithms exclusion of genes with wide variance from final calculations (see previous response for more details).  In these instances, the genes are “increased” but we do not claim that they are increased beyond our level of statistical significance.</w:t>
+      <w:r>
+        <w:rPr>
+          <w:rFonts w:ascii="Times New Roman" w:hAnsi="Times New Roman" w:cs="Times New Roman"/>
+          <w:b/>
+          <w:sz w:val="22"/>
+          <w:szCs w:val="22"/>
+        </w:rPr>
+        <w:t xml:space="preserve">hypothesis testing </w:t>
+      </w:r>
+      <w:r>
+        <w:rPr>
+          <w:rFonts w:ascii="Times New Roman" w:hAnsi="Times New Roman" w:cs="Times New Roman"/>
+          <w:b/>
+          <w:sz w:val="22"/>
+          <w:szCs w:val="22"/>
+        </w:rPr>
+        <w:t xml:space="preserve">(see above) or 2) the DEseq2 algorithms exclusion of genes with </w:t>
+      </w:r>
+      <w:r>
+        <w:rPr>
+          <w:rFonts w:ascii="Times New Roman" w:hAnsi="Times New Roman" w:cs="Times New Roman"/>
+          <w:b/>
+          <w:sz w:val="22"/>
+          <w:szCs w:val="22"/>
+        </w:rPr>
+        <w:lastRenderedPageBreak/>
+        <w:t>wide variance from final calculations (see previous response for more details).  In these instances, the genes are “increased” but we do not claim that they are increased beyond our level of statistical significance.</w:t>
       </w:r>
       <w:r>
         <w:rPr>
@@ -1139,47 +1013,26 @@
         </w:rPr>
         <w:t xml:space="preserve"> (</w:t>
       </w:r>
-      <w:commentRangeStart w:id="16"/>
-      <w:del w:id="17" w:author="Quynh Tran" w:date="2015-06-23T12:09:00Z">
-        <w:r>
-          <w:rPr>
-            <w:rFonts w:ascii="Times New Roman" w:hAnsi="Times New Roman" w:cs="Times New Roman"/>
-            <w:b/>
-            <w:sz w:val="22"/>
-            <w:szCs w:val="22"/>
-          </w:rPr>
-          <w:delText>q=</w:delText>
-        </w:r>
-      </w:del>
       <w:proofErr w:type="spellStart"/>
-      <w:ins w:id="18" w:author="Quynh Tran" w:date="2015-06-23T12:09:00Z">
-        <w:r>
-          <w:rPr>
-            <w:rFonts w:ascii="Times New Roman" w:hAnsi="Times New Roman" w:cs="Times New Roman"/>
-            <w:b/>
-            <w:sz w:val="22"/>
-            <w:szCs w:val="22"/>
-          </w:rPr>
-          <w:t>padj</w:t>
-        </w:r>
-        <w:commentRangeEnd w:id="16"/>
-        <w:proofErr w:type="spellEnd"/>
-        <w:r>
-          <w:rPr>
-            <w:rStyle w:val="CommentReference"/>
-          </w:rPr>
-          <w:commentReference w:id="16"/>
-        </w:r>
-        <w:r>
-          <w:rPr>
-            <w:rFonts w:ascii="Times New Roman" w:hAnsi="Times New Roman" w:cs="Times New Roman"/>
-            <w:b/>
-            <w:sz w:val="22"/>
-            <w:szCs w:val="22"/>
-          </w:rPr>
-          <w:t>=</w:t>
-        </w:r>
-      </w:ins>
+      <w:r>
+        <w:rPr>
+          <w:rFonts w:ascii="Times New Roman" w:hAnsi="Times New Roman" w:cs="Times New Roman"/>
+          <w:b/>
+          <w:sz w:val="22"/>
+          <w:szCs w:val="22"/>
+        </w:rPr>
+        <w:t>padj</w:t>
+      </w:r>
+      <w:proofErr w:type="spellEnd"/>
+      <w:r>
+        <w:rPr>
+          <w:rFonts w:ascii="Times New Roman" w:hAnsi="Times New Roman" w:cs="Times New Roman"/>
+          <w:b/>
+          <w:sz w:val="22"/>
+          <w:szCs w:val="22"/>
+        </w:rPr>
+        <w:t>=</w:t>
+      </w:r>
       <w:r>
         <w:rPr>
           <w:rFonts w:ascii="Times New Roman" w:hAnsi="Times New Roman" w:cs="Times New Roman"/>
@@ -1226,39 +1079,26 @@
         </w:rPr>
         <w:t xml:space="preserve"> and was only modestly changed (5% reduced, </w:t>
       </w:r>
-      <w:del w:id="20" w:author="Quynh Tran" w:date="2015-06-23T12:09:00Z">
-        <w:r>
-          <w:rPr>
-            <w:rFonts w:ascii="Times New Roman" w:hAnsi="Times New Roman" w:cs="Times New Roman"/>
-            <w:b/>
-            <w:sz w:val="22"/>
-            <w:szCs w:val="22"/>
-          </w:rPr>
-          <w:delText>q=</w:delText>
-        </w:r>
-      </w:del>
       <w:proofErr w:type="spellStart"/>
-      <w:ins w:id="21" w:author="Quynh Tran" w:date="2015-06-23T12:09:00Z">
-        <w:r>
-          <w:rPr>
-            <w:rFonts w:ascii="Times New Roman" w:hAnsi="Times New Roman" w:cs="Times New Roman"/>
-            <w:b/>
-            <w:sz w:val="22"/>
-            <w:szCs w:val="22"/>
-          </w:rPr>
-          <w:t>padj</w:t>
-        </w:r>
-        <w:proofErr w:type="spellEnd"/>
-        <w:r>
-          <w:rPr>
-            <w:rFonts w:ascii="Times New Roman" w:hAnsi="Times New Roman" w:cs="Times New Roman"/>
-            <w:b/>
-            <w:sz w:val="22"/>
-            <w:szCs w:val="22"/>
-          </w:rPr>
-          <w:t>=</w:t>
-        </w:r>
-      </w:ins>
+      <w:r>
+        <w:rPr>
+          <w:rFonts w:ascii="Times New Roman" w:hAnsi="Times New Roman" w:cs="Times New Roman"/>
+          <w:b/>
+          <w:sz w:val="22"/>
+          <w:szCs w:val="22"/>
+        </w:rPr>
+        <w:t>padj</w:t>
+      </w:r>
+      <w:proofErr w:type="spellEnd"/>
+      <w:r>
+        <w:rPr>
+          <w:rFonts w:ascii="Times New Roman" w:hAnsi="Times New Roman" w:cs="Times New Roman"/>
+          <w:b/>
+          <w:sz w:val="22"/>
+          <w:szCs w:val="22"/>
+        </w:rPr>
+        <w:t>=</w:t>
+      </w:r>
       <w:r>
         <w:rPr>
           <w:rFonts w:ascii="Times New Roman" w:hAnsi="Times New Roman" w:cs="Times New Roman"/>
@@ -1296,39 +1136,25 @@
         </w:rPr>
         <w:t xml:space="preserve"> and 6 are increased but </w:t>
       </w:r>
-      <w:ins w:id="22" w:author="Quynh Tran" w:date="2015-06-23T10:59:00Z">
-        <w:r>
-          <w:rPr>
-            <w:rFonts w:ascii="Times New Roman" w:hAnsi="Times New Roman" w:cs="Times New Roman"/>
-            <w:b/>
-            <w:sz w:val="22"/>
-            <w:szCs w:val="22"/>
-          </w:rPr>
-          <w:t xml:space="preserve">ELOVL1 </w:t>
-        </w:r>
-      </w:ins>
-      <w:del w:id="23" w:author="Quynh Tran" w:date="2015-06-23T10:59:00Z">
-        <w:r>
-          <w:rPr>
-            <w:rFonts w:ascii="Times New Roman" w:hAnsi="Times New Roman" w:cs="Times New Roman"/>
-            <w:b/>
-            <w:sz w:val="22"/>
-            <w:szCs w:val="22"/>
-          </w:rPr>
-          <w:delText xml:space="preserve">were </w:delText>
-        </w:r>
-      </w:del>
-      <w:ins w:id="24" w:author="Quynh Tran" w:date="2015-06-23T10:59:00Z">
-        <w:r>
-          <w:rPr>
-            <w:rFonts w:ascii="Times New Roman" w:hAnsi="Times New Roman" w:cs="Times New Roman"/>
-            <w:b/>
-            <w:sz w:val="22"/>
-            <w:szCs w:val="22"/>
-          </w:rPr>
-          <w:t xml:space="preserve">was </w:t>
-        </w:r>
-      </w:ins>
+      <w:r>
+        <w:rPr>
+          <w:rFonts w:ascii="Times New Roman" w:hAnsi="Times New Roman" w:cs="Times New Roman"/>
+          <w:b/>
+          <w:i/>
+          <w:sz w:val="22"/>
+          <w:szCs w:val="22"/>
+        </w:rPr>
+        <w:t>ELOVL1</w:t>
+      </w:r>
+      <w:r>
+        <w:rPr>
+          <w:rFonts w:ascii="Times New Roman" w:hAnsi="Times New Roman" w:cs="Times New Roman"/>
+          <w:b/>
+          <w:sz w:val="22"/>
+          <w:szCs w:val="22"/>
+        </w:rPr>
+        <w:t xml:space="preserve"> was </w:t>
+      </w:r>
       <w:r>
         <w:rPr>
           <w:rFonts w:ascii="Times New Roman" w:hAnsi="Times New Roman" w:cs="Times New Roman"/>
@@ -1338,50 +1164,52 @@
         </w:rPr>
         <w:t xml:space="preserve">not </w:t>
       </w:r>
-      <w:del w:id="25" w:author="Quynh Tran" w:date="2015-06-23T10:57:00Z">
-        <w:r>
-          <w:rPr>
-            <w:rFonts w:ascii="Times New Roman" w:hAnsi="Times New Roman" w:cs="Times New Roman"/>
-            <w:b/>
-            <w:sz w:val="22"/>
-            <w:szCs w:val="22"/>
-          </w:rPr>
-          <w:delText>tested via the</w:delText>
-        </w:r>
-      </w:del>
-      <w:ins w:id="26" w:author="Quynh Tran" w:date="2015-06-23T10:57:00Z">
-        <w:r>
-          <w:rPr>
-            <w:rFonts w:ascii="Times New Roman" w:hAnsi="Times New Roman" w:cs="Times New Roman"/>
-            <w:b/>
-            <w:sz w:val="22"/>
-            <w:szCs w:val="22"/>
-          </w:rPr>
-          <w:t xml:space="preserve">found to be statistically significant after adjusting for multiple hypothesis testing </w:t>
-        </w:r>
-      </w:ins>
-      <w:ins w:id="27" w:author="Quynh Tran" w:date="2015-06-23T10:59:00Z">
-        <w:r>
-          <w:rPr>
-            <w:rFonts w:ascii="Times New Roman" w:hAnsi="Times New Roman" w:cs="Times New Roman"/>
-            <w:b/>
-            <w:sz w:val="22"/>
-            <w:szCs w:val="22"/>
-          </w:rPr>
-          <w:t xml:space="preserve">while ELOVL6 was not tested </w:t>
-        </w:r>
-      </w:ins>
-      <w:ins w:id="28" w:author="Quynh Tran" w:date="2015-06-23T10:57:00Z">
-        <w:r>
-          <w:rPr>
-            <w:rFonts w:ascii="Times New Roman" w:hAnsi="Times New Roman" w:cs="Times New Roman"/>
-            <w:b/>
-            <w:sz w:val="22"/>
-            <w:szCs w:val="22"/>
-          </w:rPr>
-          <w:t>by</w:t>
-        </w:r>
-      </w:ins>
+      <w:r>
+        <w:rPr>
+          <w:rFonts w:ascii="Times New Roman" w:hAnsi="Times New Roman" w:cs="Times New Roman"/>
+          <w:b/>
+          <w:sz w:val="22"/>
+          <w:szCs w:val="22"/>
+        </w:rPr>
+        <w:t xml:space="preserve">found to be statistically significant after adjusting for multiple hypothesis testing </w:t>
+      </w:r>
+      <w:r>
+        <w:rPr>
+          <w:rFonts w:ascii="Times New Roman" w:hAnsi="Times New Roman" w:cs="Times New Roman"/>
+          <w:b/>
+          <w:sz w:val="22"/>
+          <w:szCs w:val="22"/>
+        </w:rPr>
+        <w:t xml:space="preserve">while </w:t>
+      </w:r>
+      <w:r>
+        <w:rPr>
+          <w:rFonts w:ascii="Times New Roman" w:hAnsi="Times New Roman" w:cs="Times New Roman"/>
+          <w:b/>
+          <w:i/>
+          <w:sz w:val="22"/>
+          <w:szCs w:val="22"/>
+        </w:rPr>
+        <w:t>ELOVL6</w:t>
+      </w:r>
+      <w:r>
+        <w:rPr>
+          <w:rFonts w:ascii="Times New Roman" w:hAnsi="Times New Roman" w:cs="Times New Roman"/>
+          <w:b/>
+          <w:sz w:val="22"/>
+          <w:szCs w:val="22"/>
+        </w:rPr>
+        <w:t xml:space="preserve"> was not tested </w:t>
+      </w:r>
+      <w:r>
+        <w:rPr>
+          <w:rFonts w:ascii="Times New Roman" w:hAnsi="Times New Roman" w:cs="Times New Roman"/>
+          <w:b/>
+          <w:sz w:val="22"/>
+          <w:szCs w:val="22"/>
+        </w:rPr>
+        <w:t>by</w:t>
+      </w:r>
       <w:r>
         <w:rPr>
           <w:rFonts w:ascii="Times New Roman" w:hAnsi="Times New Roman" w:cs="Times New Roman"/>
@@ -1588,17 +1416,7 @@
           <w:color w:val="FF0000"/>
           <w:sz w:val="22"/>
         </w:rPr>
-        <w:t xml:space="preserve">To ensure that we did not miss any genes that had a high fold change, but that DESeq2 did not perform statistical tests for, we manually inspected genes that had a expression at &gt;50 reads, fold change &gt;2.5 but no p-value calculated.  </w:t>
-      </w:r>
-      <w:commentRangeStart w:id="29"/>
-      <w:r>
-        <w:rPr>
-          <w:rFonts w:ascii="Times New Roman" w:hAnsi="Times New Roman" w:cs="Times New Roman"/>
-          <w:b/>
-          <w:color w:val="FF0000"/>
-          <w:sz w:val="22"/>
-        </w:rPr>
-        <w:t xml:space="preserve">These genes included </w:t>
+        <w:t xml:space="preserve">To ensure that we did not miss any genes that had a high fold change, but that DESeq2 did not perform statistical tests for, we manually inspected genes that had a expression at &gt;50 reads, fold change &gt;2.5 but no p-value calculated.  These genes included </w:t>
       </w:r>
       <w:r>
         <w:rPr>
@@ -1674,23 +1492,7 @@
           <w:color w:val="FF0000"/>
           <w:sz w:val="22"/>
         </w:rPr>
-        <w:t>(see Supplementary Table 1)</w:t>
-      </w:r>
-      <w:commentRangeEnd w:id="29"/>
-      <w:r>
-        <w:rPr>
-          <w:rStyle w:val="CommentReference"/>
-        </w:rPr>
-        <w:commentReference w:id="29"/>
-      </w:r>
-      <w:r>
-        <w:rPr>
-          <w:rFonts w:ascii="Times New Roman" w:hAnsi="Times New Roman" w:cs="Times New Roman"/>
-          <w:b/>
-          <w:color w:val="FF0000"/>
-          <w:sz w:val="22"/>
-        </w:rPr>
-        <w:t xml:space="preserve">.  </w:t>
+        <w:t xml:space="preserve">(see Supplementary Table 1).  </w:t>
       </w:r>
     </w:p>
     <w:p>
@@ -1735,42 +1537,28 @@
         </w:rPr>
         <w:t>was elevated by 43% (</w:t>
       </w:r>
-      <w:del w:id="31" w:author="Quynh Tran" w:date="2015-06-23T12:09:00Z">
-        <w:r>
-          <w:rPr>
-            <w:rFonts w:ascii="Times New Roman" w:hAnsi="Times New Roman" w:cs="Times New Roman"/>
-            <w:b/>
-            <w:color w:val="212121"/>
-            <w:sz w:val="22"/>
-            <w:szCs w:val="22"/>
-          </w:rPr>
-          <w:delText>q=</w:delText>
-        </w:r>
-      </w:del>
       <w:proofErr w:type="spellStart"/>
-      <w:ins w:id="32" w:author="Quynh Tran" w:date="2015-06-23T12:09:00Z">
-        <w:r>
-          <w:rPr>
-            <w:rFonts w:ascii="Times New Roman" w:hAnsi="Times New Roman" w:cs="Times New Roman"/>
-            <w:b/>
-            <w:color w:val="212121"/>
-            <w:sz w:val="22"/>
-            <w:szCs w:val="22"/>
-          </w:rPr>
-          <w:t>padj</w:t>
-        </w:r>
-        <w:proofErr w:type="spellEnd"/>
-        <w:r>
-          <w:rPr>
-            <w:rFonts w:ascii="Times New Roman" w:hAnsi="Times New Roman" w:cs="Times New Roman"/>
-            <w:b/>
-            <w:color w:val="212121"/>
-            <w:sz w:val="22"/>
-            <w:szCs w:val="22"/>
-          </w:rPr>
-          <w:t>=</w:t>
-        </w:r>
-      </w:ins>
+      <w:r>
+        <w:rPr>
+          <w:rFonts w:ascii="Times New Roman" w:hAnsi="Times New Roman" w:cs="Times New Roman"/>
+          <w:b/>
+          <w:color w:val="212121"/>
+          <w:sz w:val="22"/>
+          <w:szCs w:val="22"/>
+        </w:rPr>
+        <w:t>padj</w:t>
+      </w:r>
+      <w:proofErr w:type="spellEnd"/>
+      <w:r>
+        <w:rPr>
+          <w:rFonts w:ascii="Times New Roman" w:hAnsi="Times New Roman" w:cs="Times New Roman"/>
+          <w:b/>
+          <w:color w:val="212121"/>
+          <w:sz w:val="22"/>
+          <w:szCs w:val="22"/>
+        </w:rPr>
+        <w:t>=</w:t>
+      </w:r>
       <w:r>
         <w:rPr>
           <w:rFonts w:ascii="Times New Roman" w:hAnsi="Times New Roman" w:cs="Times New Roman"/>
@@ -1781,18 +1569,6 @@
         </w:rPr>
         <w:t>0.07)</w:t>
       </w:r>
-      <w:del w:id="33" w:author="Quynh Tran" w:date="2015-06-23T12:06:00Z">
-        <w:r>
-          <w:rPr>
-            <w:rFonts w:ascii="Times New Roman" w:hAnsi="Times New Roman" w:cs="Times New Roman"/>
-            <w:b/>
-            <w:color w:val="212121"/>
-            <w:sz w:val="22"/>
-            <w:szCs w:val="22"/>
-          </w:rPr>
-          <w:delText xml:space="preserve"> </w:delText>
-        </w:r>
-      </w:del>
       <w:r>
         <w:rPr>
           <w:rFonts w:ascii="Times New Roman" w:hAnsi="Times New Roman" w:cs="Times New Roman"/>
@@ -1897,30 +1673,16 @@
         </w:rPr>
         <w:t xml:space="preserve">81% increase, </w:t>
       </w:r>
-      <w:del w:id="34" w:author="Quynh Tran" w:date="2015-06-23T12:11:00Z">
-        <w:r>
-          <w:rPr>
-            <w:rFonts w:ascii="Times New Roman" w:hAnsi="Times New Roman" w:cs="Times New Roman"/>
-            <w:b/>
-            <w:color w:val="212121"/>
-            <w:sz w:val="22"/>
-            <w:szCs w:val="22"/>
-          </w:rPr>
-          <w:delText>no p-value calculated</w:delText>
-        </w:r>
-      </w:del>
-      <w:ins w:id="35" w:author="Quynh Tran" w:date="2015-06-23T12:11:00Z">
-        <w:r>
-          <w:rPr>
-            <w:rFonts w:ascii="Times New Roman" w:hAnsi="Times New Roman" w:cs="Times New Roman"/>
-            <w:b/>
-            <w:color w:val="212121"/>
-            <w:sz w:val="22"/>
-            <w:szCs w:val="22"/>
-          </w:rPr>
-          <w:t>with nominal p-value=0.46</w:t>
-        </w:r>
-      </w:ins>
+      <w:r>
+        <w:rPr>
+          <w:rFonts w:ascii="Times New Roman" w:hAnsi="Times New Roman" w:cs="Times New Roman"/>
+          <w:b/>
+          <w:color w:val="212121"/>
+          <w:sz w:val="22"/>
+          <w:szCs w:val="22"/>
+        </w:rPr>
+        <w:t>with nominal p-value=0.46</w:t>
+      </w:r>
       <w:r>
         <w:rPr>
           <w:rFonts w:ascii="Times New Roman" w:hAnsi="Times New Roman" w:cs="Times New Roman"/>
@@ -1972,42 +1734,28 @@
         </w:rPr>
         <w:t xml:space="preserve">2.1 fold increase </w:t>
       </w:r>
-      <w:del w:id="36" w:author="Quynh Tran" w:date="2015-06-23T12:09:00Z">
-        <w:r>
-          <w:rPr>
-            <w:rFonts w:ascii="Times New Roman" w:hAnsi="Times New Roman" w:cs="Times New Roman"/>
-            <w:b/>
-            <w:color w:val="212121"/>
-            <w:sz w:val="22"/>
-            <w:szCs w:val="22"/>
-          </w:rPr>
-          <w:delText>q=</w:delText>
-        </w:r>
-      </w:del>
       <w:proofErr w:type="spellStart"/>
-      <w:ins w:id="37" w:author="Quynh Tran" w:date="2015-06-23T12:09:00Z">
-        <w:r>
-          <w:rPr>
-            <w:rFonts w:ascii="Times New Roman" w:hAnsi="Times New Roman" w:cs="Times New Roman"/>
-            <w:b/>
-            <w:color w:val="212121"/>
-            <w:sz w:val="22"/>
-            <w:szCs w:val="22"/>
-          </w:rPr>
-          <w:t>padj</w:t>
-        </w:r>
-        <w:proofErr w:type="spellEnd"/>
-        <w:r>
-          <w:rPr>
-            <w:rFonts w:ascii="Times New Roman" w:hAnsi="Times New Roman" w:cs="Times New Roman"/>
-            <w:b/>
-            <w:color w:val="212121"/>
-            <w:sz w:val="22"/>
-            <w:szCs w:val="22"/>
-          </w:rPr>
-          <w:t>=</w:t>
-        </w:r>
-      </w:ins>
+      <w:r>
+        <w:rPr>
+          <w:rFonts w:ascii="Times New Roman" w:hAnsi="Times New Roman" w:cs="Times New Roman"/>
+          <w:b/>
+          <w:color w:val="212121"/>
+          <w:sz w:val="22"/>
+          <w:szCs w:val="22"/>
+        </w:rPr>
+        <w:t>padj</w:t>
+      </w:r>
+      <w:proofErr w:type="spellEnd"/>
+      <w:r>
+        <w:rPr>
+          <w:rFonts w:ascii="Times New Roman" w:hAnsi="Times New Roman" w:cs="Times New Roman"/>
+          <w:b/>
+          <w:color w:val="212121"/>
+          <w:sz w:val="22"/>
+          <w:szCs w:val="22"/>
+        </w:rPr>
+        <w:t>=</w:t>
+      </w:r>
       <w:r>
         <w:rPr>
           <w:rFonts w:ascii="Times New Roman" w:hAnsi="Times New Roman" w:cs="Times New Roman"/>
@@ -2069,42 +1817,28 @@
         </w:rPr>
         <w:t xml:space="preserve">34% increase </w:t>
       </w:r>
-      <w:del w:id="38" w:author="Quynh Tran" w:date="2015-06-23T12:09:00Z">
-        <w:r>
-          <w:rPr>
-            <w:rFonts w:ascii="Times New Roman" w:hAnsi="Times New Roman" w:cs="Times New Roman"/>
-            <w:b/>
-            <w:color w:val="212121"/>
-            <w:sz w:val="22"/>
-            <w:szCs w:val="22"/>
-          </w:rPr>
-          <w:delText>q=</w:delText>
-        </w:r>
-      </w:del>
       <w:proofErr w:type="spellStart"/>
-      <w:ins w:id="39" w:author="Quynh Tran" w:date="2015-06-23T12:09:00Z">
-        <w:r>
-          <w:rPr>
-            <w:rFonts w:ascii="Times New Roman" w:hAnsi="Times New Roman" w:cs="Times New Roman"/>
-            <w:b/>
-            <w:color w:val="212121"/>
-            <w:sz w:val="22"/>
-            <w:szCs w:val="22"/>
-          </w:rPr>
-          <w:t>padj</w:t>
-        </w:r>
-        <w:proofErr w:type="spellEnd"/>
-        <w:r>
-          <w:rPr>
-            <w:rFonts w:ascii="Times New Roman" w:hAnsi="Times New Roman" w:cs="Times New Roman"/>
-            <w:b/>
-            <w:color w:val="212121"/>
-            <w:sz w:val="22"/>
-            <w:szCs w:val="22"/>
-          </w:rPr>
-          <w:t>=</w:t>
-        </w:r>
-      </w:ins>
+      <w:r>
+        <w:rPr>
+          <w:rFonts w:ascii="Times New Roman" w:hAnsi="Times New Roman" w:cs="Times New Roman"/>
+          <w:b/>
+          <w:color w:val="212121"/>
+          <w:sz w:val="22"/>
+          <w:szCs w:val="22"/>
+        </w:rPr>
+        <w:t>padj</w:t>
+      </w:r>
+      <w:proofErr w:type="spellEnd"/>
+      <w:r>
+        <w:rPr>
+          <w:rFonts w:ascii="Times New Roman" w:hAnsi="Times New Roman" w:cs="Times New Roman"/>
+          <w:b/>
+          <w:color w:val="212121"/>
+          <w:sz w:val="22"/>
+          <w:szCs w:val="22"/>
+        </w:rPr>
+        <w:t>=</w:t>
+      </w:r>
       <w:r>
         <w:rPr>
           <w:rFonts w:ascii="Times New Roman" w:hAnsi="Times New Roman" w:cs="Times New Roman"/>
@@ -2177,42 +1911,28 @@
         </w:rPr>
         <w:t xml:space="preserve">37% increase </w:t>
       </w:r>
-      <w:del w:id="40" w:author="Quynh Tran" w:date="2015-06-23T12:09:00Z">
-        <w:r>
-          <w:rPr>
-            <w:rFonts w:ascii="Times New Roman" w:hAnsi="Times New Roman" w:cs="Times New Roman"/>
-            <w:b/>
-            <w:color w:val="212121"/>
-            <w:sz w:val="22"/>
-            <w:szCs w:val="22"/>
-          </w:rPr>
-          <w:delText>q=</w:delText>
-        </w:r>
-      </w:del>
       <w:proofErr w:type="spellStart"/>
-      <w:ins w:id="41" w:author="Quynh Tran" w:date="2015-06-23T12:09:00Z">
-        <w:r>
-          <w:rPr>
-            <w:rFonts w:ascii="Times New Roman" w:hAnsi="Times New Roman" w:cs="Times New Roman"/>
-            <w:b/>
-            <w:color w:val="212121"/>
-            <w:sz w:val="22"/>
-            <w:szCs w:val="22"/>
-          </w:rPr>
-          <w:t>padj</w:t>
-        </w:r>
-        <w:proofErr w:type="spellEnd"/>
-        <w:r>
-          <w:rPr>
-            <w:rFonts w:ascii="Times New Roman" w:hAnsi="Times New Roman" w:cs="Times New Roman"/>
-            <w:b/>
-            <w:color w:val="212121"/>
-            <w:sz w:val="22"/>
-            <w:szCs w:val="22"/>
-          </w:rPr>
-          <w:t>=</w:t>
-        </w:r>
-      </w:ins>
+      <w:r>
+        <w:rPr>
+          <w:rFonts w:ascii="Times New Roman" w:hAnsi="Times New Roman" w:cs="Times New Roman"/>
+          <w:b/>
+          <w:color w:val="212121"/>
+          <w:sz w:val="22"/>
+          <w:szCs w:val="22"/>
+        </w:rPr>
+        <w:t>padj</w:t>
+      </w:r>
+      <w:proofErr w:type="spellEnd"/>
+      <w:r>
+        <w:rPr>
+          <w:rFonts w:ascii="Times New Roman" w:hAnsi="Times New Roman" w:cs="Times New Roman"/>
+          <w:b/>
+          <w:color w:val="212121"/>
+          <w:sz w:val="22"/>
+          <w:szCs w:val="22"/>
+        </w:rPr>
+        <w:t>=</w:t>
+      </w:r>
       <w:r>
         <w:rPr>
           <w:rFonts w:ascii="Times New Roman" w:hAnsi="Times New Roman" w:cs="Times New Roman"/>
@@ -2304,42 +2024,28 @@
         </w:rPr>
         <w:t xml:space="preserve"> (25% increase, </w:t>
       </w:r>
-      <w:del w:id="42" w:author="Quynh Tran" w:date="2015-06-23T12:09:00Z">
-        <w:r>
-          <w:rPr>
-            <w:rFonts w:ascii="Times New Roman" w:hAnsi="Times New Roman" w:cs="Times New Roman"/>
-            <w:b/>
-            <w:color w:val="212121"/>
-            <w:sz w:val="22"/>
-            <w:szCs w:val="22"/>
-          </w:rPr>
-          <w:delText>q=</w:delText>
-        </w:r>
-      </w:del>
       <w:proofErr w:type="spellStart"/>
-      <w:ins w:id="43" w:author="Quynh Tran" w:date="2015-06-23T12:09:00Z">
-        <w:r>
-          <w:rPr>
-            <w:rFonts w:ascii="Times New Roman" w:hAnsi="Times New Roman" w:cs="Times New Roman"/>
-            <w:b/>
-            <w:color w:val="212121"/>
-            <w:sz w:val="22"/>
-            <w:szCs w:val="22"/>
-          </w:rPr>
-          <w:t>padj</w:t>
-        </w:r>
-        <w:proofErr w:type="spellEnd"/>
-        <w:r>
-          <w:rPr>
-            <w:rFonts w:ascii="Times New Roman" w:hAnsi="Times New Roman" w:cs="Times New Roman"/>
-            <w:b/>
-            <w:color w:val="212121"/>
-            <w:sz w:val="22"/>
-            <w:szCs w:val="22"/>
-          </w:rPr>
-          <w:t>=</w:t>
-        </w:r>
-      </w:ins>
+      <w:r>
+        <w:rPr>
+          <w:rFonts w:ascii="Times New Roman" w:hAnsi="Times New Roman" w:cs="Times New Roman"/>
+          <w:b/>
+          <w:color w:val="212121"/>
+          <w:sz w:val="22"/>
+          <w:szCs w:val="22"/>
+        </w:rPr>
+        <w:t>padj</w:t>
+      </w:r>
+      <w:proofErr w:type="spellEnd"/>
+      <w:r>
+        <w:rPr>
+          <w:rFonts w:ascii="Times New Roman" w:hAnsi="Times New Roman" w:cs="Times New Roman"/>
+          <w:b/>
+          <w:color w:val="212121"/>
+          <w:sz w:val="22"/>
+          <w:szCs w:val="22"/>
+        </w:rPr>
+        <w:t>=</w:t>
+      </w:r>
       <w:r>
         <w:rPr>
           <w:rFonts w:ascii="Times New Roman" w:hAnsi="Times New Roman" w:cs="Times New Roman"/>
@@ -2521,18 +2227,16 @@
         </w:rPr>
         <w:t xml:space="preserve"> (30% increase</w:t>
       </w:r>
-      <w:ins w:id="44" w:author="Quynh Tran" w:date="2015-06-23T12:12:00Z">
-        <w:r>
-          <w:rPr>
-            <w:rFonts w:ascii="Times New Roman" w:hAnsi="Times New Roman" w:cs="Times New Roman"/>
-            <w:b/>
-            <w:color w:val="212121"/>
-            <w:sz w:val="22"/>
-            <w:szCs w:val="22"/>
-          </w:rPr>
-          <w:t>,</w:t>
-        </w:r>
-      </w:ins>
+      <w:r>
+        <w:rPr>
+          <w:rFonts w:ascii="Times New Roman" w:hAnsi="Times New Roman" w:cs="Times New Roman"/>
+          <w:b/>
+          <w:color w:val="212121"/>
+          <w:sz w:val="22"/>
+          <w:szCs w:val="22"/>
+        </w:rPr>
+        <w:t>,</w:t>
+      </w:r>
       <w:r>
         <w:rPr>
           <w:rFonts w:ascii="Times New Roman" w:hAnsi="Times New Roman" w:cs="Times New Roman"/>
@@ -2543,42 +2247,28 @@
         </w:rPr>
         <w:t xml:space="preserve"> </w:t>
       </w:r>
-      <w:del w:id="45" w:author="Quynh Tran" w:date="2015-06-23T12:09:00Z">
-        <w:r>
-          <w:rPr>
-            <w:rFonts w:ascii="Times New Roman" w:hAnsi="Times New Roman" w:cs="Times New Roman"/>
-            <w:b/>
-            <w:color w:val="212121"/>
-            <w:sz w:val="22"/>
-            <w:szCs w:val="22"/>
-          </w:rPr>
-          <w:delText>q=</w:delText>
-        </w:r>
-      </w:del>
       <w:proofErr w:type="spellStart"/>
-      <w:ins w:id="46" w:author="Quynh Tran" w:date="2015-06-23T12:09:00Z">
-        <w:r>
-          <w:rPr>
-            <w:rFonts w:ascii="Times New Roman" w:hAnsi="Times New Roman" w:cs="Times New Roman"/>
-            <w:b/>
-            <w:color w:val="212121"/>
-            <w:sz w:val="22"/>
-            <w:szCs w:val="22"/>
-          </w:rPr>
-          <w:t>padj</w:t>
-        </w:r>
-        <w:proofErr w:type="spellEnd"/>
-        <w:r>
-          <w:rPr>
-            <w:rFonts w:ascii="Times New Roman" w:hAnsi="Times New Roman" w:cs="Times New Roman"/>
-            <w:b/>
-            <w:color w:val="212121"/>
-            <w:sz w:val="22"/>
-            <w:szCs w:val="22"/>
-          </w:rPr>
-          <w:t>=</w:t>
-        </w:r>
-      </w:ins>
+      <w:r>
+        <w:rPr>
+          <w:rFonts w:ascii="Times New Roman" w:hAnsi="Times New Roman" w:cs="Times New Roman"/>
+          <w:b/>
+          <w:color w:val="212121"/>
+          <w:sz w:val="22"/>
+          <w:szCs w:val="22"/>
+        </w:rPr>
+        <w:t>padj</w:t>
+      </w:r>
+      <w:proofErr w:type="spellEnd"/>
+      <w:r>
+        <w:rPr>
+          <w:rFonts w:ascii="Times New Roman" w:hAnsi="Times New Roman" w:cs="Times New Roman"/>
+          <w:b/>
+          <w:color w:val="212121"/>
+          <w:sz w:val="22"/>
+          <w:szCs w:val="22"/>
+        </w:rPr>
+        <w:t>=</w:t>
+      </w:r>
       <w:r>
         <w:rPr>
           <w:rFonts w:ascii="Times New Roman" w:hAnsi="Times New Roman" w:cs="Times New Roman"/>
@@ -2620,42 +2310,28 @@
         </w:rPr>
         <w:t xml:space="preserve"> (30% increase, </w:t>
       </w:r>
-      <w:del w:id="47" w:author="Quynh Tran" w:date="2015-06-23T12:09:00Z">
-        <w:r>
-          <w:rPr>
-            <w:rFonts w:ascii="Times New Roman" w:hAnsi="Times New Roman" w:cs="Times New Roman"/>
-            <w:b/>
-            <w:color w:val="212121"/>
-            <w:sz w:val="22"/>
-            <w:szCs w:val="22"/>
-          </w:rPr>
-          <w:delText>q=</w:delText>
-        </w:r>
-      </w:del>
       <w:proofErr w:type="spellStart"/>
-      <w:ins w:id="48" w:author="Quynh Tran" w:date="2015-06-23T12:09:00Z">
-        <w:r>
-          <w:rPr>
-            <w:rFonts w:ascii="Times New Roman" w:hAnsi="Times New Roman" w:cs="Times New Roman"/>
-            <w:b/>
-            <w:color w:val="212121"/>
-            <w:sz w:val="22"/>
-            <w:szCs w:val="22"/>
-          </w:rPr>
-          <w:t>padj</w:t>
-        </w:r>
-        <w:proofErr w:type="spellEnd"/>
-        <w:r>
-          <w:rPr>
-            <w:rFonts w:ascii="Times New Roman" w:hAnsi="Times New Roman" w:cs="Times New Roman"/>
-            <w:b/>
-            <w:color w:val="212121"/>
-            <w:sz w:val="22"/>
-            <w:szCs w:val="22"/>
-          </w:rPr>
-          <w:t>=</w:t>
-        </w:r>
-      </w:ins>
+      <w:r>
+        <w:rPr>
+          <w:rFonts w:ascii="Times New Roman" w:hAnsi="Times New Roman" w:cs="Times New Roman"/>
+          <w:b/>
+          <w:color w:val="212121"/>
+          <w:sz w:val="22"/>
+          <w:szCs w:val="22"/>
+        </w:rPr>
+        <w:t>padj</w:t>
+      </w:r>
+      <w:proofErr w:type="spellEnd"/>
+      <w:r>
+        <w:rPr>
+          <w:rFonts w:ascii="Times New Roman" w:hAnsi="Times New Roman" w:cs="Times New Roman"/>
+          <w:b/>
+          <w:color w:val="212121"/>
+          <w:sz w:val="22"/>
+          <w:szCs w:val="22"/>
+        </w:rPr>
+        <w:t>=</w:t>
+      </w:r>
       <w:r>
         <w:rPr>
           <w:rFonts w:ascii="Times New Roman" w:hAnsi="Times New Roman" w:cs="Times New Roman"/>
@@ -2736,42 +2412,28 @@
         </w:rPr>
         <w:t xml:space="preserve"> (23% increase, </w:t>
       </w:r>
-      <w:del w:id="49" w:author="Quynh Tran" w:date="2015-06-23T12:09:00Z">
-        <w:r>
-          <w:rPr>
-            <w:rFonts w:ascii="Times New Roman" w:hAnsi="Times New Roman" w:cs="Times New Roman"/>
-            <w:b/>
-            <w:color w:val="212121"/>
-            <w:sz w:val="22"/>
-            <w:szCs w:val="22"/>
-          </w:rPr>
-          <w:delText>q=</w:delText>
-        </w:r>
-      </w:del>
       <w:proofErr w:type="spellStart"/>
-      <w:ins w:id="50" w:author="Quynh Tran" w:date="2015-06-23T12:09:00Z">
-        <w:r>
-          <w:rPr>
-            <w:rFonts w:ascii="Times New Roman" w:hAnsi="Times New Roman" w:cs="Times New Roman"/>
-            <w:b/>
-            <w:color w:val="212121"/>
-            <w:sz w:val="22"/>
-            <w:szCs w:val="22"/>
-          </w:rPr>
-          <w:t>padj</w:t>
-        </w:r>
-        <w:proofErr w:type="spellEnd"/>
-        <w:r>
-          <w:rPr>
-            <w:rFonts w:ascii="Times New Roman" w:hAnsi="Times New Roman" w:cs="Times New Roman"/>
-            <w:b/>
-            <w:color w:val="212121"/>
-            <w:sz w:val="22"/>
-            <w:szCs w:val="22"/>
-          </w:rPr>
-          <w:t>=</w:t>
-        </w:r>
-      </w:ins>
+      <w:r>
+        <w:rPr>
+          <w:rFonts w:ascii="Times New Roman" w:hAnsi="Times New Roman" w:cs="Times New Roman"/>
+          <w:b/>
+          <w:color w:val="212121"/>
+          <w:sz w:val="22"/>
+          <w:szCs w:val="22"/>
+        </w:rPr>
+        <w:t>padj</w:t>
+      </w:r>
+      <w:proofErr w:type="spellEnd"/>
+      <w:r>
+        <w:rPr>
+          <w:rFonts w:ascii="Times New Roman" w:hAnsi="Times New Roman" w:cs="Times New Roman"/>
+          <w:b/>
+          <w:color w:val="212121"/>
+          <w:sz w:val="22"/>
+          <w:szCs w:val="22"/>
+        </w:rPr>
+        <w:t>=</w:t>
+      </w:r>
       <w:r>
         <w:rPr>
           <w:rFonts w:ascii="Times New Roman" w:hAnsi="Times New Roman" w:cs="Times New Roman"/>
@@ -3250,16 +2912,30 @@
         </w:rPr>
         <w:t xml:space="preserve"> test</w:t>
       </w:r>
-      <w:ins w:id="51" w:author="Quynh Tran" w:date="2015-06-23T12:15:00Z">
-        <w:r>
-          <w:rPr>
-            <w:rFonts w:ascii="Times New Roman" w:hAnsi="Times New Roman" w:cs="Times New Roman"/>
-            <w:sz w:val="22"/>
-            <w:szCs w:val="22"/>
-          </w:rPr>
-          <w:t>, which evaluate equality of variances.</w:t>
-        </w:r>
-      </w:ins>
+      <w:r>
+        <w:rPr>
+          <w:rFonts w:ascii="Times New Roman" w:hAnsi="Times New Roman" w:cs="Times New Roman"/>
+          <w:sz w:val="22"/>
+          <w:szCs w:val="22"/>
+        </w:rPr>
+        <w:t>, which evaluate</w:t>
+      </w:r>
+      <w:r>
+        <w:rPr>
+          <w:rFonts w:ascii="Times New Roman" w:hAnsi="Times New Roman" w:cs="Times New Roman"/>
+          <w:sz w:val="22"/>
+          <w:szCs w:val="22"/>
+        </w:rPr>
+        <w:t>s</w:t>
+      </w:r>
+      <w:r>
+        <w:rPr>
+          <w:rFonts w:ascii="Times New Roman" w:hAnsi="Times New Roman" w:cs="Times New Roman"/>
+          <w:sz w:val="22"/>
+          <w:szCs w:val="22"/>
+        </w:rPr>
+        <w:t xml:space="preserve"> equality of variances.</w:t>
+      </w:r>
     </w:p>
     <w:tbl>
       <w:tblPr>
@@ -11050,18 +10726,16 @@
         </w:rPr>
         <w:t>These were indeed not signi</w:t>
       </w:r>
-      <w:ins w:id="52" w:author="Quynh Tran" w:date="2015-06-23T12:18:00Z">
-        <w:r>
-          <w:rPr>
-            <w:rFonts w:ascii="Times New Roman" w:eastAsia="Times New Roman" w:hAnsi="Times New Roman" w:cs="Times New Roman"/>
-            <w:bCs w:val="0"/>
-            <w:color w:val="333333"/>
-            <w:sz w:val="22"/>
-            <w:szCs w:val="22"/>
-          </w:rPr>
-          <w:t>fi</w:t>
-        </w:r>
-      </w:ins>
+      <w:r>
+        <w:rPr>
+          <w:rFonts w:ascii="Times New Roman" w:eastAsia="Times New Roman" w:hAnsi="Times New Roman" w:cs="Times New Roman"/>
+          <w:bCs w:val="0"/>
+          <w:color w:val="333333"/>
+          <w:sz w:val="22"/>
+          <w:szCs w:val="22"/>
+        </w:rPr>
+        <w:t>fi</w:t>
+      </w:r>
       <w:r>
         <w:rPr>
           <w:rFonts w:ascii="Times New Roman" w:eastAsia="Times New Roman" w:hAnsi="Times New Roman" w:cs="Times New Roman"/>
@@ -12582,39 +12256,26 @@
         </w:rPr>
         <w:t xml:space="preserve">(96% increase, </w:t>
       </w:r>
-      <w:del w:id="53" w:author="Quynh Tran" w:date="2015-06-23T12:09:00Z">
-        <w:r>
-          <w:rPr>
-            <w:rFonts w:ascii="Times New Roman" w:hAnsi="Times New Roman" w:cs="Times New Roman"/>
-            <w:b/>
-            <w:color w:val="FF0000"/>
-            <w:sz w:val="22"/>
-          </w:rPr>
-          <w:delText>q=</w:delText>
-        </w:r>
-      </w:del>
       <w:proofErr w:type="spellStart"/>
-      <w:ins w:id="54" w:author="Quynh Tran" w:date="2015-06-23T12:09:00Z">
-        <w:r>
-          <w:rPr>
-            <w:rFonts w:ascii="Times New Roman" w:hAnsi="Times New Roman" w:cs="Times New Roman"/>
-            <w:b/>
-            <w:color w:val="FF0000"/>
-            <w:sz w:val="22"/>
-          </w:rPr>
-          <w:t>padj</w:t>
-        </w:r>
-        <w:proofErr w:type="spellEnd"/>
-        <w:r>
-          <w:rPr>
-            <w:rFonts w:ascii="Times New Roman" w:hAnsi="Times New Roman" w:cs="Times New Roman"/>
-            <w:b/>
-            <w:color w:val="FF0000"/>
-            <w:sz w:val="22"/>
-          </w:rPr>
-          <w:t>=</w:t>
-        </w:r>
-      </w:ins>
+      <w:r>
+        <w:rPr>
+          <w:rFonts w:ascii="Times New Roman" w:hAnsi="Times New Roman" w:cs="Times New Roman"/>
+          <w:b/>
+          <w:color w:val="FF0000"/>
+          <w:sz w:val="22"/>
+        </w:rPr>
+        <w:t>padj</w:t>
+      </w:r>
+      <w:proofErr w:type="spellEnd"/>
+      <w:r>
+        <w:rPr>
+          <w:rFonts w:ascii="Times New Roman" w:hAnsi="Times New Roman" w:cs="Times New Roman"/>
+          <w:b/>
+          <w:color w:val="FF0000"/>
+          <w:sz w:val="22"/>
+        </w:rPr>
+        <w:t>=</w:t>
+      </w:r>
       <w:r>
         <w:rPr>
           <w:rFonts w:ascii="Times New Roman" w:hAnsi="Times New Roman" w:cs="Times New Roman"/>
@@ -12643,39 +12304,26 @@
         </w:rPr>
         <w:t xml:space="preserve"> (40% increase, </w:t>
       </w:r>
-      <w:del w:id="55" w:author="Quynh Tran" w:date="2015-06-23T12:09:00Z">
-        <w:r>
-          <w:rPr>
-            <w:rFonts w:ascii="Times New Roman" w:hAnsi="Times New Roman" w:cs="Times New Roman"/>
-            <w:b/>
-            <w:color w:val="FF0000"/>
-            <w:sz w:val="22"/>
-          </w:rPr>
-          <w:delText>q=</w:delText>
-        </w:r>
-      </w:del>
       <w:proofErr w:type="spellStart"/>
-      <w:ins w:id="56" w:author="Quynh Tran" w:date="2015-06-23T12:09:00Z">
-        <w:r>
-          <w:rPr>
-            <w:rFonts w:ascii="Times New Roman" w:hAnsi="Times New Roman" w:cs="Times New Roman"/>
-            <w:b/>
-            <w:color w:val="FF0000"/>
-            <w:sz w:val="22"/>
-          </w:rPr>
-          <w:t>padj</w:t>
-        </w:r>
-        <w:proofErr w:type="spellEnd"/>
-        <w:r>
-          <w:rPr>
-            <w:rFonts w:ascii="Times New Roman" w:hAnsi="Times New Roman" w:cs="Times New Roman"/>
-            <w:b/>
-            <w:color w:val="FF0000"/>
-            <w:sz w:val="22"/>
-          </w:rPr>
-          <w:t>=</w:t>
-        </w:r>
-      </w:ins>
+      <w:r>
+        <w:rPr>
+          <w:rFonts w:ascii="Times New Roman" w:hAnsi="Times New Roman" w:cs="Times New Roman"/>
+          <w:b/>
+          <w:color w:val="FF0000"/>
+          <w:sz w:val="22"/>
+        </w:rPr>
+        <w:t>padj</w:t>
+      </w:r>
+      <w:proofErr w:type="spellEnd"/>
+      <w:r>
+        <w:rPr>
+          <w:rFonts w:ascii="Times New Roman" w:hAnsi="Times New Roman" w:cs="Times New Roman"/>
+          <w:b/>
+          <w:color w:val="FF0000"/>
+          <w:sz w:val="22"/>
+        </w:rPr>
+        <w:t>=</w:t>
+      </w:r>
       <w:r>
         <w:rPr>
           <w:rFonts w:ascii="Times New Roman" w:hAnsi="Times New Roman" w:cs="Times New Roman"/>
@@ -12714,17 +12362,15 @@
         </w:rPr>
         <w:t>p</w:t>
       </w:r>
-      <w:ins w:id="57" w:author="Quynh Tran" w:date="2015-06-23T12:20:00Z">
-        <w:r>
-          <w:rPr>
-            <w:rFonts w:ascii="Times New Roman" w:hAnsi="Times New Roman" w:cs="Times New Roman"/>
-            <w:b/>
-            <w:color w:val="FF0000"/>
-            <w:sz w:val="22"/>
-          </w:rPr>
-          <w:t>adj</w:t>
-        </w:r>
-      </w:ins>
+      <w:r>
+        <w:rPr>
+          <w:rFonts w:ascii="Times New Roman" w:hAnsi="Times New Roman" w:cs="Times New Roman"/>
+          <w:b/>
+          <w:color w:val="FF0000"/>
+          <w:sz w:val="22"/>
+        </w:rPr>
+        <w:t>adj</w:t>
+      </w:r>
       <w:proofErr w:type="spellEnd"/>
       <w:r>
         <w:rPr>
@@ -12792,9 +12438,7 @@
         <w:shd w:val="clear" w:color="auto" w:fill="FFFFFF"/>
         <w:spacing w:before="100" w:beforeAutospacing="1" w:after="100" w:afterAutospacing="1" w:line="270" w:lineRule="atLeast"/>
         <w:rPr>
-          <w:del w:id="58" w:author="Quynh Tran" w:date="2015-06-23T12:22:00Z"/>
-          <w:rFonts w:ascii="Times New Roman" w:hAnsi="Times New Roman" w:cs="Times New Roman"/>
-          <w:b/>
+          <w:rFonts w:ascii="Times New Roman" w:eastAsia="Times New Roman" w:hAnsi="Times New Roman" w:cs="Times New Roman"/>
           <w:sz w:val="22"/>
           <w:szCs w:val="22"/>
         </w:rPr>
@@ -12875,30 +12519,8 @@
         </w:rPr>
         <w:t>at the editor’s discretion.</w:t>
       </w:r>
-    </w:p>
-    <w:p>
-      <w:pPr>
-        <w:rPr>
-          <w:del w:id="59" w:author="Quynh Tran" w:date="2015-06-23T12:22:00Z"/>
-          <w:rFonts w:ascii="Times New Roman" w:eastAsia="Times New Roman" w:hAnsi="Times New Roman" w:cs="Times New Roman"/>
-          <w:sz w:val="22"/>
-          <w:szCs w:val="22"/>
-        </w:rPr>
-      </w:pPr>
-    </w:p>
-    <w:p>
-      <w:pPr>
-        <w:shd w:val="clear" w:color="auto" w:fill="FFFFFF"/>
-        <w:spacing w:before="100" w:beforeAutospacing="1" w:after="100" w:afterAutospacing="1" w:line="270" w:lineRule="atLeast"/>
-        <w:rPr>
-          <w:rFonts w:ascii="Times New Roman" w:eastAsia="Times New Roman" w:hAnsi="Times New Roman" w:cs="Times New Roman"/>
-          <w:sz w:val="22"/>
-          <w:szCs w:val="22"/>
-        </w:rPr>
-        <w:pPrChange w:id="60" w:author="Quynh Tran" w:date="2015-06-23T12:22:00Z">
-          <w:pPr/>
-        </w:pPrChange>
-      </w:pPr>
+      <w:bookmarkStart w:id="0" w:name="_GoBack"/>
+      <w:bookmarkEnd w:id="0"/>
     </w:p>
     <w:p>
       <w:pPr>
@@ -12917,146 +12539,6 @@
     </w:sectPr>
   </w:body>
 </w:document>
-</file>
-
-<file path=word/comments.xml><?xml version="1.0" encoding="utf-8"?>
-<w:comments xmlns:wpc="http://schemas.microsoft.com/office/word/2010/wordprocessingCanvas" xmlns:mo="http://schemas.microsoft.com/office/mac/office/2008/main" xmlns:mc="http://schemas.openxmlformats.org/markup-compatibility/2006" xmlns:mv="urn:schemas-microsoft-com:mac:vml" xmlns:o="urn:schemas-microsoft-com:office:office" xmlns:r="http://schemas.openxmlformats.org/officeDocument/2006/relationships" xmlns:m="http://schemas.openxmlformats.org/officeDocument/2006/math" xmlns:v="urn:schemas-microsoft-com:vml" xmlns:wp14="http://schemas.microsoft.com/office/word/2010/wordprocessingDrawing" xmlns:wp="http://schemas.openxmlformats.org/drawingml/2006/wordprocessingDrawing" xmlns:w10="urn:schemas-microsoft-com:office:word" xmlns:w="http://schemas.openxmlformats.org/wordprocessingml/2006/main" xmlns:w14="http://schemas.microsoft.com/office/word/2010/wordml" xmlns:wpg="http://schemas.microsoft.com/office/word/2010/wordprocessingGroup" xmlns:wpi="http://schemas.microsoft.com/office/word/2010/wordprocessingInk" xmlns:wne="http://schemas.microsoft.com/office/word/2006/wordml" xmlns:wps="http://schemas.microsoft.com/office/word/2010/wordprocessingShape" mc:Ignorable="w14 wp14">
-  <w:comment w:id="16" w:author="Quynh Tran" w:date="2015-06-23T12:10:00Z" w:initials="QT">
-    <w:p>
-      <w:pPr>
-        <w:pStyle w:val="CommentText"/>
-      </w:pPr>
-      <w:ins w:id="19" w:author="Quynh Tran" w:date="2015-06-23T12:09:00Z">
-        <w:r>
-          <w:rPr>
-            <w:rStyle w:val="CommentReference"/>
-          </w:rPr>
-          <w:annotationRef/>
-        </w:r>
-      </w:ins>
-      <w:r>
-        <w:t xml:space="preserve">We should stick with </w:t>
-      </w:r>
-      <w:proofErr w:type="spellStart"/>
-      <w:r>
-        <w:t>padj</w:t>
-      </w:r>
-      <w:proofErr w:type="spellEnd"/>
-      <w:r>
-        <w:t xml:space="preserve"> because that what the header is in the </w:t>
-      </w:r>
-      <w:proofErr w:type="spellStart"/>
-      <w:r>
-        <w:t>Supp</w:t>
-      </w:r>
-      <w:proofErr w:type="spellEnd"/>
-      <w:r>
-        <w:t xml:space="preserve"> Table 1.</w:t>
-      </w:r>
-    </w:p>
-  </w:comment>
-  <w:comment w:id="29" w:author="Quynh Tran" w:date="2015-06-23T12:59:00Z" w:initials="QT">
-    <w:p>
-      <w:pPr>
-        <w:pStyle w:val="CommentText"/>
-      </w:pPr>
-      <w:r>
-        <w:rPr>
-          <w:rStyle w:val="CommentReference"/>
-        </w:rPr>
-        <w:annotationRef/>
-      </w:r>
-      <w:r>
-        <w:t xml:space="preserve">Then we should show the </w:t>
-      </w:r>
-      <w:proofErr w:type="spellStart"/>
-      <w:r>
-        <w:t>qPCR</w:t>
-      </w:r>
-      <w:proofErr w:type="spellEnd"/>
-      <w:r>
-        <w:t xml:space="preserve"> figures for FADS1, FADS2, ELOVL6, … because those are believed to be more valid than the </w:t>
-      </w:r>
-      <w:proofErr w:type="spellStart"/>
-      <w:r>
-        <w:t>RNAseq</w:t>
-      </w:r>
-      <w:proofErr w:type="spellEnd"/>
-      <w:r>
-        <w:t xml:space="preserve"> results. Were the </w:t>
-      </w:r>
-      <w:proofErr w:type="spellStart"/>
-      <w:r>
-        <w:t>qPCR</w:t>
-      </w:r>
-      <w:proofErr w:type="spellEnd"/>
-      <w:r>
-        <w:t xml:space="preserve"> re</w:t>
-      </w:r>
-      <w:r>
-        <w:t>sults statistically significant?</w:t>
-      </w:r>
-    </w:p>
-    <w:p>
-      <w:pPr>
-        <w:pStyle w:val="CommentText"/>
-      </w:pPr>
-    </w:p>
-    <w:p>
-      <w:pPr>
-        <w:pStyle w:val="CommentText"/>
-      </w:pPr>
-      <w:r>
-        <w:t>So, this is what confused me</w:t>
-      </w:r>
-      <w:r>
-        <w:t xml:space="preserve">. We said we did </w:t>
-      </w:r>
-      <w:proofErr w:type="spellStart"/>
-      <w:r>
-        <w:t>qPCR</w:t>
-      </w:r>
-      <w:proofErr w:type="spellEnd"/>
-      <w:r>
-        <w:t xml:space="preserve">, but we showed RPKM and if </w:t>
-      </w:r>
-      <w:proofErr w:type="spellStart"/>
-      <w:r>
-        <w:t>qPCR</w:t>
-      </w:r>
-      <w:proofErr w:type="spellEnd"/>
-      <w:r>
-        <w:t xml:space="preserve"> results were significant, then we need to show it. If they aren’t significant, that confirms what DESeq2 found and we should not mention them in the manuscript.</w:t>
-      </w:r>
-    </w:p>
-    <w:p>
-      <w:pPr>
-        <w:pStyle w:val="CommentText"/>
-      </w:pPr>
-    </w:p>
-    <w:p>
-      <w:pPr>
-        <w:pStyle w:val="CommentText"/>
-      </w:pPr>
-      <w:r>
-        <w:t xml:space="preserve">Oh I see. The </w:t>
-      </w:r>
-      <w:proofErr w:type="spellStart"/>
-      <w:r>
-        <w:t>qPCR</w:t>
-      </w:r>
-      <w:proofErr w:type="spellEnd"/>
-      <w:r>
-        <w:t xml:space="preserve"> results were from the mouse study. </w:t>
-      </w:r>
-      <w:r>
-        <w:t>This is confusing a bit still.</w:t>
-      </w:r>
-      <w:bookmarkStart w:id="30" w:name="_GoBack"/>
-      <w:bookmarkEnd w:id="30"/>
-    </w:p>
-  </w:comment>
-</w:comments>
 </file>
 
 <file path=word/numbering.xml><?xml version="1.0" encoding="utf-8"?>

</xml_diff>